<commit_message>
edited code and data (actually including the Urban - Rural classes, this time ;) )
</commit_message>
<xml_diff>
--- a/Rscript/SIMD_PC_DZ_notebook.docx
+++ b/Rscript/SIMD_PC_DZ_notebook.docx
@@ -88,7 +88,7 @@
         <w:rPr>
           <w:rStyle w:val="VerbatimChar"/>
         </w:rPr>
-        <w:t xml:space="preserve">## [1] "Dataset version: 0.1"</w:t>
+        <w:t xml:space="preserve">## [1] "Dataset version: 0.2"</w:t>
       </w:r>
     </w:p>
     <w:p>
@@ -99,7 +99,7 @@
         <w:rPr>
           <w:rStyle w:val="VerbatimChar"/>
         </w:rPr>
-        <w:t xml:space="preserve">## [1] "Date: 2020-06-11"</w:t>
+        <w:t xml:space="preserve">## [1] "Date: 2020-06-16"</w:t>
       </w:r>
     </w:p>
     <w:p>
@@ -155,7 +155,7 @@
         <w:t xml:space="preserve"> </w:t>
       </w:r>
       <w:r>
-        <w:t xml:space="preserve">The current version of the script adds the postcodes (PC) of the respective SIMD2020v" data zones, their data zone names adn the NHS Health board regions.</w:t>
+        <w:t xml:space="preserve">The current version of the script adds the postcodes (PC) of the respective SIMD2020v2 data zones, their data zone names adn the NHS Health board regions.</w:t>
       </w:r>
     </w:p>
     <w:p>
@@ -230,16 +230,25 @@
         <w:rPr>
           <w:rStyle w:val="VerbatimChar"/>
         </w:rPr>
-        <w:t xml:space="preserve">## [1] "NHS_Health_Board_regions.csv" "SIMD2020v2datazones.csv"     </w:t>
-      </w:r>
-      <w:r>
-        <w:br/>
-      </w:r>
-      <w:r>
-        <w:rPr>
-          <w:rStyle w:val="VerbatimChar"/>
-        </w:rPr>
-        <w:t xml:space="preserve">## [3] "SIMD2020v2indicators.csv"     "SIMD2020v2postcodes.csv"</w:t>
+        <w:t xml:space="preserve">## [1] "NHS_Health_Board_regions.csv"  "SIMD2020v2datazones.csv"      </w:t>
+      </w:r>
+      <w:r>
+        <w:br/>
+      </w:r>
+      <w:r>
+        <w:rPr>
+          <w:rStyle w:val="VerbatimChar"/>
+        </w:rPr>
+        <w:t xml:space="preserve">## [3] "SIMD2020v2indicators.csv"      "SIMD2020v2indicators_desc.csv"</w:t>
+      </w:r>
+      <w:r>
+        <w:br/>
+      </w:r>
+      <w:r>
+        <w:rPr>
+          <w:rStyle w:val="VerbatimChar"/>
+        </w:rPr>
+        <w:t xml:space="preserve">## [5] "SIMD2020v2postcodes.csv"</w:t>
       </w:r>
     </w:p>
     <w:p>
@@ -428,7 +437,7 @@
         <w:rPr>
           <w:rStyle w:val="CommentTok"/>
         </w:rPr>
-        <w:t xml:space="preserve"># From df_SIMD.dz we only need the first two columns "DZ" &amp; "DZname"</w:t>
+        <w:t xml:space="preserve"># df_SIMD.dz we only need column 1,3:13,16,17. See Issues #19 here for details https://github.com/AbdnCHDS/grampian_data/issues/19</w:t>
       </w:r>
       <w:r>
         <w:br/>
@@ -479,7 +488,43 @@
         <w:rPr>
           <w:rStyle w:val="DecValTok"/>
         </w:rPr>
-        <w:t xml:space="preserve">2</w:t>
+        <w:t xml:space="preserve">3</w:t>
+      </w:r>
+      <w:r>
+        <w:rPr>
+          <w:rStyle w:val="OperatorTok"/>
+        </w:rPr>
+        <w:t xml:space="preserve">:</w:t>
+      </w:r>
+      <w:r>
+        <w:rPr>
+          <w:rStyle w:val="DecValTok"/>
+        </w:rPr>
+        <w:t xml:space="preserve">13</w:t>
+      </w:r>
+      <w:r>
+        <w:rPr>
+          <w:rStyle w:val="NormalTok"/>
+        </w:rPr>
+        <w:t xml:space="preserve">,</w:t>
+      </w:r>
+      <w:r>
+        <w:rPr>
+          <w:rStyle w:val="DecValTok"/>
+        </w:rPr>
+        <w:t xml:space="preserve">16</w:t>
+      </w:r>
+      <w:r>
+        <w:rPr>
+          <w:rStyle w:val="NormalTok"/>
+        </w:rPr>
+        <w:t xml:space="preserve">,</w:t>
+      </w:r>
+      <w:r>
+        <w:rPr>
+          <w:rStyle w:val="DecValTok"/>
+        </w:rPr>
+        <w:t xml:space="preserve">17</w:t>
       </w:r>
       <w:r>
         <w:rPr>
@@ -926,16 +971,124 @@
         <w:rPr>
           <w:rStyle w:val="VerbatimChar"/>
         </w:rPr>
-        <w:t xml:space="preserve">##     DZ DZname </w:t>
-      </w:r>
-      <w:r>
-        <w:br/>
-      </w:r>
-      <w:r>
-        <w:rPr>
-          <w:rStyle w:val="VerbatimChar"/>
-        </w:rPr>
-        <w:t xml:space="preserve">##      0    330</w:t>
+        <w:t xml:space="preserve">##                              DZ                 SIMD2020v2_Rank </w:t>
+      </w:r>
+      <w:r>
+        <w:br/>
+      </w:r>
+      <w:r>
+        <w:rPr>
+          <w:rStyle w:val="VerbatimChar"/>
+        </w:rPr>
+        <w:t xml:space="preserve">##                               0                               0 </w:t>
+      </w:r>
+      <w:r>
+        <w:br/>
+      </w:r>
+      <w:r>
+        <w:rPr>
+          <w:rStyle w:val="VerbatimChar"/>
+        </w:rPr>
+        <w:t xml:space="preserve">##            SIMD2020v2_Vigintile               SIMD2020v2_Decile </w:t>
+      </w:r>
+      <w:r>
+        <w:br/>
+      </w:r>
+      <w:r>
+        <w:rPr>
+          <w:rStyle w:val="VerbatimChar"/>
+        </w:rPr>
+        <w:t xml:space="preserve">##                            6956                            6966 </w:t>
+      </w:r>
+      <w:r>
+        <w:br/>
+      </w:r>
+      <w:r>
+        <w:rPr>
+          <w:rStyle w:val="VerbatimChar"/>
+        </w:rPr>
+        <w:t xml:space="preserve">##             SIMD2020v2_Quintile   SIMD2020v2_Income_Domain_Rank </w:t>
+      </w:r>
+      <w:r>
+        <w:br/>
+      </w:r>
+      <w:r>
+        <w:rPr>
+          <w:rStyle w:val="VerbatimChar"/>
+        </w:rPr>
+        <w:t xml:space="preserve">##                            6971                             471 </w:t>
+      </w:r>
+      <w:r>
+        <w:br/>
+      </w:r>
+      <w:r>
+        <w:rPr>
+          <w:rStyle w:val="VerbatimChar"/>
+        </w:rPr>
+        <w:t xml:space="preserve">## SIMD2020_Employment_Domain_Rank  SIMD2020_Education_Domain_Rank </w:t>
+      </w:r>
+      <w:r>
+        <w:br/>
+      </w:r>
+      <w:r>
+        <w:rPr>
+          <w:rStyle w:val="VerbatimChar"/>
+        </w:rPr>
+        <w:t xml:space="preserve">##                             420                               0 </w:t>
+      </w:r>
+      <w:r>
+        <w:br/>
+      </w:r>
+      <w:r>
+        <w:rPr>
+          <w:rStyle w:val="VerbatimChar"/>
+        </w:rPr>
+        <w:t xml:space="preserve">##     SIMD2020_Health_Domain_Rank     SIMD2020_Access_Domain_Rank </w:t>
+      </w:r>
+      <w:r>
+        <w:br/>
+      </w:r>
+      <w:r>
+        <w:rPr>
+          <w:rStyle w:val="VerbatimChar"/>
+        </w:rPr>
+        <w:t xml:space="preserve">##                               0                               0 </w:t>
+      </w:r>
+      <w:r>
+        <w:br/>
+      </w:r>
+      <w:r>
+        <w:rPr>
+          <w:rStyle w:val="VerbatimChar"/>
+        </w:rPr>
+        <w:t xml:space="preserve">##      SIMD2020_Crime_Domain_Rank    SIMD2020_Housing_Domain_Rank </w:t>
+      </w:r>
+      <w:r>
+        <w:br/>
+      </w:r>
+      <w:r>
+        <w:rPr>
+          <w:rStyle w:val="VerbatimChar"/>
+        </w:rPr>
+        <w:t xml:space="preserve">##                             174                             296 </w:t>
+      </w:r>
+      <w:r>
+        <w:br/>
+      </w:r>
+      <w:r>
+        <w:rPr>
+          <w:rStyle w:val="VerbatimChar"/>
+        </w:rPr>
+        <w:t xml:space="preserve">##                         URclass                          URname </w:t>
+      </w:r>
+      <w:r>
+        <w:br/>
+      </w:r>
+      <w:r>
+        <w:rPr>
+          <w:rStyle w:val="VerbatimChar"/>
+        </w:rPr>
+        <w:t xml:space="preserve">##                            6970                            6970</w:t>
       </w:r>
     </w:p>
     <w:p>
@@ -1710,16 +1863,124 @@
         <w:rPr>
           <w:rStyle w:val="VerbatimChar"/>
         </w:rPr>
-        <w:t xml:space="preserve">##     DZ DZname </w:t>
-      </w:r>
-      <w:r>
-        <w:br/>
-      </w:r>
-      <w:r>
-        <w:rPr>
-          <w:rStyle w:val="VerbatimChar"/>
-        </w:rPr>
-        <w:t xml:space="preserve">##      0      0</w:t>
+        <w:t xml:space="preserve">##                              DZ                 SIMD2020v2_Rank </w:t>
+      </w:r>
+      <w:r>
+        <w:br/>
+      </w:r>
+      <w:r>
+        <w:rPr>
+          <w:rStyle w:val="VerbatimChar"/>
+        </w:rPr>
+        <w:t xml:space="preserve">##                               0                               0 </w:t>
+      </w:r>
+      <w:r>
+        <w:br/>
+      </w:r>
+      <w:r>
+        <w:rPr>
+          <w:rStyle w:val="VerbatimChar"/>
+        </w:rPr>
+        <w:t xml:space="preserve">##            SIMD2020v2_Vigintile               SIMD2020v2_Decile </w:t>
+      </w:r>
+      <w:r>
+        <w:br/>
+      </w:r>
+      <w:r>
+        <w:rPr>
+          <w:rStyle w:val="VerbatimChar"/>
+        </w:rPr>
+        <w:t xml:space="preserve">##                               0                               0 </w:t>
+      </w:r>
+      <w:r>
+        <w:br/>
+      </w:r>
+      <w:r>
+        <w:rPr>
+          <w:rStyle w:val="VerbatimChar"/>
+        </w:rPr>
+        <w:t xml:space="preserve">##             SIMD2020v2_Quintile   SIMD2020v2_Income_Domain_Rank </w:t>
+      </w:r>
+      <w:r>
+        <w:br/>
+      </w:r>
+      <w:r>
+        <w:rPr>
+          <w:rStyle w:val="VerbatimChar"/>
+        </w:rPr>
+        <w:t xml:space="preserve">##                               0                               0 </w:t>
+      </w:r>
+      <w:r>
+        <w:br/>
+      </w:r>
+      <w:r>
+        <w:rPr>
+          <w:rStyle w:val="VerbatimChar"/>
+        </w:rPr>
+        <w:t xml:space="preserve">## SIMD2020_Employment_Domain_Rank  SIMD2020_Education_Domain_Rank </w:t>
+      </w:r>
+      <w:r>
+        <w:br/>
+      </w:r>
+      <w:r>
+        <w:rPr>
+          <w:rStyle w:val="VerbatimChar"/>
+        </w:rPr>
+        <w:t xml:space="preserve">##                               0                               0 </w:t>
+      </w:r>
+      <w:r>
+        <w:br/>
+      </w:r>
+      <w:r>
+        <w:rPr>
+          <w:rStyle w:val="VerbatimChar"/>
+        </w:rPr>
+        <w:t xml:space="preserve">##     SIMD2020_Health_Domain_Rank     SIMD2020_Access_Domain_Rank </w:t>
+      </w:r>
+      <w:r>
+        <w:br/>
+      </w:r>
+      <w:r>
+        <w:rPr>
+          <w:rStyle w:val="VerbatimChar"/>
+        </w:rPr>
+        <w:t xml:space="preserve">##                               0                               0 </w:t>
+      </w:r>
+      <w:r>
+        <w:br/>
+      </w:r>
+      <w:r>
+        <w:rPr>
+          <w:rStyle w:val="VerbatimChar"/>
+        </w:rPr>
+        <w:t xml:space="preserve">##      SIMD2020_Crime_Domain_Rank    SIMD2020_Housing_Domain_Rank </w:t>
+      </w:r>
+      <w:r>
+        <w:br/>
+      </w:r>
+      <w:r>
+        <w:rPr>
+          <w:rStyle w:val="VerbatimChar"/>
+        </w:rPr>
+        <w:t xml:space="preserve">##                               0                               0 </w:t>
+      </w:r>
+      <w:r>
+        <w:br/>
+      </w:r>
+      <w:r>
+        <w:rPr>
+          <w:rStyle w:val="VerbatimChar"/>
+        </w:rPr>
+        <w:t xml:space="preserve">##                         URclass                          URname </w:t>
+      </w:r>
+      <w:r>
+        <w:br/>
+      </w:r>
+      <w:r>
+        <w:rPr>
+          <w:rStyle w:val="VerbatimChar"/>
+        </w:rPr>
+        <w:t xml:space="preserve">##                               0                               0</w:t>
       </w:r>
     </w:p>
     <w:p>
@@ -1959,123 +2220,6 @@
         <w:rPr>
           <w:rStyle w:val="CommentTok"/>
         </w:rPr>
-        <w:t xml:space="preserve"># reordering the data frame, placing the DZname column in the second position</w:t>
-      </w:r>
-      <w:r>
-        <w:br/>
-      </w:r>
-      <w:r>
-        <w:rPr>
-          <w:rStyle w:val="NormalTok"/>
-        </w:rPr>
-        <w:t xml:space="preserve">df_SIMD2020</w:t>
-      </w:r>
-      <w:r>
-        <w:rPr>
-          <w:rStyle w:val="FloatTok"/>
-        </w:rPr>
-        <w:t xml:space="preserve">.1</w:t>
-      </w:r>
-      <w:r>
-        <w:rPr>
-          <w:rStyle w:val="NormalTok"/>
-        </w:rPr>
-        <w:t xml:space="preserve">merge &lt;-</w:t>
-      </w:r>
-      <w:r>
-        <w:rPr>
-          <w:rStyle w:val="StringTok"/>
-        </w:rPr>
-        <w:t xml:space="preserve"> </w:t>
-      </w:r>
-      <w:r>
-        <w:rPr>
-          <w:rStyle w:val="NormalTok"/>
-        </w:rPr>
-        <w:t xml:space="preserve">df_SIMD2020</w:t>
-      </w:r>
-      <w:r>
-        <w:rPr>
-          <w:rStyle w:val="FloatTok"/>
-        </w:rPr>
-        <w:t xml:space="preserve">.1</w:t>
-      </w:r>
-      <w:r>
-        <w:rPr>
-          <w:rStyle w:val="NormalTok"/>
-        </w:rPr>
-        <w:t xml:space="preserve">merge[,</w:t>
-      </w:r>
-      <w:r>
-        <w:rPr>
-          <w:rStyle w:val="KeywordTok"/>
-        </w:rPr>
-        <w:t xml:space="preserve">c</w:t>
-      </w:r>
-      <w:r>
-        <w:rPr>
-          <w:rStyle w:val="NormalTok"/>
-        </w:rPr>
-        <w:t xml:space="preserve">(</w:t>
-      </w:r>
-      <w:r>
-        <w:rPr>
-          <w:rStyle w:val="DecValTok"/>
-        </w:rPr>
-        <w:t xml:space="preserve">1</w:t>
-      </w:r>
-      <w:r>
-        <w:rPr>
-          <w:rStyle w:val="NormalTok"/>
-        </w:rPr>
-        <w:t xml:space="preserve">,</w:t>
-      </w:r>
-      <w:r>
-        <w:rPr>
-          <w:rStyle w:val="DecValTok"/>
-        </w:rPr>
-        <w:t xml:space="preserve">38</w:t>
-      </w:r>
-      <w:r>
-        <w:rPr>
-          <w:rStyle w:val="NormalTok"/>
-        </w:rPr>
-        <w:t xml:space="preserve">,</w:t>
-      </w:r>
-      <w:r>
-        <w:rPr>
-          <w:rStyle w:val="DecValTok"/>
-        </w:rPr>
-        <w:t xml:space="preserve">2</w:t>
-      </w:r>
-      <w:r>
-        <w:rPr>
-          <w:rStyle w:val="OperatorTok"/>
-        </w:rPr>
-        <w:t xml:space="preserve">:</w:t>
-      </w:r>
-      <w:r>
-        <w:rPr>
-          <w:rStyle w:val="DecValTok"/>
-        </w:rPr>
-        <w:t xml:space="preserve">37</w:t>
-      </w:r>
-      <w:r>
-        <w:rPr>
-          <w:rStyle w:val="NormalTok"/>
-        </w:rPr>
-        <w:t xml:space="preserve">)]</w:t>
-      </w:r>
-      <w:r>
-        <w:br/>
-      </w:r>
-      <w:r>
-        <w:br/>
-      </w:r>
-      <w:r>
-        <w:rPr>
-          <w:rStyle w:val="CommentTok"/>
-        </w:rPr>
         <w:t xml:space="preserve"># Check if we introduced NA values</w:t>
       </w:r>
       <w:r>
@@ -2150,232 +2294,448 @@
         <w:rPr>
           <w:rStyle w:val="VerbatimChar"/>
         </w:rPr>
-        <w:t xml:space="preserve">##              Data_Zone                 DZname      Intermediate_Zone </w:t>
-      </w:r>
-      <w:r>
-        <w:br/>
-      </w:r>
-      <w:r>
-        <w:rPr>
-          <w:rStyle w:val="VerbatimChar"/>
-        </w:rPr>
-        <w:t xml:space="preserve">##                      0                      0                      0 </w:t>
-      </w:r>
-      <w:r>
-        <w:br/>
-      </w:r>
-      <w:r>
-        <w:rPr>
-          <w:rStyle w:val="VerbatimChar"/>
-        </w:rPr>
-        <w:t xml:space="preserve">##           Council_area       Total_population Working_age_population </w:t>
-      </w:r>
-      <w:r>
-        <w:br/>
-      </w:r>
-      <w:r>
-        <w:rPr>
-          <w:rStyle w:val="VerbatimChar"/>
-        </w:rPr>
-        <w:t xml:space="preserve">##                      0                      0                      0 </w:t>
-      </w:r>
-      <w:r>
-        <w:br/>
-      </w:r>
-      <w:r>
-        <w:rPr>
-          <w:rStyle w:val="VerbatimChar"/>
-        </w:rPr>
-        <w:t xml:space="preserve">##            Income_rate           Income_count        Employment_rate </w:t>
-      </w:r>
-      <w:r>
-        <w:br/>
-      </w:r>
-      <w:r>
-        <w:rPr>
-          <w:rStyle w:val="VerbatimChar"/>
-        </w:rPr>
-        <w:t xml:space="preserve">##                      0                      0                      0 </w:t>
-      </w:r>
-      <w:r>
-        <w:br/>
-      </w:r>
-      <w:r>
-        <w:rPr>
-          <w:rStyle w:val="VerbatimChar"/>
-        </w:rPr>
-        <w:t xml:space="preserve">##       Employment_count                    CIF                ALCOHOL </w:t>
-      </w:r>
-      <w:r>
-        <w:br/>
-      </w:r>
-      <w:r>
-        <w:rPr>
-          <w:rStyle w:val="VerbatimChar"/>
-        </w:rPr>
-        <w:t xml:space="preserve">##                      0                      0                      0 </w:t>
-      </w:r>
-      <w:r>
-        <w:br/>
-      </w:r>
-      <w:r>
-        <w:rPr>
-          <w:rStyle w:val="VerbatimChar"/>
-        </w:rPr>
-        <w:t xml:space="preserve">##                   DRUG                    SMR                DEPRESS </w:t>
-      </w:r>
-      <w:r>
-        <w:br/>
-      </w:r>
-      <w:r>
-        <w:rPr>
-          <w:rStyle w:val="VerbatimChar"/>
-        </w:rPr>
-        <w:t xml:space="preserve">##                      0                      0                      0 </w:t>
-      </w:r>
-      <w:r>
-        <w:br/>
-      </w:r>
-      <w:r>
-        <w:rPr>
-          <w:rStyle w:val="VerbatimChar"/>
-        </w:rPr>
-        <w:t xml:space="preserve">##                   LBWT                  EMERG             Attendance </w:t>
-      </w:r>
-      <w:r>
-        <w:br/>
-      </w:r>
-      <w:r>
-        <w:rPr>
-          <w:rStyle w:val="VerbatimChar"/>
-        </w:rPr>
-        <w:t xml:space="preserve">##                      0                      0                      0 </w:t>
-      </w:r>
-      <w:r>
-        <w:br/>
-      </w:r>
-      <w:r>
-        <w:rPr>
-          <w:rStyle w:val="VerbatimChar"/>
-        </w:rPr>
-        <w:t xml:space="preserve">##             Attainment      no_qualifications      not_participating </w:t>
-      </w:r>
-      <w:r>
-        <w:br/>
-      </w:r>
-      <w:r>
-        <w:rPr>
-          <w:rStyle w:val="VerbatimChar"/>
-        </w:rPr>
-        <w:t xml:space="preserve">##                      0                      0                      0 </w:t>
-      </w:r>
-      <w:r>
-        <w:br/>
-      </w:r>
-      <w:r>
-        <w:rPr>
-          <w:rStyle w:val="VerbatimChar"/>
-        </w:rPr>
-        <w:t xml:space="preserve">##             University           drive_petrol               drive_GP </w:t>
-      </w:r>
-      <w:r>
-        <w:br/>
-      </w:r>
-      <w:r>
-        <w:rPr>
-          <w:rStyle w:val="VerbatimChar"/>
-        </w:rPr>
-        <w:t xml:space="preserve">##                      0                      0                      0 </w:t>
-      </w:r>
-      <w:r>
-        <w:br/>
-      </w:r>
-      <w:r>
-        <w:rPr>
-          <w:rStyle w:val="VerbatimChar"/>
-        </w:rPr>
-        <w:t xml:space="preserve">##             drive_post          drive_primary           drive_retail </w:t>
-      </w:r>
-      <w:r>
-        <w:br/>
-      </w:r>
-      <w:r>
-        <w:rPr>
-          <w:rStyle w:val="VerbatimChar"/>
-        </w:rPr>
-        <w:t xml:space="preserve">##                      0                      0                      0 </w:t>
-      </w:r>
-      <w:r>
-        <w:br/>
-      </w:r>
-      <w:r>
-        <w:rPr>
-          <w:rStyle w:val="VerbatimChar"/>
-        </w:rPr>
-        <w:t xml:space="preserve">##        drive_secondary                  PT_GP                PT_post </w:t>
-      </w:r>
-      <w:r>
-        <w:br/>
-      </w:r>
-      <w:r>
-        <w:rPr>
-          <w:rStyle w:val="VerbatimChar"/>
-        </w:rPr>
-        <w:t xml:space="preserve">##                      0                      0                      0 </w:t>
-      </w:r>
-      <w:r>
-        <w:br/>
-      </w:r>
-      <w:r>
-        <w:rPr>
-          <w:rStyle w:val="VerbatimChar"/>
-        </w:rPr>
-        <w:t xml:space="preserve">##              PT_retail              Broadband            crime_count </w:t>
-      </w:r>
-      <w:r>
-        <w:br/>
-      </w:r>
-      <w:r>
-        <w:rPr>
-          <w:rStyle w:val="VerbatimChar"/>
-        </w:rPr>
-        <w:t xml:space="preserve">##                      0                      0                      0 </w:t>
-      </w:r>
-      <w:r>
-        <w:br/>
-      </w:r>
-      <w:r>
-        <w:rPr>
-          <w:rStyle w:val="VerbatimChar"/>
-        </w:rPr>
-        <w:t xml:space="preserve">##             crime_rate      overcrowded_count    nocentralheat_count </w:t>
-      </w:r>
-      <w:r>
-        <w:br/>
-      </w:r>
-      <w:r>
-        <w:rPr>
-          <w:rStyle w:val="VerbatimChar"/>
-        </w:rPr>
-        <w:t xml:space="preserve">##                      0                      0                      0 </w:t>
-      </w:r>
-      <w:r>
-        <w:br/>
-      </w:r>
-      <w:r>
-        <w:rPr>
-          <w:rStyle w:val="VerbatimChar"/>
-        </w:rPr>
-        <w:t xml:space="preserve">##       overcrowded_rate     nocentralheat_rate </w:t>
-      </w:r>
-      <w:r>
-        <w:br/>
-      </w:r>
-      <w:r>
-        <w:rPr>
-          <w:rStyle w:val="VerbatimChar"/>
-        </w:rPr>
-        <w:t xml:space="preserve">##                      0                      0</w:t>
+        <w:t xml:space="preserve">##                       Data_Zone               Intermediate_Zone </w:t>
+      </w:r>
+      <w:r>
+        <w:br/>
+      </w:r>
+      <w:r>
+        <w:rPr>
+          <w:rStyle w:val="VerbatimChar"/>
+        </w:rPr>
+        <w:t xml:space="preserve">##                               0                               0 </w:t>
+      </w:r>
+      <w:r>
+        <w:br/>
+      </w:r>
+      <w:r>
+        <w:rPr>
+          <w:rStyle w:val="VerbatimChar"/>
+        </w:rPr>
+        <w:t xml:space="preserve">##                    Council_area                Total_population </w:t>
+      </w:r>
+      <w:r>
+        <w:br/>
+      </w:r>
+      <w:r>
+        <w:rPr>
+          <w:rStyle w:val="VerbatimChar"/>
+        </w:rPr>
+        <w:t xml:space="preserve">##                               0                               0 </w:t>
+      </w:r>
+      <w:r>
+        <w:br/>
+      </w:r>
+      <w:r>
+        <w:rPr>
+          <w:rStyle w:val="VerbatimChar"/>
+        </w:rPr>
+        <w:t xml:space="preserve">##          Working_age_population                     Income_rate </w:t>
+      </w:r>
+      <w:r>
+        <w:br/>
+      </w:r>
+      <w:r>
+        <w:rPr>
+          <w:rStyle w:val="VerbatimChar"/>
+        </w:rPr>
+        <w:t xml:space="preserve">##                               0                               0 </w:t>
+      </w:r>
+      <w:r>
+        <w:br/>
+      </w:r>
+      <w:r>
+        <w:rPr>
+          <w:rStyle w:val="VerbatimChar"/>
+        </w:rPr>
+        <w:t xml:space="preserve">##                    Income_count                 Employment_rate </w:t>
+      </w:r>
+      <w:r>
+        <w:br/>
+      </w:r>
+      <w:r>
+        <w:rPr>
+          <w:rStyle w:val="VerbatimChar"/>
+        </w:rPr>
+        <w:t xml:space="preserve">##                               0                               0 </w:t>
+      </w:r>
+      <w:r>
+        <w:br/>
+      </w:r>
+      <w:r>
+        <w:rPr>
+          <w:rStyle w:val="VerbatimChar"/>
+        </w:rPr>
+        <w:t xml:space="preserve">##                Employment_count                             CIF </w:t>
+      </w:r>
+      <w:r>
+        <w:br/>
+      </w:r>
+      <w:r>
+        <w:rPr>
+          <w:rStyle w:val="VerbatimChar"/>
+        </w:rPr>
+        <w:t xml:space="preserve">##                               0                               0 </w:t>
+      </w:r>
+      <w:r>
+        <w:br/>
+      </w:r>
+      <w:r>
+        <w:rPr>
+          <w:rStyle w:val="VerbatimChar"/>
+        </w:rPr>
+        <w:t xml:space="preserve">##                         ALCOHOL                            DRUG </w:t>
+      </w:r>
+      <w:r>
+        <w:br/>
+      </w:r>
+      <w:r>
+        <w:rPr>
+          <w:rStyle w:val="VerbatimChar"/>
+        </w:rPr>
+        <w:t xml:space="preserve">##                               0                               0 </w:t>
+      </w:r>
+      <w:r>
+        <w:br/>
+      </w:r>
+      <w:r>
+        <w:rPr>
+          <w:rStyle w:val="VerbatimChar"/>
+        </w:rPr>
+        <w:t xml:space="preserve">##                             SMR                         DEPRESS </w:t>
+      </w:r>
+      <w:r>
+        <w:br/>
+      </w:r>
+      <w:r>
+        <w:rPr>
+          <w:rStyle w:val="VerbatimChar"/>
+        </w:rPr>
+        <w:t xml:space="preserve">##                               0                               0 </w:t>
+      </w:r>
+      <w:r>
+        <w:br/>
+      </w:r>
+      <w:r>
+        <w:rPr>
+          <w:rStyle w:val="VerbatimChar"/>
+        </w:rPr>
+        <w:t xml:space="preserve">##                            LBWT                           EMERG </w:t>
+      </w:r>
+      <w:r>
+        <w:br/>
+      </w:r>
+      <w:r>
+        <w:rPr>
+          <w:rStyle w:val="VerbatimChar"/>
+        </w:rPr>
+        <w:t xml:space="preserve">##                               0                               0 </w:t>
+      </w:r>
+      <w:r>
+        <w:br/>
+      </w:r>
+      <w:r>
+        <w:rPr>
+          <w:rStyle w:val="VerbatimChar"/>
+        </w:rPr>
+        <w:t xml:space="preserve">##                      Attendance                      Attainment </w:t>
+      </w:r>
+      <w:r>
+        <w:br/>
+      </w:r>
+      <w:r>
+        <w:rPr>
+          <w:rStyle w:val="VerbatimChar"/>
+        </w:rPr>
+        <w:t xml:space="preserve">##                               0                               0 </w:t>
+      </w:r>
+      <w:r>
+        <w:br/>
+      </w:r>
+      <w:r>
+        <w:rPr>
+          <w:rStyle w:val="VerbatimChar"/>
+        </w:rPr>
+        <w:t xml:space="preserve">##               no_qualifications               not_participating </w:t>
+      </w:r>
+      <w:r>
+        <w:br/>
+      </w:r>
+      <w:r>
+        <w:rPr>
+          <w:rStyle w:val="VerbatimChar"/>
+        </w:rPr>
+        <w:t xml:space="preserve">##                               0                               0 </w:t>
+      </w:r>
+      <w:r>
+        <w:br/>
+      </w:r>
+      <w:r>
+        <w:rPr>
+          <w:rStyle w:val="VerbatimChar"/>
+        </w:rPr>
+        <w:t xml:space="preserve">##                      University                    drive_petrol </w:t>
+      </w:r>
+      <w:r>
+        <w:br/>
+      </w:r>
+      <w:r>
+        <w:rPr>
+          <w:rStyle w:val="VerbatimChar"/>
+        </w:rPr>
+        <w:t xml:space="preserve">##                               0                               0 </w:t>
+      </w:r>
+      <w:r>
+        <w:br/>
+      </w:r>
+      <w:r>
+        <w:rPr>
+          <w:rStyle w:val="VerbatimChar"/>
+        </w:rPr>
+        <w:t xml:space="preserve">##                        drive_GP                      drive_post </w:t>
+      </w:r>
+      <w:r>
+        <w:br/>
+      </w:r>
+      <w:r>
+        <w:rPr>
+          <w:rStyle w:val="VerbatimChar"/>
+        </w:rPr>
+        <w:t xml:space="preserve">##                               0                               0 </w:t>
+      </w:r>
+      <w:r>
+        <w:br/>
+      </w:r>
+      <w:r>
+        <w:rPr>
+          <w:rStyle w:val="VerbatimChar"/>
+        </w:rPr>
+        <w:t xml:space="preserve">##                   drive_primary                    drive_retail </w:t>
+      </w:r>
+      <w:r>
+        <w:br/>
+      </w:r>
+      <w:r>
+        <w:rPr>
+          <w:rStyle w:val="VerbatimChar"/>
+        </w:rPr>
+        <w:t xml:space="preserve">##                               0                               0 </w:t>
+      </w:r>
+      <w:r>
+        <w:br/>
+      </w:r>
+      <w:r>
+        <w:rPr>
+          <w:rStyle w:val="VerbatimChar"/>
+        </w:rPr>
+        <w:t xml:space="preserve">##                 drive_secondary                           PT_GP </w:t>
+      </w:r>
+      <w:r>
+        <w:br/>
+      </w:r>
+      <w:r>
+        <w:rPr>
+          <w:rStyle w:val="VerbatimChar"/>
+        </w:rPr>
+        <w:t xml:space="preserve">##                               0                               0 </w:t>
+      </w:r>
+      <w:r>
+        <w:br/>
+      </w:r>
+      <w:r>
+        <w:rPr>
+          <w:rStyle w:val="VerbatimChar"/>
+        </w:rPr>
+        <w:t xml:space="preserve">##                         PT_post                       PT_retail </w:t>
+      </w:r>
+      <w:r>
+        <w:br/>
+      </w:r>
+      <w:r>
+        <w:rPr>
+          <w:rStyle w:val="VerbatimChar"/>
+        </w:rPr>
+        <w:t xml:space="preserve">##                               0                               0 </w:t>
+      </w:r>
+      <w:r>
+        <w:br/>
+      </w:r>
+      <w:r>
+        <w:rPr>
+          <w:rStyle w:val="VerbatimChar"/>
+        </w:rPr>
+        <w:t xml:space="preserve">##                       Broadband                     crime_count </w:t>
+      </w:r>
+      <w:r>
+        <w:br/>
+      </w:r>
+      <w:r>
+        <w:rPr>
+          <w:rStyle w:val="VerbatimChar"/>
+        </w:rPr>
+        <w:t xml:space="preserve">##                               0                               0 </w:t>
+      </w:r>
+      <w:r>
+        <w:br/>
+      </w:r>
+      <w:r>
+        <w:rPr>
+          <w:rStyle w:val="VerbatimChar"/>
+        </w:rPr>
+        <w:t xml:space="preserve">##                      crime_rate               overcrowded_count </w:t>
+      </w:r>
+      <w:r>
+        <w:br/>
+      </w:r>
+      <w:r>
+        <w:rPr>
+          <w:rStyle w:val="VerbatimChar"/>
+        </w:rPr>
+        <w:t xml:space="preserve">##                               0                               0 </w:t>
+      </w:r>
+      <w:r>
+        <w:br/>
+      </w:r>
+      <w:r>
+        <w:rPr>
+          <w:rStyle w:val="VerbatimChar"/>
+        </w:rPr>
+        <w:t xml:space="preserve">##             nocentralheat_count                overcrowded_rate </w:t>
+      </w:r>
+      <w:r>
+        <w:br/>
+      </w:r>
+      <w:r>
+        <w:rPr>
+          <w:rStyle w:val="VerbatimChar"/>
+        </w:rPr>
+        <w:t xml:space="preserve">##                               0                               0 </w:t>
+      </w:r>
+      <w:r>
+        <w:br/>
+      </w:r>
+      <w:r>
+        <w:rPr>
+          <w:rStyle w:val="VerbatimChar"/>
+        </w:rPr>
+        <w:t xml:space="preserve">##              nocentralheat_rate                 SIMD2020v2_Rank </w:t>
+      </w:r>
+      <w:r>
+        <w:br/>
+      </w:r>
+      <w:r>
+        <w:rPr>
+          <w:rStyle w:val="VerbatimChar"/>
+        </w:rPr>
+        <w:t xml:space="preserve">##                               0                               0 </w:t>
+      </w:r>
+      <w:r>
+        <w:br/>
+      </w:r>
+      <w:r>
+        <w:rPr>
+          <w:rStyle w:val="VerbatimChar"/>
+        </w:rPr>
+        <w:t xml:space="preserve">##            SIMD2020v2_Vigintile               SIMD2020v2_Decile </w:t>
+      </w:r>
+      <w:r>
+        <w:br/>
+      </w:r>
+      <w:r>
+        <w:rPr>
+          <w:rStyle w:val="VerbatimChar"/>
+        </w:rPr>
+        <w:t xml:space="preserve">##                               0                               0 </w:t>
+      </w:r>
+      <w:r>
+        <w:br/>
+      </w:r>
+      <w:r>
+        <w:rPr>
+          <w:rStyle w:val="VerbatimChar"/>
+        </w:rPr>
+        <w:t xml:space="preserve">##             SIMD2020v2_Quintile   SIMD2020v2_Income_Domain_Rank </w:t>
+      </w:r>
+      <w:r>
+        <w:br/>
+      </w:r>
+      <w:r>
+        <w:rPr>
+          <w:rStyle w:val="VerbatimChar"/>
+        </w:rPr>
+        <w:t xml:space="preserve">##                               0                               0 </w:t>
+      </w:r>
+      <w:r>
+        <w:br/>
+      </w:r>
+      <w:r>
+        <w:rPr>
+          <w:rStyle w:val="VerbatimChar"/>
+        </w:rPr>
+        <w:t xml:space="preserve">## SIMD2020_Employment_Domain_Rank  SIMD2020_Education_Domain_Rank </w:t>
+      </w:r>
+      <w:r>
+        <w:br/>
+      </w:r>
+      <w:r>
+        <w:rPr>
+          <w:rStyle w:val="VerbatimChar"/>
+        </w:rPr>
+        <w:t xml:space="preserve">##                               0                               0 </w:t>
+      </w:r>
+      <w:r>
+        <w:br/>
+      </w:r>
+      <w:r>
+        <w:rPr>
+          <w:rStyle w:val="VerbatimChar"/>
+        </w:rPr>
+        <w:t xml:space="preserve">##     SIMD2020_Health_Domain_Rank     SIMD2020_Access_Domain_Rank </w:t>
+      </w:r>
+      <w:r>
+        <w:br/>
+      </w:r>
+      <w:r>
+        <w:rPr>
+          <w:rStyle w:val="VerbatimChar"/>
+        </w:rPr>
+        <w:t xml:space="preserve">##                               0                               0 </w:t>
+      </w:r>
+      <w:r>
+        <w:br/>
+      </w:r>
+      <w:r>
+        <w:rPr>
+          <w:rStyle w:val="VerbatimChar"/>
+        </w:rPr>
+        <w:t xml:space="preserve">##      SIMD2020_Crime_Domain_Rank    SIMD2020_Housing_Domain_Rank </w:t>
+      </w:r>
+      <w:r>
+        <w:br/>
+      </w:r>
+      <w:r>
+        <w:rPr>
+          <w:rStyle w:val="VerbatimChar"/>
+        </w:rPr>
+        <w:t xml:space="preserve">##                               0                               0 </w:t>
+      </w:r>
+      <w:r>
+        <w:br/>
+      </w:r>
+      <w:r>
+        <w:rPr>
+          <w:rStyle w:val="VerbatimChar"/>
+        </w:rPr>
+        <w:t xml:space="preserve">##                         URclass                          URname </w:t>
+      </w:r>
+      <w:r>
+        <w:br/>
+      </w:r>
+      <w:r>
+        <w:rPr>
+          <w:rStyle w:val="VerbatimChar"/>
+        </w:rPr>
+        <w:t xml:space="preserve">##                               0                               0</w:t>
       </w:r>
     </w:p>
     <w:p>
@@ -2570,43 +2930,31 @@
         <w:rPr>
           <w:rStyle w:val="DecValTok"/>
         </w:rPr>
+        <w:t xml:space="preserve">51</w:t>
+      </w:r>
+      <w:r>
+        <w:rPr>
+          <w:rStyle w:val="NormalTok"/>
+        </w:rPr>
+        <w:t xml:space="preserve">,</w:t>
+      </w:r>
+      <w:r>
+        <w:rPr>
+          <w:rStyle w:val="DecValTok"/>
+        </w:rPr>
         <w:t xml:space="preserve">1</w:t>
       </w:r>
       <w:r>
         <w:rPr>
-          <w:rStyle w:val="NormalTok"/>
-        </w:rPr>
-        <w:t xml:space="preserve">,</w:t>
+          <w:rStyle w:val="OperatorTok"/>
+        </w:rPr>
+        <w:t xml:space="preserve">:</w:t>
       </w:r>
       <w:r>
         <w:rPr>
           <w:rStyle w:val="DecValTok"/>
         </w:rPr>
-        <w:t xml:space="preserve">39</w:t>
-      </w:r>
-      <w:r>
-        <w:rPr>
-          <w:rStyle w:val="NormalTok"/>
-        </w:rPr>
-        <w:t xml:space="preserve">,</w:t>
-      </w:r>
-      <w:r>
-        <w:rPr>
-          <w:rStyle w:val="DecValTok"/>
-        </w:rPr>
-        <w:t xml:space="preserve">2</w:t>
-      </w:r>
-      <w:r>
-        <w:rPr>
-          <w:rStyle w:val="OperatorTok"/>
-        </w:rPr>
-        <w:t xml:space="preserve">:</w:t>
-      </w:r>
-      <w:r>
-        <w:rPr>
-          <w:rStyle w:val="DecValTok"/>
-        </w:rPr>
-        <w:t xml:space="preserve">38</w:t>
+        <w:t xml:space="preserve">50</w:t>
       </w:r>
       <w:r>
         <w:rPr>
@@ -2701,232 +3049,466 @@
         <w:rPr>
           <w:rStyle w:val="VerbatimChar"/>
         </w:rPr>
-        <w:t xml:space="preserve">##              Data_Zone               Postcode                 DZname </w:t>
-      </w:r>
-      <w:r>
-        <w:br/>
-      </w:r>
-      <w:r>
-        <w:rPr>
-          <w:rStyle w:val="VerbatimChar"/>
-        </w:rPr>
-        <w:t xml:space="preserve">##                      0                      2                      0 </w:t>
-      </w:r>
-      <w:r>
-        <w:br/>
-      </w:r>
-      <w:r>
-        <w:rPr>
-          <w:rStyle w:val="VerbatimChar"/>
-        </w:rPr>
-        <w:t xml:space="preserve">##      Intermediate_Zone           Council_area       Total_population </w:t>
-      </w:r>
-      <w:r>
-        <w:br/>
-      </w:r>
-      <w:r>
-        <w:rPr>
-          <w:rStyle w:val="VerbatimChar"/>
-        </w:rPr>
-        <w:t xml:space="preserve">##                      0                      0                      0 </w:t>
-      </w:r>
-      <w:r>
-        <w:br/>
-      </w:r>
-      <w:r>
-        <w:rPr>
-          <w:rStyle w:val="VerbatimChar"/>
-        </w:rPr>
-        <w:t xml:space="preserve">## Working_age_population            Income_rate           Income_count </w:t>
-      </w:r>
-      <w:r>
-        <w:br/>
-      </w:r>
-      <w:r>
-        <w:rPr>
-          <w:rStyle w:val="VerbatimChar"/>
-        </w:rPr>
-        <w:t xml:space="preserve">##                      0                      0                      0 </w:t>
-      </w:r>
-      <w:r>
-        <w:br/>
-      </w:r>
-      <w:r>
-        <w:rPr>
-          <w:rStyle w:val="VerbatimChar"/>
-        </w:rPr>
-        <w:t xml:space="preserve">##        Employment_rate       Employment_count                    CIF </w:t>
-      </w:r>
-      <w:r>
-        <w:br/>
-      </w:r>
-      <w:r>
-        <w:rPr>
-          <w:rStyle w:val="VerbatimChar"/>
-        </w:rPr>
-        <w:t xml:space="preserve">##                      0                      0                      0 </w:t>
-      </w:r>
-      <w:r>
-        <w:br/>
-      </w:r>
-      <w:r>
-        <w:rPr>
-          <w:rStyle w:val="VerbatimChar"/>
-        </w:rPr>
-        <w:t xml:space="preserve">##                ALCOHOL                   DRUG                    SMR </w:t>
-      </w:r>
-      <w:r>
-        <w:br/>
-      </w:r>
-      <w:r>
-        <w:rPr>
-          <w:rStyle w:val="VerbatimChar"/>
-        </w:rPr>
-        <w:t xml:space="preserve">##                      0                      0                      0 </w:t>
-      </w:r>
-      <w:r>
-        <w:br/>
-      </w:r>
-      <w:r>
-        <w:rPr>
-          <w:rStyle w:val="VerbatimChar"/>
-        </w:rPr>
-        <w:t xml:space="preserve">##                DEPRESS                   LBWT                  EMERG </w:t>
-      </w:r>
-      <w:r>
-        <w:br/>
-      </w:r>
-      <w:r>
-        <w:rPr>
-          <w:rStyle w:val="VerbatimChar"/>
-        </w:rPr>
-        <w:t xml:space="preserve">##                      0                      0                      0 </w:t>
-      </w:r>
-      <w:r>
-        <w:br/>
-      </w:r>
-      <w:r>
-        <w:rPr>
-          <w:rStyle w:val="VerbatimChar"/>
-        </w:rPr>
-        <w:t xml:space="preserve">##             Attendance             Attainment      no_qualifications </w:t>
-      </w:r>
-      <w:r>
-        <w:br/>
-      </w:r>
-      <w:r>
-        <w:rPr>
-          <w:rStyle w:val="VerbatimChar"/>
-        </w:rPr>
-        <w:t xml:space="preserve">##                      0                      0                      0 </w:t>
-      </w:r>
-      <w:r>
-        <w:br/>
-      </w:r>
-      <w:r>
-        <w:rPr>
-          <w:rStyle w:val="VerbatimChar"/>
-        </w:rPr>
-        <w:t xml:space="preserve">##      not_participating             University           drive_petrol </w:t>
-      </w:r>
-      <w:r>
-        <w:br/>
-      </w:r>
-      <w:r>
-        <w:rPr>
-          <w:rStyle w:val="VerbatimChar"/>
-        </w:rPr>
-        <w:t xml:space="preserve">##                      0                      0                      0 </w:t>
-      </w:r>
-      <w:r>
-        <w:br/>
-      </w:r>
-      <w:r>
-        <w:rPr>
-          <w:rStyle w:val="VerbatimChar"/>
-        </w:rPr>
-        <w:t xml:space="preserve">##               drive_GP             drive_post          drive_primary </w:t>
-      </w:r>
-      <w:r>
-        <w:br/>
-      </w:r>
-      <w:r>
-        <w:rPr>
-          <w:rStyle w:val="VerbatimChar"/>
-        </w:rPr>
-        <w:t xml:space="preserve">##                      0                      0                      0 </w:t>
-      </w:r>
-      <w:r>
-        <w:br/>
-      </w:r>
-      <w:r>
-        <w:rPr>
-          <w:rStyle w:val="VerbatimChar"/>
-        </w:rPr>
-        <w:t xml:space="preserve">##           drive_retail        drive_secondary                  PT_GP </w:t>
-      </w:r>
-      <w:r>
-        <w:br/>
-      </w:r>
-      <w:r>
-        <w:rPr>
-          <w:rStyle w:val="VerbatimChar"/>
-        </w:rPr>
-        <w:t xml:space="preserve">##                      0                      0                      0 </w:t>
-      </w:r>
-      <w:r>
-        <w:br/>
-      </w:r>
-      <w:r>
-        <w:rPr>
-          <w:rStyle w:val="VerbatimChar"/>
-        </w:rPr>
-        <w:t xml:space="preserve">##                PT_post              PT_retail              Broadband </w:t>
-      </w:r>
-      <w:r>
-        <w:br/>
-      </w:r>
-      <w:r>
-        <w:rPr>
-          <w:rStyle w:val="VerbatimChar"/>
-        </w:rPr>
-        <w:t xml:space="preserve">##                      0                      0                      0 </w:t>
-      </w:r>
-      <w:r>
-        <w:br/>
-      </w:r>
-      <w:r>
-        <w:rPr>
-          <w:rStyle w:val="VerbatimChar"/>
-        </w:rPr>
-        <w:t xml:space="preserve">##            crime_count             crime_rate      overcrowded_count </w:t>
-      </w:r>
-      <w:r>
-        <w:br/>
-      </w:r>
-      <w:r>
-        <w:rPr>
-          <w:rStyle w:val="VerbatimChar"/>
-        </w:rPr>
-        <w:t xml:space="preserve">##                      0                      0                      0 </w:t>
-      </w:r>
-      <w:r>
-        <w:br/>
-      </w:r>
-      <w:r>
-        <w:rPr>
-          <w:rStyle w:val="VerbatimChar"/>
-        </w:rPr>
-        <w:t xml:space="preserve">##    nocentralheat_count       overcrowded_rate     nocentralheat_rate </w:t>
-      </w:r>
-      <w:r>
-        <w:br/>
-      </w:r>
-      <w:r>
-        <w:rPr>
-          <w:rStyle w:val="VerbatimChar"/>
-        </w:rPr>
-        <w:t xml:space="preserve">##                      0                      0                      0</w:t>
+        <w:t xml:space="preserve">##                        Postcode                       Data_Zone </w:t>
+      </w:r>
+      <w:r>
+        <w:br/>
+      </w:r>
+      <w:r>
+        <w:rPr>
+          <w:rStyle w:val="VerbatimChar"/>
+        </w:rPr>
+        <w:t xml:space="preserve">##                               2                               0 </w:t>
+      </w:r>
+      <w:r>
+        <w:br/>
+      </w:r>
+      <w:r>
+        <w:rPr>
+          <w:rStyle w:val="VerbatimChar"/>
+        </w:rPr>
+        <w:t xml:space="preserve">##               Intermediate_Zone                    Council_area </w:t>
+      </w:r>
+      <w:r>
+        <w:br/>
+      </w:r>
+      <w:r>
+        <w:rPr>
+          <w:rStyle w:val="VerbatimChar"/>
+        </w:rPr>
+        <w:t xml:space="preserve">##                               0                               0 </w:t>
+      </w:r>
+      <w:r>
+        <w:br/>
+      </w:r>
+      <w:r>
+        <w:rPr>
+          <w:rStyle w:val="VerbatimChar"/>
+        </w:rPr>
+        <w:t xml:space="preserve">##                Total_population          Working_age_population </w:t>
+      </w:r>
+      <w:r>
+        <w:br/>
+      </w:r>
+      <w:r>
+        <w:rPr>
+          <w:rStyle w:val="VerbatimChar"/>
+        </w:rPr>
+        <w:t xml:space="preserve">##                               0                               0 </w:t>
+      </w:r>
+      <w:r>
+        <w:br/>
+      </w:r>
+      <w:r>
+        <w:rPr>
+          <w:rStyle w:val="VerbatimChar"/>
+        </w:rPr>
+        <w:t xml:space="preserve">##                     Income_rate                    Income_count </w:t>
+      </w:r>
+      <w:r>
+        <w:br/>
+      </w:r>
+      <w:r>
+        <w:rPr>
+          <w:rStyle w:val="VerbatimChar"/>
+        </w:rPr>
+        <w:t xml:space="preserve">##                               0                               0 </w:t>
+      </w:r>
+      <w:r>
+        <w:br/>
+      </w:r>
+      <w:r>
+        <w:rPr>
+          <w:rStyle w:val="VerbatimChar"/>
+        </w:rPr>
+        <w:t xml:space="preserve">##                 Employment_rate                Employment_count </w:t>
+      </w:r>
+      <w:r>
+        <w:br/>
+      </w:r>
+      <w:r>
+        <w:rPr>
+          <w:rStyle w:val="VerbatimChar"/>
+        </w:rPr>
+        <w:t xml:space="preserve">##                               0                               0 </w:t>
+      </w:r>
+      <w:r>
+        <w:br/>
+      </w:r>
+      <w:r>
+        <w:rPr>
+          <w:rStyle w:val="VerbatimChar"/>
+        </w:rPr>
+        <w:t xml:space="preserve">##                             CIF                         ALCOHOL </w:t>
+      </w:r>
+      <w:r>
+        <w:br/>
+      </w:r>
+      <w:r>
+        <w:rPr>
+          <w:rStyle w:val="VerbatimChar"/>
+        </w:rPr>
+        <w:t xml:space="preserve">##                               0                               0 </w:t>
+      </w:r>
+      <w:r>
+        <w:br/>
+      </w:r>
+      <w:r>
+        <w:rPr>
+          <w:rStyle w:val="VerbatimChar"/>
+        </w:rPr>
+        <w:t xml:space="preserve">##                            DRUG                             SMR </w:t>
+      </w:r>
+      <w:r>
+        <w:br/>
+      </w:r>
+      <w:r>
+        <w:rPr>
+          <w:rStyle w:val="VerbatimChar"/>
+        </w:rPr>
+        <w:t xml:space="preserve">##                               0                               0 </w:t>
+      </w:r>
+      <w:r>
+        <w:br/>
+      </w:r>
+      <w:r>
+        <w:rPr>
+          <w:rStyle w:val="VerbatimChar"/>
+        </w:rPr>
+        <w:t xml:space="preserve">##                         DEPRESS                            LBWT </w:t>
+      </w:r>
+      <w:r>
+        <w:br/>
+      </w:r>
+      <w:r>
+        <w:rPr>
+          <w:rStyle w:val="VerbatimChar"/>
+        </w:rPr>
+        <w:t xml:space="preserve">##                               0                               0 </w:t>
+      </w:r>
+      <w:r>
+        <w:br/>
+      </w:r>
+      <w:r>
+        <w:rPr>
+          <w:rStyle w:val="VerbatimChar"/>
+        </w:rPr>
+        <w:t xml:space="preserve">##                           EMERG                      Attendance </w:t>
+      </w:r>
+      <w:r>
+        <w:br/>
+      </w:r>
+      <w:r>
+        <w:rPr>
+          <w:rStyle w:val="VerbatimChar"/>
+        </w:rPr>
+        <w:t xml:space="preserve">##                               0                               0 </w:t>
+      </w:r>
+      <w:r>
+        <w:br/>
+      </w:r>
+      <w:r>
+        <w:rPr>
+          <w:rStyle w:val="VerbatimChar"/>
+        </w:rPr>
+        <w:t xml:space="preserve">##                      Attainment               no_qualifications </w:t>
+      </w:r>
+      <w:r>
+        <w:br/>
+      </w:r>
+      <w:r>
+        <w:rPr>
+          <w:rStyle w:val="VerbatimChar"/>
+        </w:rPr>
+        <w:t xml:space="preserve">##                               0                               0 </w:t>
+      </w:r>
+      <w:r>
+        <w:br/>
+      </w:r>
+      <w:r>
+        <w:rPr>
+          <w:rStyle w:val="VerbatimChar"/>
+        </w:rPr>
+        <w:t xml:space="preserve">##               not_participating                      University </w:t>
+      </w:r>
+      <w:r>
+        <w:br/>
+      </w:r>
+      <w:r>
+        <w:rPr>
+          <w:rStyle w:val="VerbatimChar"/>
+        </w:rPr>
+        <w:t xml:space="preserve">##                               0                               0 </w:t>
+      </w:r>
+      <w:r>
+        <w:br/>
+      </w:r>
+      <w:r>
+        <w:rPr>
+          <w:rStyle w:val="VerbatimChar"/>
+        </w:rPr>
+        <w:t xml:space="preserve">##                    drive_petrol                        drive_GP </w:t>
+      </w:r>
+      <w:r>
+        <w:br/>
+      </w:r>
+      <w:r>
+        <w:rPr>
+          <w:rStyle w:val="VerbatimChar"/>
+        </w:rPr>
+        <w:t xml:space="preserve">##                               0                               0 </w:t>
+      </w:r>
+      <w:r>
+        <w:br/>
+      </w:r>
+      <w:r>
+        <w:rPr>
+          <w:rStyle w:val="VerbatimChar"/>
+        </w:rPr>
+        <w:t xml:space="preserve">##                      drive_post                   drive_primary </w:t>
+      </w:r>
+      <w:r>
+        <w:br/>
+      </w:r>
+      <w:r>
+        <w:rPr>
+          <w:rStyle w:val="VerbatimChar"/>
+        </w:rPr>
+        <w:t xml:space="preserve">##                               0                               0 </w:t>
+      </w:r>
+      <w:r>
+        <w:br/>
+      </w:r>
+      <w:r>
+        <w:rPr>
+          <w:rStyle w:val="VerbatimChar"/>
+        </w:rPr>
+        <w:t xml:space="preserve">##                    drive_retail                 drive_secondary </w:t>
+      </w:r>
+      <w:r>
+        <w:br/>
+      </w:r>
+      <w:r>
+        <w:rPr>
+          <w:rStyle w:val="VerbatimChar"/>
+        </w:rPr>
+        <w:t xml:space="preserve">##                               0                               0 </w:t>
+      </w:r>
+      <w:r>
+        <w:br/>
+      </w:r>
+      <w:r>
+        <w:rPr>
+          <w:rStyle w:val="VerbatimChar"/>
+        </w:rPr>
+        <w:t xml:space="preserve">##                           PT_GP                         PT_post </w:t>
+      </w:r>
+      <w:r>
+        <w:br/>
+      </w:r>
+      <w:r>
+        <w:rPr>
+          <w:rStyle w:val="VerbatimChar"/>
+        </w:rPr>
+        <w:t xml:space="preserve">##                               0                               0 </w:t>
+      </w:r>
+      <w:r>
+        <w:br/>
+      </w:r>
+      <w:r>
+        <w:rPr>
+          <w:rStyle w:val="VerbatimChar"/>
+        </w:rPr>
+        <w:t xml:space="preserve">##                       PT_retail                       Broadband </w:t>
+      </w:r>
+      <w:r>
+        <w:br/>
+      </w:r>
+      <w:r>
+        <w:rPr>
+          <w:rStyle w:val="VerbatimChar"/>
+        </w:rPr>
+        <w:t xml:space="preserve">##                               0                               0 </w:t>
+      </w:r>
+      <w:r>
+        <w:br/>
+      </w:r>
+      <w:r>
+        <w:rPr>
+          <w:rStyle w:val="VerbatimChar"/>
+        </w:rPr>
+        <w:t xml:space="preserve">##                     crime_count                      crime_rate </w:t>
+      </w:r>
+      <w:r>
+        <w:br/>
+      </w:r>
+      <w:r>
+        <w:rPr>
+          <w:rStyle w:val="VerbatimChar"/>
+        </w:rPr>
+        <w:t xml:space="preserve">##                               0                               0 </w:t>
+      </w:r>
+      <w:r>
+        <w:br/>
+      </w:r>
+      <w:r>
+        <w:rPr>
+          <w:rStyle w:val="VerbatimChar"/>
+        </w:rPr>
+        <w:t xml:space="preserve">##               overcrowded_count             nocentralheat_count </w:t>
+      </w:r>
+      <w:r>
+        <w:br/>
+      </w:r>
+      <w:r>
+        <w:rPr>
+          <w:rStyle w:val="VerbatimChar"/>
+        </w:rPr>
+        <w:t xml:space="preserve">##                               0                               0 </w:t>
+      </w:r>
+      <w:r>
+        <w:br/>
+      </w:r>
+      <w:r>
+        <w:rPr>
+          <w:rStyle w:val="VerbatimChar"/>
+        </w:rPr>
+        <w:t xml:space="preserve">##                overcrowded_rate              nocentralheat_rate </w:t>
+      </w:r>
+      <w:r>
+        <w:br/>
+      </w:r>
+      <w:r>
+        <w:rPr>
+          <w:rStyle w:val="VerbatimChar"/>
+        </w:rPr>
+        <w:t xml:space="preserve">##                               0                               0 </w:t>
+      </w:r>
+      <w:r>
+        <w:br/>
+      </w:r>
+      <w:r>
+        <w:rPr>
+          <w:rStyle w:val="VerbatimChar"/>
+        </w:rPr>
+        <w:t xml:space="preserve">##                 SIMD2020v2_Rank            SIMD2020v2_Vigintile </w:t>
+      </w:r>
+      <w:r>
+        <w:br/>
+      </w:r>
+      <w:r>
+        <w:rPr>
+          <w:rStyle w:val="VerbatimChar"/>
+        </w:rPr>
+        <w:t xml:space="preserve">##                               0                               0 </w:t>
+      </w:r>
+      <w:r>
+        <w:br/>
+      </w:r>
+      <w:r>
+        <w:rPr>
+          <w:rStyle w:val="VerbatimChar"/>
+        </w:rPr>
+        <w:t xml:space="preserve">##               SIMD2020v2_Decile             SIMD2020v2_Quintile </w:t>
+      </w:r>
+      <w:r>
+        <w:br/>
+      </w:r>
+      <w:r>
+        <w:rPr>
+          <w:rStyle w:val="VerbatimChar"/>
+        </w:rPr>
+        <w:t xml:space="preserve">##                               0                               0 </w:t>
+      </w:r>
+      <w:r>
+        <w:br/>
+      </w:r>
+      <w:r>
+        <w:rPr>
+          <w:rStyle w:val="VerbatimChar"/>
+        </w:rPr>
+        <w:t xml:space="preserve">##   SIMD2020v2_Income_Domain_Rank SIMD2020_Employment_Domain_Rank </w:t>
+      </w:r>
+      <w:r>
+        <w:br/>
+      </w:r>
+      <w:r>
+        <w:rPr>
+          <w:rStyle w:val="VerbatimChar"/>
+        </w:rPr>
+        <w:t xml:space="preserve">##                               0                               0 </w:t>
+      </w:r>
+      <w:r>
+        <w:br/>
+      </w:r>
+      <w:r>
+        <w:rPr>
+          <w:rStyle w:val="VerbatimChar"/>
+        </w:rPr>
+        <w:t xml:space="preserve">##  SIMD2020_Education_Domain_Rank     SIMD2020_Health_Domain_Rank </w:t>
+      </w:r>
+      <w:r>
+        <w:br/>
+      </w:r>
+      <w:r>
+        <w:rPr>
+          <w:rStyle w:val="VerbatimChar"/>
+        </w:rPr>
+        <w:t xml:space="preserve">##                               0                               0 </w:t>
+      </w:r>
+      <w:r>
+        <w:br/>
+      </w:r>
+      <w:r>
+        <w:rPr>
+          <w:rStyle w:val="VerbatimChar"/>
+        </w:rPr>
+        <w:t xml:space="preserve">##     SIMD2020_Access_Domain_Rank      SIMD2020_Crime_Domain_Rank </w:t>
+      </w:r>
+      <w:r>
+        <w:br/>
+      </w:r>
+      <w:r>
+        <w:rPr>
+          <w:rStyle w:val="VerbatimChar"/>
+        </w:rPr>
+        <w:t xml:space="preserve">##                               0                               0 </w:t>
+      </w:r>
+      <w:r>
+        <w:br/>
+      </w:r>
+      <w:r>
+        <w:rPr>
+          <w:rStyle w:val="VerbatimChar"/>
+        </w:rPr>
+        <w:t xml:space="preserve">##    SIMD2020_Housing_Domain_Rank                         URclass </w:t>
+      </w:r>
+      <w:r>
+        <w:br/>
+      </w:r>
+      <w:r>
+        <w:rPr>
+          <w:rStyle w:val="VerbatimChar"/>
+        </w:rPr>
+        <w:t xml:space="preserve">##                               0                               0 </w:t>
+      </w:r>
+      <w:r>
+        <w:br/>
+      </w:r>
+      <w:r>
+        <w:rPr>
+          <w:rStyle w:val="VerbatimChar"/>
+        </w:rPr>
+        <w:t xml:space="preserve">##                          URname </w:t>
+      </w:r>
+      <w:r>
+        <w:br/>
+      </w:r>
+      <w:r>
+        <w:rPr>
+          <w:rStyle w:val="VerbatimChar"/>
+        </w:rPr>
+        <w:t xml:space="preserve">##                               0</w:t>
       </w:r>
     </w:p>
     <w:p>
@@ -3005,187 +3587,322 @@
         <w:rPr>
           <w:rStyle w:val="VerbatimChar"/>
         </w:rPr>
-        <w:t xml:space="preserve">##       Data_Zone Postcode          DZname Intermediate_Zone Council_area</w:t>
-      </w:r>
-      <w:r>
-        <w:br/>
-      </w:r>
-      <w:r>
-        <w:rPr>
-          <w:rStyle w:val="VerbatimChar"/>
-        </w:rPr>
-        <w:t xml:space="preserve">## 85669 S01010206     &lt;NA&gt; Petershill - 04        Petershill Glasgow City</w:t>
-      </w:r>
-      <w:r>
-        <w:br/>
-      </w:r>
-      <w:r>
-        <w:rPr>
-          <w:rStyle w:val="VerbatimChar"/>
-        </w:rPr>
-        <w:t xml:space="preserve">## 86063 S01010226     &lt;NA&gt;  Sighthill - 02         Sighthill Glasgow City</w:t>
-      </w:r>
-      <w:r>
-        <w:br/>
-      </w:r>
-      <w:r>
-        <w:rPr>
-          <w:rStyle w:val="VerbatimChar"/>
-        </w:rPr>
-        <w:t xml:space="preserve">##       Total_population Working_age_population Income_rate Income_count</w:t>
-      </w:r>
-      <w:r>
-        <w:br/>
-      </w:r>
-      <w:r>
-        <w:rPr>
-          <w:rStyle w:val="VerbatimChar"/>
-        </w:rPr>
-        <w:t xml:space="preserve">## 85669                0                      0           *            0</w:t>
-      </w:r>
-      <w:r>
-        <w:br/>
-      </w:r>
-      <w:r>
-        <w:rPr>
-          <w:rStyle w:val="VerbatimChar"/>
-        </w:rPr>
-        <w:t xml:space="preserve">## 86063                0                      0           *            0</w:t>
-      </w:r>
-      <w:r>
-        <w:br/>
-      </w:r>
-      <w:r>
-        <w:rPr>
-          <w:rStyle w:val="VerbatimChar"/>
-        </w:rPr>
-        <w:t xml:space="preserve">##       Employment_rate Employment_count CIF ALCOHOL  DRUG    SMR DEPRESS LBWT</w:t>
-      </w:r>
-      <w:r>
-        <w:br/>
-      </w:r>
-      <w:r>
-        <w:rPr>
-          <w:rStyle w:val="VerbatimChar"/>
-        </w:rPr>
-        <w:t xml:space="preserve">## 85669               *                0   *       *     *      *       *    *</w:t>
-      </w:r>
-      <w:r>
-        <w:br/>
-      </w:r>
-      <w:r>
-        <w:rPr>
-          <w:rStyle w:val="VerbatimChar"/>
-        </w:rPr>
-        <w:t xml:space="preserve">## 86063               *                0   *   95.22 57.20 153.32    0.01 0.00</w:t>
-      </w:r>
-      <w:r>
-        <w:br/>
-      </w:r>
-      <w:r>
-        <w:rPr>
-          <w:rStyle w:val="VerbatimChar"/>
-        </w:rPr>
-        <w:t xml:space="preserve">##       EMERG Attendance Attainment no_qualifications not_participating</w:t>
-      </w:r>
-      <w:r>
-        <w:br/>
-      </w:r>
-      <w:r>
-        <w:rPr>
-          <w:rStyle w:val="VerbatimChar"/>
-        </w:rPr>
-        <w:t xml:space="preserve">## 85669     *          *          *            353.08                 *</w:t>
-      </w:r>
-      <w:r>
-        <w:br/>
-      </w:r>
-      <w:r>
-        <w:rPr>
-          <w:rStyle w:val="VerbatimChar"/>
-        </w:rPr>
-        <w:t xml:space="preserve">## 86063 87.37       0.84          *            202.42              0.00</w:t>
-      </w:r>
-      <w:r>
-        <w:br/>
-      </w:r>
-      <w:r>
-        <w:rPr>
-          <w:rStyle w:val="VerbatimChar"/>
-        </w:rPr>
-        <w:t xml:space="preserve">##       University drive_petrol drive_GP drive_post drive_primary drive_retail</w:t>
-      </w:r>
-      <w:r>
-        <w:br/>
-      </w:r>
-      <w:r>
-        <w:rPr>
-          <w:rStyle w:val="VerbatimChar"/>
-        </w:rPr>
-        <w:t xml:space="preserve">## 85669          *         2.64     4.19       4.17          3.66         5.48</w:t>
-      </w:r>
-      <w:r>
-        <w:br/>
-      </w:r>
-      <w:r>
-        <w:rPr>
-          <w:rStyle w:val="VerbatimChar"/>
-        </w:rPr>
-        <w:t xml:space="preserve">## 86063       0.24         2.41     2.74       2.53          3.00         2.60</w:t>
-      </w:r>
-      <w:r>
-        <w:br/>
-      </w:r>
-      <w:r>
-        <w:rPr>
-          <w:rStyle w:val="VerbatimChar"/>
-        </w:rPr>
-        <w:t xml:space="preserve">##       drive_secondary PT_GP PT_post PT_retail Broadband crime_count crime_rate</w:t>
-      </w:r>
-      <w:r>
-        <w:br/>
-      </w:r>
-      <w:r>
-        <w:rPr>
-          <w:rStyle w:val="VerbatimChar"/>
-        </w:rPr>
-        <w:t xml:space="preserve">## 85669            5.22  7.31   12.67     13.54         *           *          *</w:t>
-      </w:r>
-      <w:r>
-        <w:br/>
-      </w:r>
-      <w:r>
-        <w:rPr>
-          <w:rStyle w:val="VerbatimChar"/>
-        </w:rPr>
-        <w:t xml:space="preserve">## 86063            2.92  7.93   10.40      9.51         *           *          *</w:t>
-      </w:r>
-      <w:r>
-        <w:br/>
-      </w:r>
-      <w:r>
-        <w:rPr>
-          <w:rStyle w:val="VerbatimChar"/>
-        </w:rPr>
-        <w:t xml:space="preserve">##       overcrowded_count nocentralheat_count overcrowded_rate nocentralheat_rate</w:t>
-      </w:r>
-      <w:r>
-        <w:br/>
-      </w:r>
-      <w:r>
-        <w:rPr>
-          <w:rStyle w:val="VerbatimChar"/>
-        </w:rPr>
-        <w:t xml:space="preserve">## 85669               243                  21             0.49               0.04</w:t>
-      </w:r>
-      <w:r>
-        <w:br/>
-      </w:r>
-      <w:r>
-        <w:rPr>
-          <w:rStyle w:val="VerbatimChar"/>
-        </w:rPr>
-        <w:t xml:space="preserve">## 86063               339                  45             0.42               0.06</w:t>
+        <w:t xml:space="preserve">##       Postcode Data_Zone Intermediate_Zone Council_area Total_population</w:t>
+      </w:r>
+      <w:r>
+        <w:br/>
+      </w:r>
+      <w:r>
+        <w:rPr>
+          <w:rStyle w:val="VerbatimChar"/>
+        </w:rPr>
+        <w:t xml:space="preserve">## 85669     &lt;NA&gt; S01010206        Petershill Glasgow City                0</w:t>
+      </w:r>
+      <w:r>
+        <w:br/>
+      </w:r>
+      <w:r>
+        <w:rPr>
+          <w:rStyle w:val="VerbatimChar"/>
+        </w:rPr>
+        <w:t xml:space="preserve">## 86063     &lt;NA&gt; S01010226         Sighthill Glasgow City                0</w:t>
+      </w:r>
+      <w:r>
+        <w:br/>
+      </w:r>
+      <w:r>
+        <w:rPr>
+          <w:rStyle w:val="VerbatimChar"/>
+        </w:rPr>
+        <w:t xml:space="preserve">##       Working_age_population Income_rate Income_count Employment_rate</w:t>
+      </w:r>
+      <w:r>
+        <w:br/>
+      </w:r>
+      <w:r>
+        <w:rPr>
+          <w:rStyle w:val="VerbatimChar"/>
+        </w:rPr>
+        <w:t xml:space="preserve">## 85669                      0           *            0               *</w:t>
+      </w:r>
+      <w:r>
+        <w:br/>
+      </w:r>
+      <w:r>
+        <w:rPr>
+          <w:rStyle w:val="VerbatimChar"/>
+        </w:rPr>
+        <w:t xml:space="preserve">## 86063                      0           *            0               *</w:t>
+      </w:r>
+      <w:r>
+        <w:br/>
+      </w:r>
+      <w:r>
+        <w:rPr>
+          <w:rStyle w:val="VerbatimChar"/>
+        </w:rPr>
+        <w:t xml:space="preserve">##       Employment_count CIF ALCOHOL  DRUG    SMR DEPRESS LBWT EMERG Attendance</w:t>
+      </w:r>
+      <w:r>
+        <w:br/>
+      </w:r>
+      <w:r>
+        <w:rPr>
+          <w:rStyle w:val="VerbatimChar"/>
+        </w:rPr>
+        <w:t xml:space="preserve">## 85669                0   *       *     *      *       *    *     *          *</w:t>
+      </w:r>
+      <w:r>
+        <w:br/>
+      </w:r>
+      <w:r>
+        <w:rPr>
+          <w:rStyle w:val="VerbatimChar"/>
+        </w:rPr>
+        <w:t xml:space="preserve">## 86063                0   *   95.22 57.20 153.32    0.01 0.00 87.37       0.84</w:t>
+      </w:r>
+      <w:r>
+        <w:br/>
+      </w:r>
+      <w:r>
+        <w:rPr>
+          <w:rStyle w:val="VerbatimChar"/>
+        </w:rPr>
+        <w:t xml:space="preserve">##       Attainment no_qualifications not_participating University drive_petrol</w:t>
+      </w:r>
+      <w:r>
+        <w:br/>
+      </w:r>
+      <w:r>
+        <w:rPr>
+          <w:rStyle w:val="VerbatimChar"/>
+        </w:rPr>
+        <w:t xml:space="preserve">## 85669          *            353.08                 *          *         2.64</w:t>
+      </w:r>
+      <w:r>
+        <w:br/>
+      </w:r>
+      <w:r>
+        <w:rPr>
+          <w:rStyle w:val="VerbatimChar"/>
+        </w:rPr>
+        <w:t xml:space="preserve">## 86063          *            202.42              0.00       0.24         2.41</w:t>
+      </w:r>
+      <w:r>
+        <w:br/>
+      </w:r>
+      <w:r>
+        <w:rPr>
+          <w:rStyle w:val="VerbatimChar"/>
+        </w:rPr>
+        <w:t xml:space="preserve">##       drive_GP drive_post drive_primary drive_retail drive_secondary PT_GP</w:t>
+      </w:r>
+      <w:r>
+        <w:br/>
+      </w:r>
+      <w:r>
+        <w:rPr>
+          <w:rStyle w:val="VerbatimChar"/>
+        </w:rPr>
+        <w:t xml:space="preserve">## 85669     4.19       4.17          3.66         5.48            5.22  7.31</w:t>
+      </w:r>
+      <w:r>
+        <w:br/>
+      </w:r>
+      <w:r>
+        <w:rPr>
+          <w:rStyle w:val="VerbatimChar"/>
+        </w:rPr>
+        <w:t xml:space="preserve">## 86063     2.74       2.53          3.00         2.60            2.92  7.93</w:t>
+      </w:r>
+      <w:r>
+        <w:br/>
+      </w:r>
+      <w:r>
+        <w:rPr>
+          <w:rStyle w:val="VerbatimChar"/>
+        </w:rPr>
+        <w:t xml:space="preserve">##       PT_post PT_retail Broadband crime_count crime_rate overcrowded_count</w:t>
+      </w:r>
+      <w:r>
+        <w:br/>
+      </w:r>
+      <w:r>
+        <w:rPr>
+          <w:rStyle w:val="VerbatimChar"/>
+        </w:rPr>
+        <w:t xml:space="preserve">## 85669   12.67     13.54         *           *          *               243</w:t>
+      </w:r>
+      <w:r>
+        <w:br/>
+      </w:r>
+      <w:r>
+        <w:rPr>
+          <w:rStyle w:val="VerbatimChar"/>
+        </w:rPr>
+        <w:t xml:space="preserve">## 86063   10.40      9.51         *           *          *               339</w:t>
+      </w:r>
+      <w:r>
+        <w:br/>
+      </w:r>
+      <w:r>
+        <w:rPr>
+          <w:rStyle w:val="VerbatimChar"/>
+        </w:rPr>
+        <w:t xml:space="preserve">##       nocentralheat_count overcrowded_rate nocentralheat_rate SIMD2020v2_Rank</w:t>
+      </w:r>
+      <w:r>
+        <w:br/>
+      </w:r>
+      <w:r>
+        <w:rPr>
+          <w:rStyle w:val="VerbatimChar"/>
+        </w:rPr>
+        <w:t xml:space="preserve">## 85669                  21             0.49               0.04            4172</w:t>
+      </w:r>
+      <w:r>
+        <w:br/>
+      </w:r>
+      <w:r>
+        <w:rPr>
+          <w:rStyle w:val="VerbatimChar"/>
+        </w:rPr>
+        <w:t xml:space="preserve">## 86063                  45             0.42               0.06            6058</w:t>
+      </w:r>
+      <w:r>
+        <w:br/>
+      </w:r>
+      <w:r>
+        <w:rPr>
+          <w:rStyle w:val="VerbatimChar"/>
+        </w:rPr>
+        <w:t xml:space="preserve">##       SIMD2020v2_Vigintile SIMD2020v2_Decile SIMD2020v2_Quintile</w:t>
+      </w:r>
+      <w:r>
+        <w:br/>
+      </w:r>
+      <w:r>
+        <w:rPr>
+          <w:rStyle w:val="VerbatimChar"/>
+        </w:rPr>
+        <w:t xml:space="preserve">## 85669                   12                 6                   3</w:t>
+      </w:r>
+      <w:r>
+        <w:br/>
+      </w:r>
+      <w:r>
+        <w:rPr>
+          <w:rStyle w:val="VerbatimChar"/>
+        </w:rPr>
+        <w:t xml:space="preserve">## 86063                   18                 9                   5</w:t>
+      </w:r>
+      <w:r>
+        <w:br/>
+      </w:r>
+      <w:r>
+        <w:rPr>
+          <w:rStyle w:val="VerbatimChar"/>
+        </w:rPr>
+        <w:t xml:space="preserve">##       SIMD2020v2_Income_Domain_Rank SIMD2020_Employment_Domain_Rank</w:t>
+      </w:r>
+      <w:r>
+        <w:br/>
+      </w:r>
+      <w:r>
+        <w:rPr>
+          <w:rStyle w:val="VerbatimChar"/>
+        </w:rPr>
+        <w:t xml:space="preserve">## 85669                          6969                            6974</w:t>
+      </w:r>
+      <w:r>
+        <w:br/>
+      </w:r>
+      <w:r>
+        <w:rPr>
+          <w:rStyle w:val="VerbatimChar"/>
+        </w:rPr>
+        <w:t xml:space="preserve">## 86063                          6969                            6974</w:t>
+      </w:r>
+      <w:r>
+        <w:br/>
+      </w:r>
+      <w:r>
+        <w:rPr>
+          <w:rStyle w:val="VerbatimChar"/>
+        </w:rPr>
+        <w:t xml:space="preserve">##       SIMD2020_Education_Domain_Rank SIMD2020_Health_Domain_Rank</w:t>
+      </w:r>
+      <w:r>
+        <w:br/>
+      </w:r>
+      <w:r>
+        <w:rPr>
+          <w:rStyle w:val="VerbatimChar"/>
+        </w:rPr>
+        <w:t xml:space="preserve">## 85669                            811                        3436</w:t>
+      </w:r>
+      <w:r>
+        <w:br/>
+      </w:r>
+      <w:r>
+        <w:rPr>
+          <w:rStyle w:val="VerbatimChar"/>
+        </w:rPr>
+        <w:t xml:space="preserve">## 86063                           3517                        4559</w:t>
+      </w:r>
+      <w:r>
+        <w:br/>
+      </w:r>
+      <w:r>
+        <w:rPr>
+          <w:rStyle w:val="VerbatimChar"/>
+        </w:rPr>
+        <w:t xml:space="preserve">##       SIMD2020_Access_Domain_Rank SIMD2020_Crime_Domain_Rank</w:t>
+      </w:r>
+      <w:r>
+        <w:br/>
+      </w:r>
+      <w:r>
+        <w:rPr>
+          <w:rStyle w:val="VerbatimChar"/>
+        </w:rPr>
+        <w:t xml:space="preserve">## 85669                        1682                       6928</w:t>
+      </w:r>
+      <w:r>
+        <w:br/>
+      </w:r>
+      <w:r>
+        <w:rPr>
+          <w:rStyle w:val="VerbatimChar"/>
+        </w:rPr>
+        <w:t xml:space="preserve">## 86063                        4634                       6928</w:t>
+      </w:r>
+      <w:r>
+        <w:br/>
+      </w:r>
+      <w:r>
+        <w:rPr>
+          <w:rStyle w:val="VerbatimChar"/>
+        </w:rPr>
+        <w:t xml:space="preserve">##       SIMD2020_Housing_Domain_Rank URclass            URname</w:t>
+      </w:r>
+      <w:r>
+        <w:br/>
+      </w:r>
+      <w:r>
+        <w:rPr>
+          <w:rStyle w:val="VerbatimChar"/>
+        </w:rPr>
+        <w:t xml:space="preserve">## 85669                           18       1 Large Urban Areas</w:t>
+      </w:r>
+      <w:r>
+        <w:br/>
+      </w:r>
+      <w:r>
+        <w:rPr>
+          <w:rStyle w:val="VerbatimChar"/>
+        </w:rPr>
+        <w:t xml:space="preserve">## 86063                           50       1 Large Urban Areas</w:t>
       </w:r>
     </w:p>
     <w:p>
@@ -3193,29 +3910,12 @@
         <w:pStyle w:val="FirstParagraph"/>
       </w:pPr>
       <w:r>
-        <w:t xml:space="preserve">There are no postcodes for those to data zone. I have contact</w:t>
+        <w:t xml:space="preserve">There are no postcodes for those to data zone. Also they don’t have any population. See issue #9 on</w:t>
       </w:r>
       <w:r>
         <w:t xml:space="preserve"> </w:t>
       </w:r>
       <w:hyperlink r:id="rId30">
-        <w:r>
-          <w:rPr>
-            <w:rStyle w:val="Hyperlink"/>
-          </w:rPr>
-          <w:t xml:space="preserve">simd@scot.gov</w:t>
-        </w:r>
-      </w:hyperlink>
-      <w:r>
-        <w:t xml:space="preserve"> </w:t>
-      </w:r>
-      <w:r>
-        <w:t xml:space="preserve">and currently wait for a reply. See issue #9 on</w:t>
-      </w:r>
-      <w:r>
-        <w:t xml:space="preserve"> </w:t>
-      </w:r>
-      <w:hyperlink r:id="rId31">
         <w:r>
           <w:rPr>
             <w:rStyle w:val="Hyperlink"/>
@@ -3309,232 +4009,466 @@
         <w:rPr>
           <w:rStyle w:val="VerbatimChar"/>
         </w:rPr>
-        <w:t xml:space="preserve">##              Data_Zone               Postcode                 DZname </w:t>
-      </w:r>
-      <w:r>
-        <w:br/>
-      </w:r>
-      <w:r>
-        <w:rPr>
-          <w:rStyle w:val="VerbatimChar"/>
-        </w:rPr>
-        <w:t xml:space="preserve">##                 150858                      1                 151188 </w:t>
-      </w:r>
-      <w:r>
-        <w:br/>
-      </w:r>
-      <w:r>
-        <w:rPr>
-          <w:rStyle w:val="VerbatimChar"/>
-        </w:rPr>
-        <w:t xml:space="preserve">##      Intermediate_Zone           Council_area       Total_population </w:t>
-      </w:r>
-      <w:r>
-        <w:br/>
-      </w:r>
-      <w:r>
-        <w:rPr>
-          <w:rStyle w:val="VerbatimChar"/>
-        </w:rPr>
-        <w:t xml:space="preserve">##                 156584                 157802                 156874 </w:t>
-      </w:r>
-      <w:r>
-        <w:br/>
-      </w:r>
-      <w:r>
-        <w:rPr>
-          <w:rStyle w:val="VerbatimChar"/>
-        </w:rPr>
-        <w:t xml:space="preserve">## Working_age_population            Income_rate           Income_count </w:t>
-      </w:r>
-      <w:r>
-        <w:br/>
-      </w:r>
-      <w:r>
-        <w:rPr>
-          <w:rStyle w:val="VerbatimChar"/>
-        </w:rPr>
-        <w:t xml:space="preserve">##                 157059                 157779                 157463 </w:t>
-      </w:r>
-      <w:r>
-        <w:br/>
-      </w:r>
-      <w:r>
-        <w:rPr>
-          <w:rStyle w:val="VerbatimChar"/>
-        </w:rPr>
-        <w:t xml:space="preserve">##        Employment_rate       Employment_count                    CIF </w:t>
-      </w:r>
-      <w:r>
-        <w:br/>
-      </w:r>
-      <w:r>
-        <w:rPr>
-          <w:rStyle w:val="VerbatimChar"/>
-        </w:rPr>
-        <w:t xml:space="preserve">##                 157788                 157624                 157767 </w:t>
-      </w:r>
-      <w:r>
-        <w:br/>
-      </w:r>
-      <w:r>
-        <w:rPr>
-          <w:rStyle w:val="VerbatimChar"/>
-        </w:rPr>
-        <w:t xml:space="preserve">##                ALCOHOL                   DRUG                    SMR </w:t>
-      </w:r>
-      <w:r>
-        <w:br/>
-      </w:r>
-      <w:r>
-        <w:rPr>
-          <w:rStyle w:val="VerbatimChar"/>
-        </w:rPr>
-        <w:t xml:space="preserve">##                 151967                 153080                 152435 </w:t>
-      </w:r>
-      <w:r>
-        <w:br/>
-      </w:r>
-      <w:r>
-        <w:rPr>
-          <w:rStyle w:val="VerbatimChar"/>
-        </w:rPr>
-        <w:t xml:space="preserve">##                DEPRESS                   LBWT                  EMERG </w:t>
-      </w:r>
-      <w:r>
-        <w:br/>
-      </w:r>
-      <w:r>
-        <w:rPr>
-          <w:rStyle w:val="VerbatimChar"/>
-        </w:rPr>
-        <w:t xml:space="preserve">##                 157794                 157802                 152543 </w:t>
-      </w:r>
-      <w:r>
-        <w:br/>
-      </w:r>
-      <w:r>
-        <w:rPr>
-          <w:rStyle w:val="VerbatimChar"/>
-        </w:rPr>
-        <w:t xml:space="preserve">##             Attendance             Attainment      no_qualifications </w:t>
-      </w:r>
-      <w:r>
-        <w:br/>
-      </w:r>
-      <w:r>
-        <w:rPr>
-          <w:rStyle w:val="VerbatimChar"/>
-        </w:rPr>
-        <w:t xml:space="preserve">##                 157778                 157542                 151977 </w:t>
-      </w:r>
-      <w:r>
-        <w:br/>
-      </w:r>
-      <w:r>
-        <w:rPr>
-          <w:rStyle w:val="VerbatimChar"/>
-        </w:rPr>
-        <w:t xml:space="preserve">##      not_participating             University           drive_petrol </w:t>
-      </w:r>
-      <w:r>
-        <w:br/>
-      </w:r>
-      <w:r>
-        <w:rPr>
-          <w:rStyle w:val="VerbatimChar"/>
-        </w:rPr>
-        <w:t xml:space="preserve">##                 157799                 157784                 156789 </w:t>
-      </w:r>
-      <w:r>
-        <w:br/>
-      </w:r>
-      <w:r>
-        <w:rPr>
-          <w:rStyle w:val="VerbatimChar"/>
-        </w:rPr>
-        <w:t xml:space="preserve">##               drive_GP             drive_post          drive_primary </w:t>
-      </w:r>
-      <w:r>
-        <w:br/>
-      </w:r>
-      <w:r>
-        <w:rPr>
-          <w:rStyle w:val="VerbatimChar"/>
-        </w:rPr>
-        <w:t xml:space="preserve">##                 156854                 157061                 157190 </w:t>
-      </w:r>
-      <w:r>
-        <w:br/>
-      </w:r>
-      <w:r>
-        <w:rPr>
-          <w:rStyle w:val="VerbatimChar"/>
-        </w:rPr>
-        <w:t xml:space="preserve">##           drive_retail        drive_secondary                  PT_GP </w:t>
-      </w:r>
-      <w:r>
-        <w:br/>
-      </w:r>
-      <w:r>
-        <w:rPr>
-          <w:rStyle w:val="VerbatimChar"/>
-        </w:rPr>
-        <w:t xml:space="preserve">##                 156540                 156462                 155830 </w:t>
-      </w:r>
-      <w:r>
-        <w:br/>
-      </w:r>
-      <w:r>
-        <w:rPr>
-          <w:rStyle w:val="VerbatimChar"/>
-        </w:rPr>
-        <w:t xml:space="preserve">##                PT_post              PT_retail              Broadband </w:t>
-      </w:r>
-      <w:r>
-        <w:br/>
-      </w:r>
-      <w:r>
-        <w:rPr>
-          <w:rStyle w:val="VerbatimChar"/>
-        </w:rPr>
-        <w:t xml:space="preserve">##                 156136                 155480                 157734 </w:t>
-      </w:r>
-      <w:r>
-        <w:br/>
-      </w:r>
-      <w:r>
-        <w:rPr>
-          <w:rStyle w:val="VerbatimChar"/>
-        </w:rPr>
-        <w:t xml:space="preserve">##            crime_count             crime_rate      overcrowded_count </w:t>
-      </w:r>
-      <w:r>
-        <w:br/>
-      </w:r>
-      <w:r>
-        <w:rPr>
-          <w:rStyle w:val="VerbatimChar"/>
-        </w:rPr>
-        <w:t xml:space="preserve">##                 156494                 151785                 157486 </w:t>
-      </w:r>
-      <w:r>
-        <w:br/>
-      </w:r>
-      <w:r>
-        <w:rPr>
-          <w:rStyle w:val="VerbatimChar"/>
-        </w:rPr>
-        <w:t xml:space="preserve">##    nocentralheat_count       overcrowded_rate     nocentralheat_rate </w:t>
-      </w:r>
-      <w:r>
-        <w:br/>
-      </w:r>
-      <w:r>
-        <w:rPr>
-          <w:rStyle w:val="VerbatimChar"/>
-        </w:rPr>
-        <w:t xml:space="preserve">##                 157714                 157780                 157813</w:t>
+        <w:t xml:space="preserve">##                        Postcode                       Data_Zone </w:t>
+      </w:r>
+      <w:r>
+        <w:br/>
+      </w:r>
+      <w:r>
+        <w:rPr>
+          <w:rStyle w:val="VerbatimChar"/>
+        </w:rPr>
+        <w:t xml:space="preserve">##                               1                          150858 </w:t>
+      </w:r>
+      <w:r>
+        <w:br/>
+      </w:r>
+      <w:r>
+        <w:rPr>
+          <w:rStyle w:val="VerbatimChar"/>
+        </w:rPr>
+        <w:t xml:space="preserve">##               Intermediate_Zone                    Council_area </w:t>
+      </w:r>
+      <w:r>
+        <w:br/>
+      </w:r>
+      <w:r>
+        <w:rPr>
+          <w:rStyle w:val="VerbatimChar"/>
+        </w:rPr>
+        <w:t xml:space="preserve">##                          156584                          157802 </w:t>
+      </w:r>
+      <w:r>
+        <w:br/>
+      </w:r>
+      <w:r>
+        <w:rPr>
+          <w:rStyle w:val="VerbatimChar"/>
+        </w:rPr>
+        <w:t xml:space="preserve">##                Total_population          Working_age_population </w:t>
+      </w:r>
+      <w:r>
+        <w:br/>
+      </w:r>
+      <w:r>
+        <w:rPr>
+          <w:rStyle w:val="VerbatimChar"/>
+        </w:rPr>
+        <w:t xml:space="preserve">##                          156874                          157059 </w:t>
+      </w:r>
+      <w:r>
+        <w:br/>
+      </w:r>
+      <w:r>
+        <w:rPr>
+          <w:rStyle w:val="VerbatimChar"/>
+        </w:rPr>
+        <w:t xml:space="preserve">##                     Income_rate                    Income_count </w:t>
+      </w:r>
+      <w:r>
+        <w:br/>
+      </w:r>
+      <w:r>
+        <w:rPr>
+          <w:rStyle w:val="VerbatimChar"/>
+        </w:rPr>
+        <w:t xml:space="preserve">##                          157779                          157463 </w:t>
+      </w:r>
+      <w:r>
+        <w:br/>
+      </w:r>
+      <w:r>
+        <w:rPr>
+          <w:rStyle w:val="VerbatimChar"/>
+        </w:rPr>
+        <w:t xml:space="preserve">##                 Employment_rate                Employment_count </w:t>
+      </w:r>
+      <w:r>
+        <w:br/>
+      </w:r>
+      <w:r>
+        <w:rPr>
+          <w:rStyle w:val="VerbatimChar"/>
+        </w:rPr>
+        <w:t xml:space="preserve">##                          157788                          157624 </w:t>
+      </w:r>
+      <w:r>
+        <w:br/>
+      </w:r>
+      <w:r>
+        <w:rPr>
+          <w:rStyle w:val="VerbatimChar"/>
+        </w:rPr>
+        <w:t xml:space="preserve">##                             CIF                         ALCOHOL </w:t>
+      </w:r>
+      <w:r>
+        <w:br/>
+      </w:r>
+      <w:r>
+        <w:rPr>
+          <w:rStyle w:val="VerbatimChar"/>
+        </w:rPr>
+        <w:t xml:space="preserve">##                          157767                          151967 </w:t>
+      </w:r>
+      <w:r>
+        <w:br/>
+      </w:r>
+      <w:r>
+        <w:rPr>
+          <w:rStyle w:val="VerbatimChar"/>
+        </w:rPr>
+        <w:t xml:space="preserve">##                            DRUG                             SMR </w:t>
+      </w:r>
+      <w:r>
+        <w:br/>
+      </w:r>
+      <w:r>
+        <w:rPr>
+          <w:rStyle w:val="VerbatimChar"/>
+        </w:rPr>
+        <w:t xml:space="preserve">##                          153080                          152435 </w:t>
+      </w:r>
+      <w:r>
+        <w:br/>
+      </w:r>
+      <w:r>
+        <w:rPr>
+          <w:rStyle w:val="VerbatimChar"/>
+        </w:rPr>
+        <w:t xml:space="preserve">##                         DEPRESS                            LBWT </w:t>
+      </w:r>
+      <w:r>
+        <w:br/>
+      </w:r>
+      <w:r>
+        <w:rPr>
+          <w:rStyle w:val="VerbatimChar"/>
+        </w:rPr>
+        <w:t xml:space="preserve">##                          157794                          157802 </w:t>
+      </w:r>
+      <w:r>
+        <w:br/>
+      </w:r>
+      <w:r>
+        <w:rPr>
+          <w:rStyle w:val="VerbatimChar"/>
+        </w:rPr>
+        <w:t xml:space="preserve">##                           EMERG                      Attendance </w:t>
+      </w:r>
+      <w:r>
+        <w:br/>
+      </w:r>
+      <w:r>
+        <w:rPr>
+          <w:rStyle w:val="VerbatimChar"/>
+        </w:rPr>
+        <w:t xml:space="preserve">##                          152543                          157778 </w:t>
+      </w:r>
+      <w:r>
+        <w:br/>
+      </w:r>
+      <w:r>
+        <w:rPr>
+          <w:rStyle w:val="VerbatimChar"/>
+        </w:rPr>
+        <w:t xml:space="preserve">##                      Attainment               no_qualifications </w:t>
+      </w:r>
+      <w:r>
+        <w:br/>
+      </w:r>
+      <w:r>
+        <w:rPr>
+          <w:rStyle w:val="VerbatimChar"/>
+        </w:rPr>
+        <w:t xml:space="preserve">##                          157542                          151977 </w:t>
+      </w:r>
+      <w:r>
+        <w:br/>
+      </w:r>
+      <w:r>
+        <w:rPr>
+          <w:rStyle w:val="VerbatimChar"/>
+        </w:rPr>
+        <w:t xml:space="preserve">##               not_participating                      University </w:t>
+      </w:r>
+      <w:r>
+        <w:br/>
+      </w:r>
+      <w:r>
+        <w:rPr>
+          <w:rStyle w:val="VerbatimChar"/>
+        </w:rPr>
+        <w:t xml:space="preserve">##                          157799                          157784 </w:t>
+      </w:r>
+      <w:r>
+        <w:br/>
+      </w:r>
+      <w:r>
+        <w:rPr>
+          <w:rStyle w:val="VerbatimChar"/>
+        </w:rPr>
+        <w:t xml:space="preserve">##                    drive_petrol                        drive_GP </w:t>
+      </w:r>
+      <w:r>
+        <w:br/>
+      </w:r>
+      <w:r>
+        <w:rPr>
+          <w:rStyle w:val="VerbatimChar"/>
+        </w:rPr>
+        <w:t xml:space="preserve">##                          156789                          156854 </w:t>
+      </w:r>
+      <w:r>
+        <w:br/>
+      </w:r>
+      <w:r>
+        <w:rPr>
+          <w:rStyle w:val="VerbatimChar"/>
+        </w:rPr>
+        <w:t xml:space="preserve">##                      drive_post                   drive_primary </w:t>
+      </w:r>
+      <w:r>
+        <w:br/>
+      </w:r>
+      <w:r>
+        <w:rPr>
+          <w:rStyle w:val="VerbatimChar"/>
+        </w:rPr>
+        <w:t xml:space="preserve">##                          157061                          157190 </w:t>
+      </w:r>
+      <w:r>
+        <w:br/>
+      </w:r>
+      <w:r>
+        <w:rPr>
+          <w:rStyle w:val="VerbatimChar"/>
+        </w:rPr>
+        <w:t xml:space="preserve">##                    drive_retail                 drive_secondary </w:t>
+      </w:r>
+      <w:r>
+        <w:br/>
+      </w:r>
+      <w:r>
+        <w:rPr>
+          <w:rStyle w:val="VerbatimChar"/>
+        </w:rPr>
+        <w:t xml:space="preserve">##                          156540                          156462 </w:t>
+      </w:r>
+      <w:r>
+        <w:br/>
+      </w:r>
+      <w:r>
+        <w:rPr>
+          <w:rStyle w:val="VerbatimChar"/>
+        </w:rPr>
+        <w:t xml:space="preserve">##                           PT_GP                         PT_post </w:t>
+      </w:r>
+      <w:r>
+        <w:br/>
+      </w:r>
+      <w:r>
+        <w:rPr>
+          <w:rStyle w:val="VerbatimChar"/>
+        </w:rPr>
+        <w:t xml:space="preserve">##                          155830                          156136 </w:t>
+      </w:r>
+      <w:r>
+        <w:br/>
+      </w:r>
+      <w:r>
+        <w:rPr>
+          <w:rStyle w:val="VerbatimChar"/>
+        </w:rPr>
+        <w:t xml:space="preserve">##                       PT_retail                       Broadband </w:t>
+      </w:r>
+      <w:r>
+        <w:br/>
+      </w:r>
+      <w:r>
+        <w:rPr>
+          <w:rStyle w:val="VerbatimChar"/>
+        </w:rPr>
+        <w:t xml:space="preserve">##                          155480                          157734 </w:t>
+      </w:r>
+      <w:r>
+        <w:br/>
+      </w:r>
+      <w:r>
+        <w:rPr>
+          <w:rStyle w:val="VerbatimChar"/>
+        </w:rPr>
+        <w:t xml:space="preserve">##                     crime_count                      crime_rate </w:t>
+      </w:r>
+      <w:r>
+        <w:br/>
+      </w:r>
+      <w:r>
+        <w:rPr>
+          <w:rStyle w:val="VerbatimChar"/>
+        </w:rPr>
+        <w:t xml:space="preserve">##                          156494                          151785 </w:t>
+      </w:r>
+      <w:r>
+        <w:br/>
+      </w:r>
+      <w:r>
+        <w:rPr>
+          <w:rStyle w:val="VerbatimChar"/>
+        </w:rPr>
+        <w:t xml:space="preserve">##               overcrowded_count             nocentralheat_count </w:t>
+      </w:r>
+      <w:r>
+        <w:br/>
+      </w:r>
+      <w:r>
+        <w:rPr>
+          <w:rStyle w:val="VerbatimChar"/>
+        </w:rPr>
+        <w:t xml:space="preserve">##                          157486                          157714 </w:t>
+      </w:r>
+      <w:r>
+        <w:br/>
+      </w:r>
+      <w:r>
+        <w:rPr>
+          <w:rStyle w:val="VerbatimChar"/>
+        </w:rPr>
+        <w:t xml:space="preserve">##                overcrowded_rate              nocentralheat_rate </w:t>
+      </w:r>
+      <w:r>
+        <w:br/>
+      </w:r>
+      <w:r>
+        <w:rPr>
+          <w:rStyle w:val="VerbatimChar"/>
+        </w:rPr>
+        <w:t xml:space="preserve">##                          157780                          157813 </w:t>
+      </w:r>
+      <w:r>
+        <w:br/>
+      </w:r>
+      <w:r>
+        <w:rPr>
+          <w:rStyle w:val="VerbatimChar"/>
+        </w:rPr>
+        <w:t xml:space="preserve">##                 SIMD2020v2_Rank            SIMD2020v2_Vigintile </w:t>
+      </w:r>
+      <w:r>
+        <w:br/>
+      </w:r>
+      <w:r>
+        <w:rPr>
+          <w:rStyle w:val="VerbatimChar"/>
+        </w:rPr>
+        <w:t xml:space="preserve">##                          150858                          157814 </w:t>
+      </w:r>
+      <w:r>
+        <w:br/>
+      </w:r>
+      <w:r>
+        <w:rPr>
+          <w:rStyle w:val="VerbatimChar"/>
+        </w:rPr>
+        <w:t xml:space="preserve">##               SIMD2020v2_Decile             SIMD2020v2_Quintile </w:t>
+      </w:r>
+      <w:r>
+        <w:br/>
+      </w:r>
+      <w:r>
+        <w:rPr>
+          <w:rStyle w:val="VerbatimChar"/>
+        </w:rPr>
+        <w:t xml:space="preserve">##                          157824                          157829 </w:t>
+      </w:r>
+      <w:r>
+        <w:br/>
+      </w:r>
+      <w:r>
+        <w:rPr>
+          <w:rStyle w:val="VerbatimChar"/>
+        </w:rPr>
+        <w:t xml:space="preserve">##   SIMD2020v2_Income_Domain_Rank SIMD2020_Employment_Domain_Rank </w:t>
+      </w:r>
+      <w:r>
+        <w:br/>
+      </w:r>
+      <w:r>
+        <w:rPr>
+          <w:rStyle w:val="VerbatimChar"/>
+        </w:rPr>
+        <w:t xml:space="preserve">##                          151329                          151278 </w:t>
+      </w:r>
+      <w:r>
+        <w:br/>
+      </w:r>
+      <w:r>
+        <w:rPr>
+          <w:rStyle w:val="VerbatimChar"/>
+        </w:rPr>
+        <w:t xml:space="preserve">##  SIMD2020_Education_Domain_Rank     SIMD2020_Health_Domain_Rank </w:t>
+      </w:r>
+      <w:r>
+        <w:br/>
+      </w:r>
+      <w:r>
+        <w:rPr>
+          <w:rStyle w:val="VerbatimChar"/>
+        </w:rPr>
+        <w:t xml:space="preserve">##                          150858                          150858 </w:t>
+      </w:r>
+      <w:r>
+        <w:br/>
+      </w:r>
+      <w:r>
+        <w:rPr>
+          <w:rStyle w:val="VerbatimChar"/>
+        </w:rPr>
+        <w:t xml:space="preserve">##     SIMD2020_Access_Domain_Rank      SIMD2020_Crime_Domain_Rank </w:t>
+      </w:r>
+      <w:r>
+        <w:br/>
+      </w:r>
+      <w:r>
+        <w:rPr>
+          <w:rStyle w:val="VerbatimChar"/>
+        </w:rPr>
+        <w:t xml:space="preserve">##                          150858                          151032 </w:t>
+      </w:r>
+      <w:r>
+        <w:br/>
+      </w:r>
+      <w:r>
+        <w:rPr>
+          <w:rStyle w:val="VerbatimChar"/>
+        </w:rPr>
+        <w:t xml:space="preserve">##    SIMD2020_Housing_Domain_Rank                         URclass </w:t>
+      </w:r>
+      <w:r>
+        <w:br/>
+      </w:r>
+      <w:r>
+        <w:rPr>
+          <w:rStyle w:val="VerbatimChar"/>
+        </w:rPr>
+        <w:t xml:space="preserve">##                          151154                          157828 </w:t>
+      </w:r>
+      <w:r>
+        <w:br/>
+      </w:r>
+      <w:r>
+        <w:rPr>
+          <w:rStyle w:val="VerbatimChar"/>
+        </w:rPr>
+        <w:t xml:space="preserve">##                          URname </w:t>
+      </w:r>
+      <w:r>
+        <w:br/>
+      </w:r>
+      <w:r>
+        <w:rPr>
+          <w:rStyle w:val="VerbatimChar"/>
+        </w:rPr>
+        <w:t xml:space="preserve">##                          157828</w:t>
       </w:r>
     </w:p>
     <w:p>
@@ -3643,124 +4577,214 @@
         <w:rPr>
           <w:rStyle w:val="VerbatimChar"/>
         </w:rPr>
-        <w:t xml:space="preserve">##       Data_Zone Postcode         DZname Intermediate_Zone Council_area</w:t>
-      </w:r>
-      <w:r>
-        <w:br/>
-      </w:r>
-      <w:r>
-        <w:rPr>
-          <w:rStyle w:val="VerbatimChar"/>
-        </w:rPr>
-        <w:t xml:space="preserve">## 86063 S01010226     &lt;NA&gt; Sighthill - 02         Sighthill Glasgow City</w:t>
-      </w:r>
-      <w:r>
-        <w:br/>
-      </w:r>
-      <w:r>
-        <w:rPr>
-          <w:rStyle w:val="VerbatimChar"/>
-        </w:rPr>
-        <w:t xml:space="preserve">##       Total_population Working_age_population Income_rate Income_count</w:t>
-      </w:r>
-      <w:r>
-        <w:br/>
-      </w:r>
-      <w:r>
-        <w:rPr>
-          <w:rStyle w:val="VerbatimChar"/>
-        </w:rPr>
-        <w:t xml:space="preserve">## 86063                0                      0           *            0</w:t>
-      </w:r>
-      <w:r>
-        <w:br/>
-      </w:r>
-      <w:r>
-        <w:rPr>
-          <w:rStyle w:val="VerbatimChar"/>
-        </w:rPr>
-        <w:t xml:space="preserve">##       Employment_rate Employment_count CIF ALCOHOL  DRUG    SMR DEPRESS LBWT</w:t>
-      </w:r>
-      <w:r>
-        <w:br/>
-      </w:r>
-      <w:r>
-        <w:rPr>
-          <w:rStyle w:val="VerbatimChar"/>
-        </w:rPr>
-        <w:t xml:space="preserve">## 86063               *                0   *   95.22 57.20 153.32    0.01 0.00</w:t>
-      </w:r>
-      <w:r>
-        <w:br/>
-      </w:r>
-      <w:r>
-        <w:rPr>
-          <w:rStyle w:val="VerbatimChar"/>
-        </w:rPr>
-        <w:t xml:space="preserve">##       EMERG Attendance Attainment no_qualifications not_participating</w:t>
-      </w:r>
-      <w:r>
-        <w:br/>
-      </w:r>
-      <w:r>
-        <w:rPr>
-          <w:rStyle w:val="VerbatimChar"/>
-        </w:rPr>
-        <w:t xml:space="preserve">## 86063 87.37       0.84          *            202.42              0.00</w:t>
-      </w:r>
-      <w:r>
-        <w:br/>
-      </w:r>
-      <w:r>
-        <w:rPr>
-          <w:rStyle w:val="VerbatimChar"/>
-        </w:rPr>
-        <w:t xml:space="preserve">##       University drive_petrol drive_GP drive_post drive_primary drive_retail</w:t>
-      </w:r>
-      <w:r>
-        <w:br/>
-      </w:r>
-      <w:r>
-        <w:rPr>
-          <w:rStyle w:val="VerbatimChar"/>
-        </w:rPr>
-        <w:t xml:space="preserve">## 86063       0.24         2.41     2.74       2.53             3          2.6</w:t>
-      </w:r>
-      <w:r>
-        <w:br/>
-      </w:r>
-      <w:r>
-        <w:rPr>
-          <w:rStyle w:val="VerbatimChar"/>
-        </w:rPr>
-        <w:t xml:space="preserve">##       drive_secondary PT_GP PT_post PT_retail Broadband crime_count crime_rate</w:t>
-      </w:r>
-      <w:r>
-        <w:br/>
-      </w:r>
-      <w:r>
-        <w:rPr>
-          <w:rStyle w:val="VerbatimChar"/>
-        </w:rPr>
-        <w:t xml:space="preserve">## 86063            2.92  7.93    10.4      9.51         *           *          *</w:t>
-      </w:r>
-      <w:r>
-        <w:br/>
-      </w:r>
-      <w:r>
-        <w:rPr>
-          <w:rStyle w:val="VerbatimChar"/>
-        </w:rPr>
-        <w:t xml:space="preserve">##       overcrowded_count nocentralheat_count overcrowded_rate nocentralheat_rate</w:t>
-      </w:r>
-      <w:r>
-        <w:br/>
-      </w:r>
-      <w:r>
-        <w:rPr>
-          <w:rStyle w:val="VerbatimChar"/>
-        </w:rPr>
-        <w:t xml:space="preserve">## 86063               339                  45             0.42               0.06</w:t>
+        <w:t xml:space="preserve">##       Postcode Data_Zone Intermediate_Zone Council_area Total_population</w:t>
+      </w:r>
+      <w:r>
+        <w:br/>
+      </w:r>
+      <w:r>
+        <w:rPr>
+          <w:rStyle w:val="VerbatimChar"/>
+        </w:rPr>
+        <w:t xml:space="preserve">## 86063     &lt;NA&gt; S01010226         Sighthill Glasgow City                0</w:t>
+      </w:r>
+      <w:r>
+        <w:br/>
+      </w:r>
+      <w:r>
+        <w:rPr>
+          <w:rStyle w:val="VerbatimChar"/>
+        </w:rPr>
+        <w:t xml:space="preserve">##       Working_age_population Income_rate Income_count Employment_rate</w:t>
+      </w:r>
+      <w:r>
+        <w:br/>
+      </w:r>
+      <w:r>
+        <w:rPr>
+          <w:rStyle w:val="VerbatimChar"/>
+        </w:rPr>
+        <w:t xml:space="preserve">## 86063                      0           *            0               *</w:t>
+      </w:r>
+      <w:r>
+        <w:br/>
+      </w:r>
+      <w:r>
+        <w:rPr>
+          <w:rStyle w:val="VerbatimChar"/>
+        </w:rPr>
+        <w:t xml:space="preserve">##       Employment_count CIF ALCOHOL  DRUG    SMR DEPRESS LBWT EMERG Attendance</w:t>
+      </w:r>
+      <w:r>
+        <w:br/>
+      </w:r>
+      <w:r>
+        <w:rPr>
+          <w:rStyle w:val="VerbatimChar"/>
+        </w:rPr>
+        <w:t xml:space="preserve">## 86063                0   *   95.22 57.20 153.32    0.01 0.00 87.37       0.84</w:t>
+      </w:r>
+      <w:r>
+        <w:br/>
+      </w:r>
+      <w:r>
+        <w:rPr>
+          <w:rStyle w:val="VerbatimChar"/>
+        </w:rPr>
+        <w:t xml:space="preserve">##       Attainment no_qualifications not_participating University drive_petrol</w:t>
+      </w:r>
+      <w:r>
+        <w:br/>
+      </w:r>
+      <w:r>
+        <w:rPr>
+          <w:rStyle w:val="VerbatimChar"/>
+        </w:rPr>
+        <w:t xml:space="preserve">## 86063          *            202.42              0.00       0.24         2.41</w:t>
+      </w:r>
+      <w:r>
+        <w:br/>
+      </w:r>
+      <w:r>
+        <w:rPr>
+          <w:rStyle w:val="VerbatimChar"/>
+        </w:rPr>
+        <w:t xml:space="preserve">##       drive_GP drive_post drive_primary drive_retail drive_secondary PT_GP</w:t>
+      </w:r>
+      <w:r>
+        <w:br/>
+      </w:r>
+      <w:r>
+        <w:rPr>
+          <w:rStyle w:val="VerbatimChar"/>
+        </w:rPr>
+        <w:t xml:space="preserve">## 86063     2.74       2.53             3          2.6            2.92  7.93</w:t>
+      </w:r>
+      <w:r>
+        <w:br/>
+      </w:r>
+      <w:r>
+        <w:rPr>
+          <w:rStyle w:val="VerbatimChar"/>
+        </w:rPr>
+        <w:t xml:space="preserve">##       PT_post PT_retail Broadband crime_count crime_rate overcrowded_count</w:t>
+      </w:r>
+      <w:r>
+        <w:br/>
+      </w:r>
+      <w:r>
+        <w:rPr>
+          <w:rStyle w:val="VerbatimChar"/>
+        </w:rPr>
+        <w:t xml:space="preserve">## 86063    10.4      9.51         *           *          *               339</w:t>
+      </w:r>
+      <w:r>
+        <w:br/>
+      </w:r>
+      <w:r>
+        <w:rPr>
+          <w:rStyle w:val="VerbatimChar"/>
+        </w:rPr>
+        <w:t xml:space="preserve">##       nocentralheat_count overcrowded_rate nocentralheat_rate SIMD2020v2_Rank</w:t>
+      </w:r>
+      <w:r>
+        <w:br/>
+      </w:r>
+      <w:r>
+        <w:rPr>
+          <w:rStyle w:val="VerbatimChar"/>
+        </w:rPr>
+        <w:t xml:space="preserve">## 86063                  45             0.42               0.06            6058</w:t>
+      </w:r>
+      <w:r>
+        <w:br/>
+      </w:r>
+      <w:r>
+        <w:rPr>
+          <w:rStyle w:val="VerbatimChar"/>
+        </w:rPr>
+        <w:t xml:space="preserve">##       SIMD2020v2_Vigintile SIMD2020v2_Decile SIMD2020v2_Quintile</w:t>
+      </w:r>
+      <w:r>
+        <w:br/>
+      </w:r>
+      <w:r>
+        <w:rPr>
+          <w:rStyle w:val="VerbatimChar"/>
+        </w:rPr>
+        <w:t xml:space="preserve">## 86063                   18                 9                   5</w:t>
+      </w:r>
+      <w:r>
+        <w:br/>
+      </w:r>
+      <w:r>
+        <w:rPr>
+          <w:rStyle w:val="VerbatimChar"/>
+        </w:rPr>
+        <w:t xml:space="preserve">##       SIMD2020v2_Income_Domain_Rank SIMD2020_Employment_Domain_Rank</w:t>
+      </w:r>
+      <w:r>
+        <w:br/>
+      </w:r>
+      <w:r>
+        <w:rPr>
+          <w:rStyle w:val="VerbatimChar"/>
+        </w:rPr>
+        <w:t xml:space="preserve">## 86063                          6969                            6974</w:t>
+      </w:r>
+      <w:r>
+        <w:br/>
+      </w:r>
+      <w:r>
+        <w:rPr>
+          <w:rStyle w:val="VerbatimChar"/>
+        </w:rPr>
+        <w:t xml:space="preserve">##       SIMD2020_Education_Domain_Rank SIMD2020_Health_Domain_Rank</w:t>
+      </w:r>
+      <w:r>
+        <w:br/>
+      </w:r>
+      <w:r>
+        <w:rPr>
+          <w:rStyle w:val="VerbatimChar"/>
+        </w:rPr>
+        <w:t xml:space="preserve">## 86063                           3517                        4559</w:t>
+      </w:r>
+      <w:r>
+        <w:br/>
+      </w:r>
+      <w:r>
+        <w:rPr>
+          <w:rStyle w:val="VerbatimChar"/>
+        </w:rPr>
+        <w:t xml:space="preserve">##       SIMD2020_Access_Domain_Rank SIMD2020_Crime_Domain_Rank</w:t>
+      </w:r>
+      <w:r>
+        <w:br/>
+      </w:r>
+      <w:r>
+        <w:rPr>
+          <w:rStyle w:val="VerbatimChar"/>
+        </w:rPr>
+        <w:t xml:space="preserve">## 86063                        4634                       6928</w:t>
+      </w:r>
+      <w:r>
+        <w:br/>
+      </w:r>
+      <w:r>
+        <w:rPr>
+          <w:rStyle w:val="VerbatimChar"/>
+        </w:rPr>
+        <w:t xml:space="preserve">##       SIMD2020_Housing_Domain_Rank URclass            URname</w:t>
+      </w:r>
+      <w:r>
+        <w:br/>
+      </w:r>
+      <w:r>
+        <w:rPr>
+          <w:rStyle w:val="VerbatimChar"/>
+        </w:rPr>
+        <w:t xml:space="preserve">## 86063                           50       1 Large Urban Areas</w:t>
       </w:r>
     </w:p>
     <w:p>
@@ -3778,11 +4802,11 @@
       <w:pPr>
         <w:pStyle w:val="Heading4"/>
       </w:pPr>
-      <w:bookmarkStart w:id="32" w:name="X197458895282bce149e6af5b549543e6201d2c3"/>
+      <w:bookmarkStart w:id="31" w:name="X197458895282bce149e6af5b549543e6201d2c3"/>
       <w:r>
         <w:t xml:space="preserve">2.3.2 Merging/Joining NHS Health Board regions to SIMD2020v2</w:t>
       </w:r>
-      <w:bookmarkEnd w:id="32"/>
+      <w:bookmarkEnd w:id="31"/>
     </w:p>
     <w:p>
       <w:pPr>
@@ -3978,55 +5002,55 @@
         <w:rPr>
           <w:rStyle w:val="DecValTok"/>
         </w:rPr>
+        <w:t xml:space="preserve">4</w:t>
+      </w:r>
+      <w:r>
+        <w:rPr>
+          <w:rStyle w:val="NormalTok"/>
+        </w:rPr>
+        <w:t xml:space="preserve">,</w:t>
+      </w:r>
+      <w:r>
+        <w:rPr>
+          <w:rStyle w:val="DecValTok"/>
+        </w:rPr>
+        <w:t xml:space="preserve">1</w:t>
+      </w:r>
+      <w:r>
+        <w:rPr>
+          <w:rStyle w:val="NormalTok"/>
+        </w:rPr>
+        <w:t xml:space="preserve">,</w:t>
+      </w:r>
+      <w:r>
+        <w:rPr>
+          <w:rStyle w:val="DecValTok"/>
+        </w:rPr>
+        <w:t xml:space="preserve">52</w:t>
+      </w:r>
+      <w:r>
+        <w:rPr>
+          <w:rStyle w:val="NormalTok"/>
+        </w:rPr>
+        <w:t xml:space="preserve">,</w:t>
+      </w:r>
+      <w:r>
+        <w:rPr>
+          <w:rStyle w:val="DecValTok"/>
+        </w:rPr>
         <w:t xml:space="preserve">5</w:t>
       </w:r>
       <w:r>
         <w:rPr>
-          <w:rStyle w:val="NormalTok"/>
-        </w:rPr>
-        <w:t xml:space="preserve">,</w:t>
+          <w:rStyle w:val="OperatorTok"/>
+        </w:rPr>
+        <w:t xml:space="preserve">:</w:t>
       </w:r>
       <w:r>
         <w:rPr>
           <w:rStyle w:val="DecValTok"/>
         </w:rPr>
-        <w:t xml:space="preserve">1</w:t>
-      </w:r>
-      <w:r>
-        <w:rPr>
-          <w:rStyle w:val="NormalTok"/>
-        </w:rPr>
-        <w:t xml:space="preserve">,</w:t>
-      </w:r>
-      <w:r>
-        <w:rPr>
-          <w:rStyle w:val="DecValTok"/>
-        </w:rPr>
-        <w:t xml:space="preserve">40</w:t>
-      </w:r>
-      <w:r>
-        <w:rPr>
-          <w:rStyle w:val="NormalTok"/>
-        </w:rPr>
-        <w:t xml:space="preserve">,</w:t>
-      </w:r>
-      <w:r>
-        <w:rPr>
-          <w:rStyle w:val="DecValTok"/>
-        </w:rPr>
-        <w:t xml:space="preserve">6</w:t>
-      </w:r>
-      <w:r>
-        <w:rPr>
-          <w:rStyle w:val="OperatorTok"/>
-        </w:rPr>
-        <w:t xml:space="preserve">:</w:t>
-      </w:r>
-      <w:r>
-        <w:rPr>
-          <w:rStyle w:val="DecValTok"/>
-        </w:rPr>
-        <w:t xml:space="preserve">39</w:t>
+        <w:t xml:space="preserve">51</w:t>
       </w:r>
       <w:r>
         <w:rPr>
@@ -4115,250 +5139,466 @@
         <w:rPr>
           <w:rStyle w:val="VerbatimChar"/>
         </w:rPr>
-        <w:t xml:space="preserve">##               Data_Zone                Postcode                  DZname </w:t>
-      </w:r>
-      <w:r>
-        <w:br/>
-      </w:r>
-      <w:r>
-        <w:rPr>
-          <w:rStyle w:val="VerbatimChar"/>
-        </w:rPr>
-        <w:t xml:space="preserve">##                       0                       2                       0 </w:t>
-      </w:r>
-      <w:r>
-        <w:br/>
-      </w:r>
-      <w:r>
-        <w:rPr>
-          <w:rStyle w:val="VerbatimChar"/>
-        </w:rPr>
-        <w:t xml:space="preserve">##       Intermediate_Zone            Council_area NHS_Health_Board_Region </w:t>
-      </w:r>
-      <w:r>
-        <w:br/>
-      </w:r>
-      <w:r>
-        <w:rPr>
-          <w:rStyle w:val="VerbatimChar"/>
-        </w:rPr>
-        <w:t xml:space="preserve">##                       0                       0                       0 </w:t>
-      </w:r>
-      <w:r>
-        <w:br/>
-      </w:r>
-      <w:r>
-        <w:rPr>
-          <w:rStyle w:val="VerbatimChar"/>
-        </w:rPr>
-        <w:t xml:space="preserve">##        Total_population  Working_age_population             Income_rate </w:t>
-      </w:r>
-      <w:r>
-        <w:br/>
-      </w:r>
-      <w:r>
-        <w:rPr>
-          <w:rStyle w:val="VerbatimChar"/>
-        </w:rPr>
-        <w:t xml:space="preserve">##                       0                       0                       0 </w:t>
-      </w:r>
-      <w:r>
-        <w:br/>
-      </w:r>
-      <w:r>
-        <w:rPr>
-          <w:rStyle w:val="VerbatimChar"/>
-        </w:rPr>
-        <w:t xml:space="preserve">##            Income_count         Employment_rate        Employment_count </w:t>
-      </w:r>
-      <w:r>
-        <w:br/>
-      </w:r>
-      <w:r>
-        <w:rPr>
-          <w:rStyle w:val="VerbatimChar"/>
-        </w:rPr>
-        <w:t xml:space="preserve">##                       0                       0                       0 </w:t>
-      </w:r>
-      <w:r>
-        <w:br/>
-      </w:r>
-      <w:r>
-        <w:rPr>
-          <w:rStyle w:val="VerbatimChar"/>
-        </w:rPr>
-        <w:t xml:space="preserve">##                     CIF                 ALCOHOL                    DRUG </w:t>
-      </w:r>
-      <w:r>
-        <w:br/>
-      </w:r>
-      <w:r>
-        <w:rPr>
-          <w:rStyle w:val="VerbatimChar"/>
-        </w:rPr>
-        <w:t xml:space="preserve">##                       0                       0                       0 </w:t>
-      </w:r>
-      <w:r>
-        <w:br/>
-      </w:r>
-      <w:r>
-        <w:rPr>
-          <w:rStyle w:val="VerbatimChar"/>
-        </w:rPr>
-        <w:t xml:space="preserve">##                     SMR                 DEPRESS                    LBWT </w:t>
-      </w:r>
-      <w:r>
-        <w:br/>
-      </w:r>
-      <w:r>
-        <w:rPr>
-          <w:rStyle w:val="VerbatimChar"/>
-        </w:rPr>
-        <w:t xml:space="preserve">##                       0                       0                       0 </w:t>
-      </w:r>
-      <w:r>
-        <w:br/>
-      </w:r>
-      <w:r>
-        <w:rPr>
-          <w:rStyle w:val="VerbatimChar"/>
-        </w:rPr>
-        <w:t xml:space="preserve">##                   EMERG              Attendance              Attainment </w:t>
-      </w:r>
-      <w:r>
-        <w:br/>
-      </w:r>
-      <w:r>
-        <w:rPr>
-          <w:rStyle w:val="VerbatimChar"/>
-        </w:rPr>
-        <w:t xml:space="preserve">##                       0                       0                       0 </w:t>
-      </w:r>
-      <w:r>
-        <w:br/>
-      </w:r>
-      <w:r>
-        <w:rPr>
-          <w:rStyle w:val="VerbatimChar"/>
-        </w:rPr>
-        <w:t xml:space="preserve">##       no_qualifications       not_participating              University </w:t>
-      </w:r>
-      <w:r>
-        <w:br/>
-      </w:r>
-      <w:r>
-        <w:rPr>
-          <w:rStyle w:val="VerbatimChar"/>
-        </w:rPr>
-        <w:t xml:space="preserve">##                       0                       0                       0 </w:t>
-      </w:r>
-      <w:r>
-        <w:br/>
-      </w:r>
-      <w:r>
-        <w:rPr>
-          <w:rStyle w:val="VerbatimChar"/>
-        </w:rPr>
-        <w:t xml:space="preserve">##            drive_petrol                drive_GP              drive_post </w:t>
-      </w:r>
-      <w:r>
-        <w:br/>
-      </w:r>
-      <w:r>
-        <w:rPr>
-          <w:rStyle w:val="VerbatimChar"/>
-        </w:rPr>
-        <w:t xml:space="preserve">##                       0                       0                       0 </w:t>
-      </w:r>
-      <w:r>
-        <w:br/>
-      </w:r>
-      <w:r>
-        <w:rPr>
-          <w:rStyle w:val="VerbatimChar"/>
-        </w:rPr>
-        <w:t xml:space="preserve">##           drive_primary            drive_retail         drive_secondary </w:t>
-      </w:r>
-      <w:r>
-        <w:br/>
-      </w:r>
-      <w:r>
-        <w:rPr>
-          <w:rStyle w:val="VerbatimChar"/>
-        </w:rPr>
-        <w:t xml:space="preserve">##                       0                       0                       0 </w:t>
-      </w:r>
-      <w:r>
-        <w:br/>
-      </w:r>
-      <w:r>
-        <w:rPr>
-          <w:rStyle w:val="VerbatimChar"/>
-        </w:rPr>
-        <w:t xml:space="preserve">##                   PT_GP                 PT_post               PT_retail </w:t>
-      </w:r>
-      <w:r>
-        <w:br/>
-      </w:r>
-      <w:r>
-        <w:rPr>
-          <w:rStyle w:val="VerbatimChar"/>
-        </w:rPr>
-        <w:t xml:space="preserve">##                       0                       0                       0 </w:t>
-      </w:r>
-      <w:r>
-        <w:br/>
-      </w:r>
-      <w:r>
-        <w:rPr>
-          <w:rStyle w:val="VerbatimChar"/>
-        </w:rPr>
-        <w:t xml:space="preserve">##               Broadband             crime_count              crime_rate </w:t>
-      </w:r>
-      <w:r>
-        <w:br/>
-      </w:r>
-      <w:r>
-        <w:rPr>
-          <w:rStyle w:val="VerbatimChar"/>
-        </w:rPr>
-        <w:t xml:space="preserve">##                       0                       0                       0 </w:t>
-      </w:r>
-      <w:r>
-        <w:br/>
-      </w:r>
-      <w:r>
-        <w:rPr>
-          <w:rStyle w:val="VerbatimChar"/>
-        </w:rPr>
-        <w:t xml:space="preserve">##       overcrowded_count     nocentralheat_count        overcrowded_rate </w:t>
-      </w:r>
-      <w:r>
-        <w:br/>
-      </w:r>
-      <w:r>
-        <w:rPr>
-          <w:rStyle w:val="VerbatimChar"/>
-        </w:rPr>
-        <w:t xml:space="preserve">##                       0                       0                       0 </w:t>
-      </w:r>
-      <w:r>
-        <w:br/>
-      </w:r>
-      <w:r>
-        <w:rPr>
-          <w:rStyle w:val="VerbatimChar"/>
-        </w:rPr>
-        <w:t xml:space="preserve">##      nocentralheat_rate </w:t>
-      </w:r>
-      <w:r>
-        <w:br/>
-      </w:r>
-      <w:r>
-        <w:rPr>
-          <w:rStyle w:val="VerbatimChar"/>
-        </w:rPr>
-        <w:t xml:space="preserve">##                       0</w:t>
+        <w:t xml:space="preserve">##                        Postcode                       Data_Zone </w:t>
+      </w:r>
+      <w:r>
+        <w:br/>
+      </w:r>
+      <w:r>
+        <w:rPr>
+          <w:rStyle w:val="VerbatimChar"/>
+        </w:rPr>
+        <w:t xml:space="preserve">##                               2                               0 </w:t>
+      </w:r>
+      <w:r>
+        <w:br/>
+      </w:r>
+      <w:r>
+        <w:rPr>
+          <w:rStyle w:val="VerbatimChar"/>
+        </w:rPr>
+        <w:t xml:space="preserve">##               Intermediate_Zone                    Council_area </w:t>
+      </w:r>
+      <w:r>
+        <w:br/>
+      </w:r>
+      <w:r>
+        <w:rPr>
+          <w:rStyle w:val="VerbatimChar"/>
+        </w:rPr>
+        <w:t xml:space="preserve">##                               0                               0 </w:t>
+      </w:r>
+      <w:r>
+        <w:br/>
+      </w:r>
+      <w:r>
+        <w:rPr>
+          <w:rStyle w:val="VerbatimChar"/>
+        </w:rPr>
+        <w:t xml:space="preserve">##         NHS_Health_Board_Region                Total_population </w:t>
+      </w:r>
+      <w:r>
+        <w:br/>
+      </w:r>
+      <w:r>
+        <w:rPr>
+          <w:rStyle w:val="VerbatimChar"/>
+        </w:rPr>
+        <w:t xml:space="preserve">##                               0                               0 </w:t>
+      </w:r>
+      <w:r>
+        <w:br/>
+      </w:r>
+      <w:r>
+        <w:rPr>
+          <w:rStyle w:val="VerbatimChar"/>
+        </w:rPr>
+        <w:t xml:space="preserve">##          Working_age_population                     Income_rate </w:t>
+      </w:r>
+      <w:r>
+        <w:br/>
+      </w:r>
+      <w:r>
+        <w:rPr>
+          <w:rStyle w:val="VerbatimChar"/>
+        </w:rPr>
+        <w:t xml:space="preserve">##                               0                               0 </w:t>
+      </w:r>
+      <w:r>
+        <w:br/>
+      </w:r>
+      <w:r>
+        <w:rPr>
+          <w:rStyle w:val="VerbatimChar"/>
+        </w:rPr>
+        <w:t xml:space="preserve">##                    Income_count                 Employment_rate </w:t>
+      </w:r>
+      <w:r>
+        <w:br/>
+      </w:r>
+      <w:r>
+        <w:rPr>
+          <w:rStyle w:val="VerbatimChar"/>
+        </w:rPr>
+        <w:t xml:space="preserve">##                               0                               0 </w:t>
+      </w:r>
+      <w:r>
+        <w:br/>
+      </w:r>
+      <w:r>
+        <w:rPr>
+          <w:rStyle w:val="VerbatimChar"/>
+        </w:rPr>
+        <w:t xml:space="preserve">##                Employment_count                             CIF </w:t>
+      </w:r>
+      <w:r>
+        <w:br/>
+      </w:r>
+      <w:r>
+        <w:rPr>
+          <w:rStyle w:val="VerbatimChar"/>
+        </w:rPr>
+        <w:t xml:space="preserve">##                               0                               0 </w:t>
+      </w:r>
+      <w:r>
+        <w:br/>
+      </w:r>
+      <w:r>
+        <w:rPr>
+          <w:rStyle w:val="VerbatimChar"/>
+        </w:rPr>
+        <w:t xml:space="preserve">##                         ALCOHOL                            DRUG </w:t>
+      </w:r>
+      <w:r>
+        <w:br/>
+      </w:r>
+      <w:r>
+        <w:rPr>
+          <w:rStyle w:val="VerbatimChar"/>
+        </w:rPr>
+        <w:t xml:space="preserve">##                               0                               0 </w:t>
+      </w:r>
+      <w:r>
+        <w:br/>
+      </w:r>
+      <w:r>
+        <w:rPr>
+          <w:rStyle w:val="VerbatimChar"/>
+        </w:rPr>
+        <w:t xml:space="preserve">##                             SMR                         DEPRESS </w:t>
+      </w:r>
+      <w:r>
+        <w:br/>
+      </w:r>
+      <w:r>
+        <w:rPr>
+          <w:rStyle w:val="VerbatimChar"/>
+        </w:rPr>
+        <w:t xml:space="preserve">##                               0                               0 </w:t>
+      </w:r>
+      <w:r>
+        <w:br/>
+      </w:r>
+      <w:r>
+        <w:rPr>
+          <w:rStyle w:val="VerbatimChar"/>
+        </w:rPr>
+        <w:t xml:space="preserve">##                            LBWT                           EMERG </w:t>
+      </w:r>
+      <w:r>
+        <w:br/>
+      </w:r>
+      <w:r>
+        <w:rPr>
+          <w:rStyle w:val="VerbatimChar"/>
+        </w:rPr>
+        <w:t xml:space="preserve">##                               0                               0 </w:t>
+      </w:r>
+      <w:r>
+        <w:br/>
+      </w:r>
+      <w:r>
+        <w:rPr>
+          <w:rStyle w:val="VerbatimChar"/>
+        </w:rPr>
+        <w:t xml:space="preserve">##                      Attendance                      Attainment </w:t>
+      </w:r>
+      <w:r>
+        <w:br/>
+      </w:r>
+      <w:r>
+        <w:rPr>
+          <w:rStyle w:val="VerbatimChar"/>
+        </w:rPr>
+        <w:t xml:space="preserve">##                               0                               0 </w:t>
+      </w:r>
+      <w:r>
+        <w:br/>
+      </w:r>
+      <w:r>
+        <w:rPr>
+          <w:rStyle w:val="VerbatimChar"/>
+        </w:rPr>
+        <w:t xml:space="preserve">##               no_qualifications               not_participating </w:t>
+      </w:r>
+      <w:r>
+        <w:br/>
+      </w:r>
+      <w:r>
+        <w:rPr>
+          <w:rStyle w:val="VerbatimChar"/>
+        </w:rPr>
+        <w:t xml:space="preserve">##                               0                               0 </w:t>
+      </w:r>
+      <w:r>
+        <w:br/>
+      </w:r>
+      <w:r>
+        <w:rPr>
+          <w:rStyle w:val="VerbatimChar"/>
+        </w:rPr>
+        <w:t xml:space="preserve">##                      University                    drive_petrol </w:t>
+      </w:r>
+      <w:r>
+        <w:br/>
+      </w:r>
+      <w:r>
+        <w:rPr>
+          <w:rStyle w:val="VerbatimChar"/>
+        </w:rPr>
+        <w:t xml:space="preserve">##                               0                               0 </w:t>
+      </w:r>
+      <w:r>
+        <w:br/>
+      </w:r>
+      <w:r>
+        <w:rPr>
+          <w:rStyle w:val="VerbatimChar"/>
+        </w:rPr>
+        <w:t xml:space="preserve">##                        drive_GP                      drive_post </w:t>
+      </w:r>
+      <w:r>
+        <w:br/>
+      </w:r>
+      <w:r>
+        <w:rPr>
+          <w:rStyle w:val="VerbatimChar"/>
+        </w:rPr>
+        <w:t xml:space="preserve">##                               0                               0 </w:t>
+      </w:r>
+      <w:r>
+        <w:br/>
+      </w:r>
+      <w:r>
+        <w:rPr>
+          <w:rStyle w:val="VerbatimChar"/>
+        </w:rPr>
+        <w:t xml:space="preserve">##                   drive_primary                    drive_retail </w:t>
+      </w:r>
+      <w:r>
+        <w:br/>
+      </w:r>
+      <w:r>
+        <w:rPr>
+          <w:rStyle w:val="VerbatimChar"/>
+        </w:rPr>
+        <w:t xml:space="preserve">##                               0                               0 </w:t>
+      </w:r>
+      <w:r>
+        <w:br/>
+      </w:r>
+      <w:r>
+        <w:rPr>
+          <w:rStyle w:val="VerbatimChar"/>
+        </w:rPr>
+        <w:t xml:space="preserve">##                 drive_secondary                           PT_GP </w:t>
+      </w:r>
+      <w:r>
+        <w:br/>
+      </w:r>
+      <w:r>
+        <w:rPr>
+          <w:rStyle w:val="VerbatimChar"/>
+        </w:rPr>
+        <w:t xml:space="preserve">##                               0                               0 </w:t>
+      </w:r>
+      <w:r>
+        <w:br/>
+      </w:r>
+      <w:r>
+        <w:rPr>
+          <w:rStyle w:val="VerbatimChar"/>
+        </w:rPr>
+        <w:t xml:space="preserve">##                         PT_post                       PT_retail </w:t>
+      </w:r>
+      <w:r>
+        <w:br/>
+      </w:r>
+      <w:r>
+        <w:rPr>
+          <w:rStyle w:val="VerbatimChar"/>
+        </w:rPr>
+        <w:t xml:space="preserve">##                               0                               0 </w:t>
+      </w:r>
+      <w:r>
+        <w:br/>
+      </w:r>
+      <w:r>
+        <w:rPr>
+          <w:rStyle w:val="VerbatimChar"/>
+        </w:rPr>
+        <w:t xml:space="preserve">##                       Broadband                     crime_count </w:t>
+      </w:r>
+      <w:r>
+        <w:br/>
+      </w:r>
+      <w:r>
+        <w:rPr>
+          <w:rStyle w:val="VerbatimChar"/>
+        </w:rPr>
+        <w:t xml:space="preserve">##                               0                               0 </w:t>
+      </w:r>
+      <w:r>
+        <w:br/>
+      </w:r>
+      <w:r>
+        <w:rPr>
+          <w:rStyle w:val="VerbatimChar"/>
+        </w:rPr>
+        <w:t xml:space="preserve">##                      crime_rate               overcrowded_count </w:t>
+      </w:r>
+      <w:r>
+        <w:br/>
+      </w:r>
+      <w:r>
+        <w:rPr>
+          <w:rStyle w:val="VerbatimChar"/>
+        </w:rPr>
+        <w:t xml:space="preserve">##                               0                               0 </w:t>
+      </w:r>
+      <w:r>
+        <w:br/>
+      </w:r>
+      <w:r>
+        <w:rPr>
+          <w:rStyle w:val="VerbatimChar"/>
+        </w:rPr>
+        <w:t xml:space="preserve">##             nocentralheat_count                overcrowded_rate </w:t>
+      </w:r>
+      <w:r>
+        <w:br/>
+      </w:r>
+      <w:r>
+        <w:rPr>
+          <w:rStyle w:val="VerbatimChar"/>
+        </w:rPr>
+        <w:t xml:space="preserve">##                               0                               0 </w:t>
+      </w:r>
+      <w:r>
+        <w:br/>
+      </w:r>
+      <w:r>
+        <w:rPr>
+          <w:rStyle w:val="VerbatimChar"/>
+        </w:rPr>
+        <w:t xml:space="preserve">##              nocentralheat_rate                 SIMD2020v2_Rank </w:t>
+      </w:r>
+      <w:r>
+        <w:br/>
+      </w:r>
+      <w:r>
+        <w:rPr>
+          <w:rStyle w:val="VerbatimChar"/>
+        </w:rPr>
+        <w:t xml:space="preserve">##                               0                               0 </w:t>
+      </w:r>
+      <w:r>
+        <w:br/>
+      </w:r>
+      <w:r>
+        <w:rPr>
+          <w:rStyle w:val="VerbatimChar"/>
+        </w:rPr>
+        <w:t xml:space="preserve">##            SIMD2020v2_Vigintile               SIMD2020v2_Decile </w:t>
+      </w:r>
+      <w:r>
+        <w:br/>
+      </w:r>
+      <w:r>
+        <w:rPr>
+          <w:rStyle w:val="VerbatimChar"/>
+        </w:rPr>
+        <w:t xml:space="preserve">##                               0                               0 </w:t>
+      </w:r>
+      <w:r>
+        <w:br/>
+      </w:r>
+      <w:r>
+        <w:rPr>
+          <w:rStyle w:val="VerbatimChar"/>
+        </w:rPr>
+        <w:t xml:space="preserve">##             SIMD2020v2_Quintile   SIMD2020v2_Income_Domain_Rank </w:t>
+      </w:r>
+      <w:r>
+        <w:br/>
+      </w:r>
+      <w:r>
+        <w:rPr>
+          <w:rStyle w:val="VerbatimChar"/>
+        </w:rPr>
+        <w:t xml:space="preserve">##                               0                               0 </w:t>
+      </w:r>
+      <w:r>
+        <w:br/>
+      </w:r>
+      <w:r>
+        <w:rPr>
+          <w:rStyle w:val="VerbatimChar"/>
+        </w:rPr>
+        <w:t xml:space="preserve">## SIMD2020_Employment_Domain_Rank  SIMD2020_Education_Domain_Rank </w:t>
+      </w:r>
+      <w:r>
+        <w:br/>
+      </w:r>
+      <w:r>
+        <w:rPr>
+          <w:rStyle w:val="VerbatimChar"/>
+        </w:rPr>
+        <w:t xml:space="preserve">##                               0                               0 </w:t>
+      </w:r>
+      <w:r>
+        <w:br/>
+      </w:r>
+      <w:r>
+        <w:rPr>
+          <w:rStyle w:val="VerbatimChar"/>
+        </w:rPr>
+        <w:t xml:space="preserve">##     SIMD2020_Health_Domain_Rank     SIMD2020_Access_Domain_Rank </w:t>
+      </w:r>
+      <w:r>
+        <w:br/>
+      </w:r>
+      <w:r>
+        <w:rPr>
+          <w:rStyle w:val="VerbatimChar"/>
+        </w:rPr>
+        <w:t xml:space="preserve">##                               0                               0 </w:t>
+      </w:r>
+      <w:r>
+        <w:br/>
+      </w:r>
+      <w:r>
+        <w:rPr>
+          <w:rStyle w:val="VerbatimChar"/>
+        </w:rPr>
+        <w:t xml:space="preserve">##      SIMD2020_Crime_Domain_Rank    SIMD2020_Housing_Domain_Rank </w:t>
+      </w:r>
+      <w:r>
+        <w:br/>
+      </w:r>
+      <w:r>
+        <w:rPr>
+          <w:rStyle w:val="VerbatimChar"/>
+        </w:rPr>
+        <w:t xml:space="preserve">##                               0                               0 </w:t>
+      </w:r>
+      <w:r>
+        <w:br/>
+      </w:r>
+      <w:r>
+        <w:rPr>
+          <w:rStyle w:val="VerbatimChar"/>
+        </w:rPr>
+        <w:t xml:space="preserve">##                         URclass                          URname </w:t>
+      </w:r>
+      <w:r>
+        <w:br/>
+      </w:r>
+      <w:r>
+        <w:rPr>
+          <w:rStyle w:val="VerbatimChar"/>
+        </w:rPr>
+        <w:t xml:space="preserve">##                               0                               0</w:t>
       </w:r>
     </w:p>
     <w:p>
@@ -4437,25 +5677,25 @@
         <w:rPr>
           <w:rStyle w:val="VerbatimChar"/>
         </w:rPr>
-        <w:t xml:space="preserve">##       Data_Zone Postcode          DZname Intermediate_Zone Council_area</w:t>
-      </w:r>
-      <w:r>
-        <w:br/>
-      </w:r>
-      <w:r>
-        <w:rPr>
-          <w:rStyle w:val="VerbatimChar"/>
-        </w:rPr>
-        <w:t xml:space="preserve">## 84706 S01010206     &lt;NA&gt; Petershill - 04        Petershill Glasgow City</w:t>
-      </w:r>
-      <w:r>
-        <w:br/>
-      </w:r>
-      <w:r>
-        <w:rPr>
-          <w:rStyle w:val="VerbatimChar"/>
-        </w:rPr>
-        <w:t xml:space="preserve">## 85100 S01010226     &lt;NA&gt;  Sighthill - 02         Sighthill Glasgow City</w:t>
+        <w:t xml:space="preserve">##       Postcode Data_Zone Intermediate_Zone Council_area</w:t>
+      </w:r>
+      <w:r>
+        <w:br/>
+      </w:r>
+      <w:r>
+        <w:rPr>
+          <w:rStyle w:val="VerbatimChar"/>
+        </w:rPr>
+        <w:t xml:space="preserve">## 84706     &lt;NA&gt; S01010206        Petershill Glasgow City</w:t>
+      </w:r>
+      <w:r>
+        <w:br/>
+      </w:r>
+      <w:r>
+        <w:rPr>
+          <w:rStyle w:val="VerbatimChar"/>
+        </w:rPr>
+        <w:t xml:space="preserve">## 85100     &lt;NA&gt; S01010226         Sighthill Glasgow City</w:t>
       </w:r>
       <w:r>
         <w:br/>
@@ -4626,36 +5866,171 @@
         <w:rPr>
           <w:rStyle w:val="VerbatimChar"/>
         </w:rPr>
-        <w:t xml:space="preserve">##       overcrowded_rate nocentralheat_rate</w:t>
-      </w:r>
-      <w:r>
-        <w:br/>
-      </w:r>
-      <w:r>
-        <w:rPr>
-          <w:rStyle w:val="VerbatimChar"/>
-        </w:rPr>
-        <w:t xml:space="preserve">## 84706             0.49               0.04</w:t>
-      </w:r>
-      <w:r>
-        <w:br/>
-      </w:r>
-      <w:r>
-        <w:rPr>
-          <w:rStyle w:val="VerbatimChar"/>
-        </w:rPr>
-        <w:t xml:space="preserve">## 85100             0.42               0.06</w:t>
+        <w:t xml:space="preserve">##       overcrowded_rate nocentralheat_rate SIMD2020v2_Rank SIMD2020v2_Vigintile</w:t>
+      </w:r>
+      <w:r>
+        <w:br/>
+      </w:r>
+      <w:r>
+        <w:rPr>
+          <w:rStyle w:val="VerbatimChar"/>
+        </w:rPr>
+        <w:t xml:space="preserve">## 84706             0.49               0.04            4172                   12</w:t>
+      </w:r>
+      <w:r>
+        <w:br/>
+      </w:r>
+      <w:r>
+        <w:rPr>
+          <w:rStyle w:val="VerbatimChar"/>
+        </w:rPr>
+        <w:t xml:space="preserve">## 85100             0.42               0.06            6058                   18</w:t>
+      </w:r>
+      <w:r>
+        <w:br/>
+      </w:r>
+      <w:r>
+        <w:rPr>
+          <w:rStyle w:val="VerbatimChar"/>
+        </w:rPr>
+        <w:t xml:space="preserve">##       SIMD2020v2_Decile SIMD2020v2_Quintile SIMD2020v2_Income_Domain_Rank</w:t>
+      </w:r>
+      <w:r>
+        <w:br/>
+      </w:r>
+      <w:r>
+        <w:rPr>
+          <w:rStyle w:val="VerbatimChar"/>
+        </w:rPr>
+        <w:t xml:space="preserve">## 84706                 6                   3                          6969</w:t>
+      </w:r>
+      <w:r>
+        <w:br/>
+      </w:r>
+      <w:r>
+        <w:rPr>
+          <w:rStyle w:val="VerbatimChar"/>
+        </w:rPr>
+        <w:t xml:space="preserve">## 85100                 9                   5                          6969</w:t>
+      </w:r>
+      <w:r>
+        <w:br/>
+      </w:r>
+      <w:r>
+        <w:rPr>
+          <w:rStyle w:val="VerbatimChar"/>
+        </w:rPr>
+        <w:t xml:space="preserve">##       SIMD2020_Employment_Domain_Rank SIMD2020_Education_Domain_Rank</w:t>
+      </w:r>
+      <w:r>
+        <w:br/>
+      </w:r>
+      <w:r>
+        <w:rPr>
+          <w:rStyle w:val="VerbatimChar"/>
+        </w:rPr>
+        <w:t xml:space="preserve">## 84706                            6974                            811</w:t>
+      </w:r>
+      <w:r>
+        <w:br/>
+      </w:r>
+      <w:r>
+        <w:rPr>
+          <w:rStyle w:val="VerbatimChar"/>
+        </w:rPr>
+        <w:t xml:space="preserve">## 85100                            6974                           3517</w:t>
+      </w:r>
+      <w:r>
+        <w:br/>
+      </w:r>
+      <w:r>
+        <w:rPr>
+          <w:rStyle w:val="VerbatimChar"/>
+        </w:rPr>
+        <w:t xml:space="preserve">##       SIMD2020_Health_Domain_Rank SIMD2020_Access_Domain_Rank</w:t>
+      </w:r>
+      <w:r>
+        <w:br/>
+      </w:r>
+      <w:r>
+        <w:rPr>
+          <w:rStyle w:val="VerbatimChar"/>
+        </w:rPr>
+        <w:t xml:space="preserve">## 84706                        3436                        1682</w:t>
+      </w:r>
+      <w:r>
+        <w:br/>
+      </w:r>
+      <w:r>
+        <w:rPr>
+          <w:rStyle w:val="VerbatimChar"/>
+        </w:rPr>
+        <w:t xml:space="preserve">## 85100                        4559                        4634</w:t>
+      </w:r>
+      <w:r>
+        <w:br/>
+      </w:r>
+      <w:r>
+        <w:rPr>
+          <w:rStyle w:val="VerbatimChar"/>
+        </w:rPr>
+        <w:t xml:space="preserve">##       SIMD2020_Crime_Domain_Rank SIMD2020_Housing_Domain_Rank URclass</w:t>
+      </w:r>
+      <w:r>
+        <w:br/>
+      </w:r>
+      <w:r>
+        <w:rPr>
+          <w:rStyle w:val="VerbatimChar"/>
+        </w:rPr>
+        <w:t xml:space="preserve">## 84706                       6928                           18       1</w:t>
+      </w:r>
+      <w:r>
+        <w:br/>
+      </w:r>
+      <w:r>
+        <w:rPr>
+          <w:rStyle w:val="VerbatimChar"/>
+        </w:rPr>
+        <w:t xml:space="preserve">## 85100                       6928                           50       1</w:t>
+      </w:r>
+      <w:r>
+        <w:br/>
+      </w:r>
+      <w:r>
+        <w:rPr>
+          <w:rStyle w:val="VerbatimChar"/>
+        </w:rPr>
+        <w:t xml:space="preserve">##                  URname</w:t>
+      </w:r>
+      <w:r>
+        <w:br/>
+      </w:r>
+      <w:r>
+        <w:rPr>
+          <w:rStyle w:val="VerbatimChar"/>
+        </w:rPr>
+        <w:t xml:space="preserve">## 84706 Large Urban Areas</w:t>
+      </w:r>
+      <w:r>
+        <w:br/>
+      </w:r>
+      <w:r>
+        <w:rPr>
+          <w:rStyle w:val="VerbatimChar"/>
+        </w:rPr>
+        <w:t xml:space="preserve">## 85100 Large Urban Areas</w:t>
       </w:r>
     </w:p>
     <w:p>
       <w:pPr>
         <w:pStyle w:val="Heading4"/>
       </w:pPr>
-      <w:bookmarkStart w:id="33" w:name="saving-the-data-set"/>
+      <w:bookmarkStart w:id="32" w:name="saving-the-data-set"/>
       <w:r>
         <w:t xml:space="preserve">2.4 Saving the data set</w:t>
       </w:r>
-      <w:bookmarkEnd w:id="33"/>
+      <w:bookmarkEnd w:id="32"/>
     </w:p>
     <w:p>
       <w:pPr>

</xml_diff>

<commit_message>
added line in code which replaces "*" with NA
</commit_message>
<xml_diff>
--- a/Rscript/SIMD_PC_DZ_notebook.docx
+++ b/Rscript/SIMD_PC_DZ_notebook.docx
@@ -31,19 +31,19 @@
         <w:t xml:space="preserve"> </w:t>
       </w:r>
       <w:r>
-        <w:t xml:space="preserve">Grampian</w:t>
+        <w:t xml:space="preserve">Scotland</w:t>
       </w:r>
       <w:r>
         <w:t xml:space="preserve"> </w:t>
       </w:r>
       <w:r>
-        <w:t xml:space="preserve">Data</w:t>
+        <w:t xml:space="preserve">Vulnerability</w:t>
       </w:r>
       <w:r>
         <w:t xml:space="preserve"> </w:t>
       </w:r>
       <w:r>
-        <w:t xml:space="preserve">set</w:t>
+        <w:t xml:space="preserve">Resource</w:t>
       </w:r>
     </w:p>
     <w:p>
@@ -99,7 +99,7 @@
         <w:rPr>
           <w:rStyle w:val="VerbatimChar"/>
         </w:rPr>
-        <w:t xml:space="preserve">## [1] "Date: 2020-06-16"</w:t>
+        <w:t xml:space="preserve">## [1] "Date: 2020-06-18"</w:t>
       </w:r>
     </w:p>
     <w:p>
@@ -198,7 +198,7 @@
         <w:rPr>
           <w:rStyle w:val="StringTok"/>
         </w:rPr>
-        <w:t xml:space="preserve">"~/grampian_data/Raw_data/"</w:t>
+        <w:t xml:space="preserve">"~/Scotland_Vulnerability_Resource/Raw_data/"</w:t>
       </w:r>
       <w:r>
         <w:rPr>
@@ -1808,6 +1808,445 @@
       </w:pPr>
       <w:r>
         <w:rPr>
+          <w:rStyle w:val="CommentTok"/>
+        </w:rPr>
+        <w:t xml:space="preserve"># storing for a quick comparision </w:t>
+      </w:r>
+      <w:r>
+        <w:br/>
+      </w:r>
+      <w:r>
+        <w:rPr>
+          <w:rStyle w:val="NormalTok"/>
+        </w:rPr>
+        <w:t xml:space="preserve">df_Star &lt;-</w:t>
+      </w:r>
+      <w:r>
+        <w:rPr>
+          <w:rStyle w:val="KeywordTok"/>
+        </w:rPr>
+        <w:t xml:space="preserve">sapply</w:t>
+      </w:r>
+      <w:r>
+        <w:rPr>
+          <w:rStyle w:val="NormalTok"/>
+        </w:rPr>
+        <w:t xml:space="preserve">(df_SIMD2020.indi, </w:t>
+      </w:r>
+      <w:r>
+        <w:rPr>
+          <w:rStyle w:val="ControlFlowTok"/>
+        </w:rPr>
+        <w:t xml:space="preserve">function</w:t>
+      </w:r>
+      <w:r>
+        <w:rPr>
+          <w:rStyle w:val="NormalTok"/>
+        </w:rPr>
+        <w:t xml:space="preserve">(x) </w:t>
+      </w:r>
+      <w:r>
+        <w:rPr>
+          <w:rStyle w:val="KeywordTok"/>
+        </w:rPr>
+        <w:t xml:space="preserve">sum</w:t>
+      </w:r>
+      <w:r>
+        <w:rPr>
+          <w:rStyle w:val="NormalTok"/>
+        </w:rPr>
+        <w:t xml:space="preserve">(x</w:t>
+      </w:r>
+      <w:r>
+        <w:rPr>
+          <w:rStyle w:val="OperatorTok"/>
+        </w:rPr>
+        <w:t xml:space="preserve">==</w:t>
+      </w:r>
+      <w:r>
+        <w:rPr>
+          <w:rStyle w:val="StringTok"/>
+        </w:rPr>
+        <w:t xml:space="preserve">"*"</w:t>
+      </w:r>
+      <w:r>
+        <w:rPr>
+          <w:rStyle w:val="NormalTok"/>
+        </w:rPr>
+        <w:t xml:space="preserve">))</w:t>
+      </w:r>
+      <w:r>
+        <w:br/>
+      </w:r>
+      <w:r>
+        <w:br/>
+      </w:r>
+      <w:r>
+        <w:rPr>
+          <w:rStyle w:val="CommentTok"/>
+        </w:rPr>
+        <w:t xml:space="preserve"># Here we replace the "*" denotation with NA in the SIMD data set</w:t>
+      </w:r>
+      <w:r>
+        <w:br/>
+      </w:r>
+      <w:r>
+        <w:rPr>
+          <w:rStyle w:val="NormalTok"/>
+        </w:rPr>
+        <w:t xml:space="preserve">df_SIMD2020.indi[df_SIMD2020.indi</w:t>
+      </w:r>
+      <w:r>
+        <w:rPr>
+          <w:rStyle w:val="OperatorTok"/>
+        </w:rPr>
+        <w:t xml:space="preserve">==</w:t>
+      </w:r>
+      <w:r>
+        <w:rPr>
+          <w:rStyle w:val="StringTok"/>
+        </w:rPr>
+        <w:t xml:space="preserve">"*"</w:t>
+      </w:r>
+      <w:r>
+        <w:rPr>
+          <w:rStyle w:val="NormalTok"/>
+        </w:rPr>
+        <w:t xml:space="preserve">] &lt;-</w:t>
+      </w:r>
+      <w:r>
+        <w:rPr>
+          <w:rStyle w:val="StringTok"/>
+        </w:rPr>
+        <w:t xml:space="preserve"> </w:t>
+      </w:r>
+      <w:r>
+        <w:rPr>
+          <w:rStyle w:val="OtherTok"/>
+        </w:rPr>
+        <w:t xml:space="preserve">NA</w:t>
+      </w:r>
+      <w:r>
+        <w:br/>
+      </w:r>
+      <w:r>
+        <w:rPr>
+          <w:rStyle w:val="CommentTok"/>
+        </w:rPr>
+        <w:t xml:space="preserve"># Comparing, if number of "*" denotes is the same as the number of NA now for the   respective columns</w:t>
+      </w:r>
+      <w:r>
+        <w:br/>
+      </w:r>
+      <w:r>
+        <w:rPr>
+          <w:rStyle w:val="NormalTok"/>
+        </w:rPr>
+        <w:t xml:space="preserve">df_Star </w:t>
+      </w:r>
+      <w:r>
+        <w:rPr>
+          <w:rStyle w:val="OperatorTok"/>
+        </w:rPr>
+        <w:t xml:space="preserve">==</w:t>
+      </w:r>
+      <w:r>
+        <w:rPr>
+          <w:rStyle w:val="StringTok"/>
+        </w:rPr>
+        <w:t xml:space="preserve"> </w:t>
+      </w:r>
+      <w:r>
+        <w:rPr>
+          <w:rStyle w:val="KeywordTok"/>
+        </w:rPr>
+        <w:t xml:space="preserve">sapply</w:t>
+      </w:r>
+      <w:r>
+        <w:rPr>
+          <w:rStyle w:val="NormalTok"/>
+        </w:rPr>
+        <w:t xml:space="preserve">(df_SIMD2020.indi, </w:t>
+      </w:r>
+      <w:r>
+        <w:rPr>
+          <w:rStyle w:val="ControlFlowTok"/>
+        </w:rPr>
+        <w:t xml:space="preserve">function</w:t>
+      </w:r>
+      <w:r>
+        <w:rPr>
+          <w:rStyle w:val="NormalTok"/>
+        </w:rPr>
+        <w:t xml:space="preserve">(x) </w:t>
+      </w:r>
+      <w:r>
+        <w:rPr>
+          <w:rStyle w:val="KeywordTok"/>
+        </w:rPr>
+        <w:t xml:space="preserve">sum</w:t>
+      </w:r>
+      <w:r>
+        <w:rPr>
+          <w:rStyle w:val="NormalTok"/>
+        </w:rPr>
+        <w:t xml:space="preserve">(</w:t>
+      </w:r>
+      <w:r>
+        <w:rPr>
+          <w:rStyle w:val="KeywordTok"/>
+        </w:rPr>
+        <w:t xml:space="preserve">is.na</w:t>
+      </w:r>
+      <w:r>
+        <w:rPr>
+          <w:rStyle w:val="NormalTok"/>
+        </w:rPr>
+        <w:t xml:space="preserve">(x)))</w:t>
+      </w:r>
+    </w:p>
+    <w:p>
+      <w:pPr>
+        <w:pStyle w:val="SourceCode"/>
+      </w:pPr>
+      <w:r>
+        <w:rPr>
+          <w:rStyle w:val="VerbatimChar"/>
+        </w:rPr>
+        <w:t xml:space="preserve">##              Data_Zone      Intermediate_Zone           Council_area </w:t>
+      </w:r>
+      <w:r>
+        <w:br/>
+      </w:r>
+      <w:r>
+        <w:rPr>
+          <w:rStyle w:val="VerbatimChar"/>
+        </w:rPr>
+        <w:t xml:space="preserve">##                   TRUE                   TRUE                   TRUE </w:t>
+      </w:r>
+      <w:r>
+        <w:br/>
+      </w:r>
+      <w:r>
+        <w:rPr>
+          <w:rStyle w:val="VerbatimChar"/>
+        </w:rPr>
+        <w:t xml:space="preserve">##       Total_population Working_age_population            Income_rate </w:t>
+      </w:r>
+      <w:r>
+        <w:br/>
+      </w:r>
+      <w:r>
+        <w:rPr>
+          <w:rStyle w:val="VerbatimChar"/>
+        </w:rPr>
+        <w:t xml:space="preserve">##                   TRUE                   TRUE                   TRUE </w:t>
+      </w:r>
+      <w:r>
+        <w:br/>
+      </w:r>
+      <w:r>
+        <w:rPr>
+          <w:rStyle w:val="VerbatimChar"/>
+        </w:rPr>
+        <w:t xml:space="preserve">##           Income_count        Employment_rate       Employment_count </w:t>
+      </w:r>
+      <w:r>
+        <w:br/>
+      </w:r>
+      <w:r>
+        <w:rPr>
+          <w:rStyle w:val="VerbatimChar"/>
+        </w:rPr>
+        <w:t xml:space="preserve">##                   TRUE                   TRUE                   TRUE </w:t>
+      </w:r>
+      <w:r>
+        <w:br/>
+      </w:r>
+      <w:r>
+        <w:rPr>
+          <w:rStyle w:val="VerbatimChar"/>
+        </w:rPr>
+        <w:t xml:space="preserve">##                    CIF                ALCOHOL                   DRUG </w:t>
+      </w:r>
+      <w:r>
+        <w:br/>
+      </w:r>
+      <w:r>
+        <w:rPr>
+          <w:rStyle w:val="VerbatimChar"/>
+        </w:rPr>
+        <w:t xml:space="preserve">##                   TRUE                   TRUE                   TRUE </w:t>
+      </w:r>
+      <w:r>
+        <w:br/>
+      </w:r>
+      <w:r>
+        <w:rPr>
+          <w:rStyle w:val="VerbatimChar"/>
+        </w:rPr>
+        <w:t xml:space="preserve">##                    SMR                DEPRESS                   LBWT </w:t>
+      </w:r>
+      <w:r>
+        <w:br/>
+      </w:r>
+      <w:r>
+        <w:rPr>
+          <w:rStyle w:val="VerbatimChar"/>
+        </w:rPr>
+        <w:t xml:space="preserve">##                   TRUE                   TRUE                   TRUE </w:t>
+      </w:r>
+      <w:r>
+        <w:br/>
+      </w:r>
+      <w:r>
+        <w:rPr>
+          <w:rStyle w:val="VerbatimChar"/>
+        </w:rPr>
+        <w:t xml:space="preserve">##                  EMERG             Attendance             Attainment </w:t>
+      </w:r>
+      <w:r>
+        <w:br/>
+      </w:r>
+      <w:r>
+        <w:rPr>
+          <w:rStyle w:val="VerbatimChar"/>
+        </w:rPr>
+        <w:t xml:space="preserve">##                   TRUE                   TRUE                   TRUE </w:t>
+      </w:r>
+      <w:r>
+        <w:br/>
+      </w:r>
+      <w:r>
+        <w:rPr>
+          <w:rStyle w:val="VerbatimChar"/>
+        </w:rPr>
+        <w:t xml:space="preserve">##      no_qualifications      not_participating             University </w:t>
+      </w:r>
+      <w:r>
+        <w:br/>
+      </w:r>
+      <w:r>
+        <w:rPr>
+          <w:rStyle w:val="VerbatimChar"/>
+        </w:rPr>
+        <w:t xml:space="preserve">##                   TRUE                   TRUE                   TRUE </w:t>
+      </w:r>
+      <w:r>
+        <w:br/>
+      </w:r>
+      <w:r>
+        <w:rPr>
+          <w:rStyle w:val="VerbatimChar"/>
+        </w:rPr>
+        <w:t xml:space="preserve">##           drive_petrol               drive_GP             drive_post </w:t>
+      </w:r>
+      <w:r>
+        <w:br/>
+      </w:r>
+      <w:r>
+        <w:rPr>
+          <w:rStyle w:val="VerbatimChar"/>
+        </w:rPr>
+        <w:t xml:space="preserve">##                   TRUE                   TRUE                   TRUE </w:t>
+      </w:r>
+      <w:r>
+        <w:br/>
+      </w:r>
+      <w:r>
+        <w:rPr>
+          <w:rStyle w:val="VerbatimChar"/>
+        </w:rPr>
+        <w:t xml:space="preserve">##          drive_primary           drive_retail        drive_secondary </w:t>
+      </w:r>
+      <w:r>
+        <w:br/>
+      </w:r>
+      <w:r>
+        <w:rPr>
+          <w:rStyle w:val="VerbatimChar"/>
+        </w:rPr>
+        <w:t xml:space="preserve">##                   TRUE                   TRUE                   TRUE </w:t>
+      </w:r>
+      <w:r>
+        <w:br/>
+      </w:r>
+      <w:r>
+        <w:rPr>
+          <w:rStyle w:val="VerbatimChar"/>
+        </w:rPr>
+        <w:t xml:space="preserve">##                  PT_GP                PT_post              PT_retail </w:t>
+      </w:r>
+      <w:r>
+        <w:br/>
+      </w:r>
+      <w:r>
+        <w:rPr>
+          <w:rStyle w:val="VerbatimChar"/>
+        </w:rPr>
+        <w:t xml:space="preserve">##                   TRUE                   TRUE                   TRUE </w:t>
+      </w:r>
+      <w:r>
+        <w:br/>
+      </w:r>
+      <w:r>
+        <w:rPr>
+          <w:rStyle w:val="VerbatimChar"/>
+        </w:rPr>
+        <w:t xml:space="preserve">##              Broadband            crime_count             crime_rate </w:t>
+      </w:r>
+      <w:r>
+        <w:br/>
+      </w:r>
+      <w:r>
+        <w:rPr>
+          <w:rStyle w:val="VerbatimChar"/>
+        </w:rPr>
+        <w:t xml:space="preserve">##                   TRUE                   TRUE                   TRUE </w:t>
+      </w:r>
+      <w:r>
+        <w:br/>
+      </w:r>
+      <w:r>
+        <w:rPr>
+          <w:rStyle w:val="VerbatimChar"/>
+        </w:rPr>
+        <w:t xml:space="preserve">##      overcrowded_count    nocentralheat_count       overcrowded_rate </w:t>
+      </w:r>
+      <w:r>
+        <w:br/>
+      </w:r>
+      <w:r>
+        <w:rPr>
+          <w:rStyle w:val="VerbatimChar"/>
+        </w:rPr>
+        <w:t xml:space="preserve">##                   TRUE                   TRUE                   TRUE </w:t>
+      </w:r>
+      <w:r>
+        <w:br/>
+      </w:r>
+      <w:r>
+        <w:rPr>
+          <w:rStyle w:val="VerbatimChar"/>
+        </w:rPr>
+        <w:t xml:space="preserve">##     nocentralheat_rate </w:t>
+      </w:r>
+      <w:r>
+        <w:br/>
+      </w:r>
+      <w:r>
+        <w:rPr>
+          <w:rStyle w:val="VerbatimChar"/>
+        </w:rPr>
+        <w:t xml:space="preserve">##                   TRUE</w:t>
+      </w:r>
+    </w:p>
+    <w:p>
+      <w:pPr>
+        <w:pStyle w:val="SourceCode"/>
+      </w:pPr>
+      <w:r>
+        <w:rPr>
           <w:rStyle w:val="KeywordTok"/>
         </w:rPr>
         <w:t xml:space="preserve">sapply</w:t>
@@ -2339,6 +2778,168 @@
         <w:rPr>
           <w:rStyle w:val="VerbatimChar"/>
         </w:rPr>
+        <w:t xml:space="preserve">##                               0                               3 </w:t>
+      </w:r>
+      <w:r>
+        <w:br/>
+      </w:r>
+      <w:r>
+        <w:rPr>
+          <w:rStyle w:val="VerbatimChar"/>
+        </w:rPr>
+        <w:t xml:space="preserve">##                    Income_count                 Employment_rate </w:t>
+      </w:r>
+      <w:r>
+        <w:br/>
+      </w:r>
+      <w:r>
+        <w:rPr>
+          <w:rStyle w:val="VerbatimChar"/>
+        </w:rPr>
+        <w:t xml:space="preserve">##                               0                               3 </w:t>
+      </w:r>
+      <w:r>
+        <w:br/>
+      </w:r>
+      <w:r>
+        <w:rPr>
+          <w:rStyle w:val="VerbatimChar"/>
+        </w:rPr>
+        <w:t xml:space="preserve">##                Employment_count                             CIF </w:t>
+      </w:r>
+      <w:r>
+        <w:br/>
+      </w:r>
+      <w:r>
+        <w:rPr>
+          <w:rStyle w:val="VerbatimChar"/>
+        </w:rPr>
+        <w:t xml:space="preserve">##                               0                               3 </w:t>
+      </w:r>
+      <w:r>
+        <w:br/>
+      </w:r>
+      <w:r>
+        <w:rPr>
+          <w:rStyle w:val="VerbatimChar"/>
+        </w:rPr>
+        <w:t xml:space="preserve">##                         ALCOHOL                            DRUG </w:t>
+      </w:r>
+      <w:r>
+        <w:br/>
+      </w:r>
+      <w:r>
+        <w:rPr>
+          <w:rStyle w:val="VerbatimChar"/>
+        </w:rPr>
+        <w:t xml:space="preserve">##                               2                               2 </w:t>
+      </w:r>
+      <w:r>
+        <w:br/>
+      </w:r>
+      <w:r>
+        <w:rPr>
+          <w:rStyle w:val="VerbatimChar"/>
+        </w:rPr>
+        <w:t xml:space="preserve">##                             SMR                         DEPRESS </w:t>
+      </w:r>
+      <w:r>
+        <w:br/>
+      </w:r>
+      <w:r>
+        <w:rPr>
+          <w:rStyle w:val="VerbatimChar"/>
+        </w:rPr>
+        <w:t xml:space="preserve">##                               2                               1 </w:t>
+      </w:r>
+      <w:r>
+        <w:br/>
+      </w:r>
+      <w:r>
+        <w:rPr>
+          <w:rStyle w:val="VerbatimChar"/>
+        </w:rPr>
+        <w:t xml:space="preserve">##                            LBWT                           EMERG </w:t>
+      </w:r>
+      <w:r>
+        <w:br/>
+      </w:r>
+      <w:r>
+        <w:rPr>
+          <w:rStyle w:val="VerbatimChar"/>
+        </w:rPr>
+        <w:t xml:space="preserve">##                               1                               2 </w:t>
+      </w:r>
+      <w:r>
+        <w:br/>
+      </w:r>
+      <w:r>
+        <w:rPr>
+          <w:rStyle w:val="VerbatimChar"/>
+        </w:rPr>
+        <w:t xml:space="preserve">##                      Attendance                      Attainment </w:t>
+      </w:r>
+      <w:r>
+        <w:br/>
+      </w:r>
+      <w:r>
+        <w:rPr>
+          <w:rStyle w:val="VerbatimChar"/>
+        </w:rPr>
+        <w:t xml:space="preserve">##                             567                             189 </w:t>
+      </w:r>
+      <w:r>
+        <w:br/>
+      </w:r>
+      <w:r>
+        <w:rPr>
+          <w:rStyle w:val="VerbatimChar"/>
+        </w:rPr>
+        <w:t xml:space="preserve">##               no_qualifications               not_participating </w:t>
+      </w:r>
+      <w:r>
+        <w:br/>
+      </w:r>
+      <w:r>
+        <w:rPr>
+          <w:rStyle w:val="VerbatimChar"/>
+        </w:rPr>
+        <w:t xml:space="preserve">##                               0                               3 </w:t>
+      </w:r>
+      <w:r>
+        <w:br/>
+      </w:r>
+      <w:r>
+        <w:rPr>
+          <w:rStyle w:val="VerbatimChar"/>
+        </w:rPr>
+        <w:t xml:space="preserve">##                      University                    drive_petrol </w:t>
+      </w:r>
+      <w:r>
+        <w:br/>
+      </w:r>
+      <w:r>
+        <w:rPr>
+          <w:rStyle w:val="VerbatimChar"/>
+        </w:rPr>
+        <w:t xml:space="preserve">##                               2                               0 </w:t>
+      </w:r>
+      <w:r>
+        <w:br/>
+      </w:r>
+      <w:r>
+        <w:rPr>
+          <w:rStyle w:val="VerbatimChar"/>
+        </w:rPr>
+        <w:t xml:space="preserve">##                        drive_GP                      drive_post </w:t>
+      </w:r>
+      <w:r>
+        <w:br/>
+      </w:r>
+      <w:r>
+        <w:rPr>
+          <w:rStyle w:val="VerbatimChar"/>
+        </w:rPr>
         <w:t xml:space="preserve">##                               0                               0 </w:t>
       </w:r>
       <w:r>
@@ -2348,7 +2949,7 @@
         <w:rPr>
           <w:rStyle w:val="VerbatimChar"/>
         </w:rPr>
-        <w:t xml:space="preserve">##                    Income_count                 Employment_rate </w:t>
+        <w:t xml:space="preserve">##                   drive_primary                    drive_retail </w:t>
       </w:r>
       <w:r>
         <w:br/>
@@ -2366,7 +2967,7 @@
         <w:rPr>
           <w:rStyle w:val="VerbatimChar"/>
         </w:rPr>
-        <w:t xml:space="preserve">##                Employment_count                             CIF </w:t>
+        <w:t xml:space="preserve">##                 drive_secondary                           PT_GP </w:t>
       </w:r>
       <w:r>
         <w:br/>
@@ -2384,7 +2985,7 @@
         <w:rPr>
           <w:rStyle w:val="VerbatimChar"/>
         </w:rPr>
-        <w:t xml:space="preserve">##                         ALCOHOL                            DRUG </w:t>
+        <w:t xml:space="preserve">##                         PT_post                       PT_retail </w:t>
       </w:r>
       <w:r>
         <w:br/>
@@ -2402,168 +3003,6 @@
         <w:rPr>
           <w:rStyle w:val="VerbatimChar"/>
         </w:rPr>
-        <w:t xml:space="preserve">##                             SMR                         DEPRESS </w:t>
-      </w:r>
-      <w:r>
-        <w:br/>
-      </w:r>
-      <w:r>
-        <w:rPr>
-          <w:rStyle w:val="VerbatimChar"/>
-        </w:rPr>
-        <w:t xml:space="preserve">##                               0                               0 </w:t>
-      </w:r>
-      <w:r>
-        <w:br/>
-      </w:r>
-      <w:r>
-        <w:rPr>
-          <w:rStyle w:val="VerbatimChar"/>
-        </w:rPr>
-        <w:t xml:space="preserve">##                            LBWT                           EMERG </w:t>
-      </w:r>
-      <w:r>
-        <w:br/>
-      </w:r>
-      <w:r>
-        <w:rPr>
-          <w:rStyle w:val="VerbatimChar"/>
-        </w:rPr>
-        <w:t xml:space="preserve">##                               0                               0 </w:t>
-      </w:r>
-      <w:r>
-        <w:br/>
-      </w:r>
-      <w:r>
-        <w:rPr>
-          <w:rStyle w:val="VerbatimChar"/>
-        </w:rPr>
-        <w:t xml:space="preserve">##                      Attendance                      Attainment </w:t>
-      </w:r>
-      <w:r>
-        <w:br/>
-      </w:r>
-      <w:r>
-        <w:rPr>
-          <w:rStyle w:val="VerbatimChar"/>
-        </w:rPr>
-        <w:t xml:space="preserve">##                               0                               0 </w:t>
-      </w:r>
-      <w:r>
-        <w:br/>
-      </w:r>
-      <w:r>
-        <w:rPr>
-          <w:rStyle w:val="VerbatimChar"/>
-        </w:rPr>
-        <w:t xml:space="preserve">##               no_qualifications               not_participating </w:t>
-      </w:r>
-      <w:r>
-        <w:br/>
-      </w:r>
-      <w:r>
-        <w:rPr>
-          <w:rStyle w:val="VerbatimChar"/>
-        </w:rPr>
-        <w:t xml:space="preserve">##                               0                               0 </w:t>
-      </w:r>
-      <w:r>
-        <w:br/>
-      </w:r>
-      <w:r>
-        <w:rPr>
-          <w:rStyle w:val="VerbatimChar"/>
-        </w:rPr>
-        <w:t xml:space="preserve">##                      University                    drive_petrol </w:t>
-      </w:r>
-      <w:r>
-        <w:br/>
-      </w:r>
-      <w:r>
-        <w:rPr>
-          <w:rStyle w:val="VerbatimChar"/>
-        </w:rPr>
-        <w:t xml:space="preserve">##                               0                               0 </w:t>
-      </w:r>
-      <w:r>
-        <w:br/>
-      </w:r>
-      <w:r>
-        <w:rPr>
-          <w:rStyle w:val="VerbatimChar"/>
-        </w:rPr>
-        <w:t xml:space="preserve">##                        drive_GP                      drive_post </w:t>
-      </w:r>
-      <w:r>
-        <w:br/>
-      </w:r>
-      <w:r>
-        <w:rPr>
-          <w:rStyle w:val="VerbatimChar"/>
-        </w:rPr>
-        <w:t xml:space="preserve">##                               0                               0 </w:t>
-      </w:r>
-      <w:r>
-        <w:br/>
-      </w:r>
-      <w:r>
-        <w:rPr>
-          <w:rStyle w:val="VerbatimChar"/>
-        </w:rPr>
-        <w:t xml:space="preserve">##                   drive_primary                    drive_retail </w:t>
-      </w:r>
-      <w:r>
-        <w:br/>
-      </w:r>
-      <w:r>
-        <w:rPr>
-          <w:rStyle w:val="VerbatimChar"/>
-        </w:rPr>
-        <w:t xml:space="preserve">##                               0                               0 </w:t>
-      </w:r>
-      <w:r>
-        <w:br/>
-      </w:r>
-      <w:r>
-        <w:rPr>
-          <w:rStyle w:val="VerbatimChar"/>
-        </w:rPr>
-        <w:t xml:space="preserve">##                 drive_secondary                           PT_GP </w:t>
-      </w:r>
-      <w:r>
-        <w:br/>
-      </w:r>
-      <w:r>
-        <w:rPr>
-          <w:rStyle w:val="VerbatimChar"/>
-        </w:rPr>
-        <w:t xml:space="preserve">##                               0                               0 </w:t>
-      </w:r>
-      <w:r>
-        <w:br/>
-      </w:r>
-      <w:r>
-        <w:rPr>
-          <w:rStyle w:val="VerbatimChar"/>
-        </w:rPr>
-        <w:t xml:space="preserve">##                         PT_post                       PT_retail </w:t>
-      </w:r>
-      <w:r>
-        <w:br/>
-      </w:r>
-      <w:r>
-        <w:rPr>
-          <w:rStyle w:val="VerbatimChar"/>
-        </w:rPr>
-        <w:t xml:space="preserve">##                               0                               0 </w:t>
-      </w:r>
-      <w:r>
-        <w:br/>
-      </w:r>
-      <w:r>
-        <w:rPr>
-          <w:rStyle w:val="VerbatimChar"/>
-        </w:rPr>
         <w:t xml:space="preserve">##                       Broadband                     crime_count </w:t>
       </w:r>
       <w:r>
@@ -2573,7 +3012,7 @@
         <w:rPr>
           <w:rStyle w:val="VerbatimChar"/>
         </w:rPr>
-        <w:t xml:space="preserve">##                               0                               0 </w:t>
+        <w:t xml:space="preserve">##                               2                             500 </w:t>
       </w:r>
       <w:r>
         <w:br/>
@@ -2591,7 +3030,7 @@
         <w:rPr>
           <w:rStyle w:val="VerbatimChar"/>
         </w:rPr>
-        <w:t xml:space="preserve">##                               0                               0 </w:t>
+        <w:t xml:space="preserve">##                             501                               0 </w:t>
       </w:r>
       <w:r>
         <w:br/>
@@ -3112,6 +3551,150 @@
         <w:rPr>
           <w:rStyle w:val="VerbatimChar"/>
         </w:rPr>
+        <w:t xml:space="preserve">##                               4                               0 </w:t>
+      </w:r>
+      <w:r>
+        <w:br/>
+      </w:r>
+      <w:r>
+        <w:rPr>
+          <w:rStyle w:val="VerbatimChar"/>
+        </w:rPr>
+        <w:t xml:space="preserve">##                 Employment_rate                Employment_count </w:t>
+      </w:r>
+      <w:r>
+        <w:br/>
+      </w:r>
+      <w:r>
+        <w:rPr>
+          <w:rStyle w:val="VerbatimChar"/>
+        </w:rPr>
+        <w:t xml:space="preserve">##                               4                               0 </w:t>
+      </w:r>
+      <w:r>
+        <w:br/>
+      </w:r>
+      <w:r>
+        <w:rPr>
+          <w:rStyle w:val="VerbatimChar"/>
+        </w:rPr>
+        <w:t xml:space="preserve">##                             CIF                         ALCOHOL </w:t>
+      </w:r>
+      <w:r>
+        <w:br/>
+      </w:r>
+      <w:r>
+        <w:rPr>
+          <w:rStyle w:val="VerbatimChar"/>
+        </w:rPr>
+        <w:t xml:space="preserve">##                               4                               3 </w:t>
+      </w:r>
+      <w:r>
+        <w:br/>
+      </w:r>
+      <w:r>
+        <w:rPr>
+          <w:rStyle w:val="VerbatimChar"/>
+        </w:rPr>
+        <w:t xml:space="preserve">##                            DRUG                             SMR </w:t>
+      </w:r>
+      <w:r>
+        <w:br/>
+      </w:r>
+      <w:r>
+        <w:rPr>
+          <w:rStyle w:val="VerbatimChar"/>
+        </w:rPr>
+        <w:t xml:space="preserve">##                               3                               3 </w:t>
+      </w:r>
+      <w:r>
+        <w:br/>
+      </w:r>
+      <w:r>
+        <w:rPr>
+          <w:rStyle w:val="VerbatimChar"/>
+        </w:rPr>
+        <w:t xml:space="preserve">##                         DEPRESS                            LBWT </w:t>
+      </w:r>
+      <w:r>
+        <w:br/>
+      </w:r>
+      <w:r>
+        <w:rPr>
+          <w:rStyle w:val="VerbatimChar"/>
+        </w:rPr>
+        <w:t xml:space="preserve">##                               1                               1 </w:t>
+      </w:r>
+      <w:r>
+        <w:br/>
+      </w:r>
+      <w:r>
+        <w:rPr>
+          <w:rStyle w:val="VerbatimChar"/>
+        </w:rPr>
+        <w:t xml:space="preserve">##                           EMERG                      Attendance </w:t>
+      </w:r>
+      <w:r>
+        <w:br/>
+      </w:r>
+      <w:r>
+        <w:rPr>
+          <w:rStyle w:val="VerbatimChar"/>
+        </w:rPr>
+        <w:t xml:space="preserve">##                               3                           12739 </w:t>
+      </w:r>
+      <w:r>
+        <w:br/>
+      </w:r>
+      <w:r>
+        <w:rPr>
+          <w:rStyle w:val="VerbatimChar"/>
+        </w:rPr>
+        <w:t xml:space="preserve">##                      Attainment               no_qualifications </w:t>
+      </w:r>
+      <w:r>
+        <w:br/>
+      </w:r>
+      <w:r>
+        <w:rPr>
+          <w:rStyle w:val="VerbatimChar"/>
+        </w:rPr>
+        <w:t xml:space="preserve">##                            4722                               0 </w:t>
+      </w:r>
+      <w:r>
+        <w:br/>
+      </w:r>
+      <w:r>
+        <w:rPr>
+          <w:rStyle w:val="VerbatimChar"/>
+        </w:rPr>
+        <w:t xml:space="preserve">##               not_participating                      University </w:t>
+      </w:r>
+      <w:r>
+        <w:br/>
+      </w:r>
+      <w:r>
+        <w:rPr>
+          <w:rStyle w:val="VerbatimChar"/>
+        </w:rPr>
+        <w:t xml:space="preserve">##                              44                               3 </w:t>
+      </w:r>
+      <w:r>
+        <w:br/>
+      </w:r>
+      <w:r>
+        <w:rPr>
+          <w:rStyle w:val="VerbatimChar"/>
+        </w:rPr>
+        <w:t xml:space="preserve">##                    drive_petrol                        drive_GP </w:t>
+      </w:r>
+      <w:r>
+        <w:br/>
+      </w:r>
+      <w:r>
+        <w:rPr>
+          <w:rStyle w:val="VerbatimChar"/>
+        </w:rPr>
         <w:t xml:space="preserve">##                               0                               0 </w:t>
       </w:r>
       <w:r>
@@ -3121,7 +3704,7 @@
         <w:rPr>
           <w:rStyle w:val="VerbatimChar"/>
         </w:rPr>
-        <w:t xml:space="preserve">##                 Employment_rate                Employment_count </w:t>
+        <w:t xml:space="preserve">##                      drive_post                   drive_primary </w:t>
       </w:r>
       <w:r>
         <w:br/>
@@ -3139,7 +3722,7 @@
         <w:rPr>
           <w:rStyle w:val="VerbatimChar"/>
         </w:rPr>
-        <w:t xml:space="preserve">##                             CIF                         ALCOHOL </w:t>
+        <w:t xml:space="preserve">##                    drive_retail                 drive_secondary </w:t>
       </w:r>
       <w:r>
         <w:br/>
@@ -3157,7 +3740,7 @@
         <w:rPr>
           <w:rStyle w:val="VerbatimChar"/>
         </w:rPr>
-        <w:t xml:space="preserve">##                            DRUG                             SMR </w:t>
+        <w:t xml:space="preserve">##                           PT_GP                         PT_post </w:t>
       </w:r>
       <w:r>
         <w:br/>
@@ -3175,150 +3758,6 @@
         <w:rPr>
           <w:rStyle w:val="VerbatimChar"/>
         </w:rPr>
-        <w:t xml:space="preserve">##                         DEPRESS                            LBWT </w:t>
-      </w:r>
-      <w:r>
-        <w:br/>
-      </w:r>
-      <w:r>
-        <w:rPr>
-          <w:rStyle w:val="VerbatimChar"/>
-        </w:rPr>
-        <w:t xml:space="preserve">##                               0                               0 </w:t>
-      </w:r>
-      <w:r>
-        <w:br/>
-      </w:r>
-      <w:r>
-        <w:rPr>
-          <w:rStyle w:val="VerbatimChar"/>
-        </w:rPr>
-        <w:t xml:space="preserve">##                           EMERG                      Attendance </w:t>
-      </w:r>
-      <w:r>
-        <w:br/>
-      </w:r>
-      <w:r>
-        <w:rPr>
-          <w:rStyle w:val="VerbatimChar"/>
-        </w:rPr>
-        <w:t xml:space="preserve">##                               0                               0 </w:t>
-      </w:r>
-      <w:r>
-        <w:br/>
-      </w:r>
-      <w:r>
-        <w:rPr>
-          <w:rStyle w:val="VerbatimChar"/>
-        </w:rPr>
-        <w:t xml:space="preserve">##                      Attainment               no_qualifications </w:t>
-      </w:r>
-      <w:r>
-        <w:br/>
-      </w:r>
-      <w:r>
-        <w:rPr>
-          <w:rStyle w:val="VerbatimChar"/>
-        </w:rPr>
-        <w:t xml:space="preserve">##                               0                               0 </w:t>
-      </w:r>
-      <w:r>
-        <w:br/>
-      </w:r>
-      <w:r>
-        <w:rPr>
-          <w:rStyle w:val="VerbatimChar"/>
-        </w:rPr>
-        <w:t xml:space="preserve">##               not_participating                      University </w:t>
-      </w:r>
-      <w:r>
-        <w:br/>
-      </w:r>
-      <w:r>
-        <w:rPr>
-          <w:rStyle w:val="VerbatimChar"/>
-        </w:rPr>
-        <w:t xml:space="preserve">##                               0                               0 </w:t>
-      </w:r>
-      <w:r>
-        <w:br/>
-      </w:r>
-      <w:r>
-        <w:rPr>
-          <w:rStyle w:val="VerbatimChar"/>
-        </w:rPr>
-        <w:t xml:space="preserve">##                    drive_petrol                        drive_GP </w:t>
-      </w:r>
-      <w:r>
-        <w:br/>
-      </w:r>
-      <w:r>
-        <w:rPr>
-          <w:rStyle w:val="VerbatimChar"/>
-        </w:rPr>
-        <w:t xml:space="preserve">##                               0                               0 </w:t>
-      </w:r>
-      <w:r>
-        <w:br/>
-      </w:r>
-      <w:r>
-        <w:rPr>
-          <w:rStyle w:val="VerbatimChar"/>
-        </w:rPr>
-        <w:t xml:space="preserve">##                      drive_post                   drive_primary </w:t>
-      </w:r>
-      <w:r>
-        <w:br/>
-      </w:r>
-      <w:r>
-        <w:rPr>
-          <w:rStyle w:val="VerbatimChar"/>
-        </w:rPr>
-        <w:t xml:space="preserve">##                               0                               0 </w:t>
-      </w:r>
-      <w:r>
-        <w:br/>
-      </w:r>
-      <w:r>
-        <w:rPr>
-          <w:rStyle w:val="VerbatimChar"/>
-        </w:rPr>
-        <w:t xml:space="preserve">##                    drive_retail                 drive_secondary </w:t>
-      </w:r>
-      <w:r>
-        <w:br/>
-      </w:r>
-      <w:r>
-        <w:rPr>
-          <w:rStyle w:val="VerbatimChar"/>
-        </w:rPr>
-        <w:t xml:space="preserve">##                               0                               0 </w:t>
-      </w:r>
-      <w:r>
-        <w:br/>
-      </w:r>
-      <w:r>
-        <w:rPr>
-          <w:rStyle w:val="VerbatimChar"/>
-        </w:rPr>
-        <w:t xml:space="preserve">##                           PT_GP                         PT_post </w:t>
-      </w:r>
-      <w:r>
-        <w:br/>
-      </w:r>
-      <w:r>
-        <w:rPr>
-          <w:rStyle w:val="VerbatimChar"/>
-        </w:rPr>
-        <w:t xml:space="preserve">##                               0                               0 </w:t>
-      </w:r>
-      <w:r>
-        <w:br/>
-      </w:r>
-      <w:r>
-        <w:rPr>
-          <w:rStyle w:val="VerbatimChar"/>
-        </w:rPr>
         <w:t xml:space="preserve">##                       PT_retail                       Broadband </w:t>
       </w:r>
       <w:r>
@@ -3328,7 +3767,7 @@
         <w:rPr>
           <w:rStyle w:val="VerbatimChar"/>
         </w:rPr>
-        <w:t xml:space="preserve">##                               0                               0 </w:t>
+        <w:t xml:space="preserve">##                               0                               2 </w:t>
       </w:r>
       <w:r>
         <w:br/>
@@ -3346,7 +3785,7 @@
         <w:rPr>
           <w:rStyle w:val="VerbatimChar"/>
         </w:rPr>
-        <w:t xml:space="preserve">##                               0                               0 </w:t>
+        <w:t xml:space="preserve">##                            8976                            8978 </w:t>
       </w:r>
       <w:r>
         <w:br/>
@@ -3623,43 +4062,43 @@
         <w:rPr>
           <w:rStyle w:val="VerbatimChar"/>
         </w:rPr>
-        <w:t xml:space="preserve">## 85669                      0           *            0               *</w:t>
-      </w:r>
-      <w:r>
-        <w:br/>
-      </w:r>
-      <w:r>
-        <w:rPr>
-          <w:rStyle w:val="VerbatimChar"/>
-        </w:rPr>
-        <w:t xml:space="preserve">## 86063                      0           *            0               *</w:t>
-      </w:r>
-      <w:r>
-        <w:br/>
-      </w:r>
-      <w:r>
-        <w:rPr>
-          <w:rStyle w:val="VerbatimChar"/>
-        </w:rPr>
-        <w:t xml:space="preserve">##       Employment_count CIF ALCOHOL  DRUG    SMR DEPRESS LBWT EMERG Attendance</w:t>
-      </w:r>
-      <w:r>
-        <w:br/>
-      </w:r>
-      <w:r>
-        <w:rPr>
-          <w:rStyle w:val="VerbatimChar"/>
-        </w:rPr>
-        <w:t xml:space="preserve">## 85669                0   *       *     *      *       *    *     *          *</w:t>
-      </w:r>
-      <w:r>
-        <w:br/>
-      </w:r>
-      <w:r>
-        <w:rPr>
-          <w:rStyle w:val="VerbatimChar"/>
-        </w:rPr>
-        <w:t xml:space="preserve">## 86063                0   *   95.22 57.20 153.32    0.01 0.00 87.37       0.84</w:t>
+        <w:t xml:space="preserve">## 85669                      0        &lt;NA&gt;            0            &lt;NA&gt;</w:t>
+      </w:r>
+      <w:r>
+        <w:br/>
+      </w:r>
+      <w:r>
+        <w:rPr>
+          <w:rStyle w:val="VerbatimChar"/>
+        </w:rPr>
+        <w:t xml:space="preserve">## 86063                      0        &lt;NA&gt;            0            &lt;NA&gt;</w:t>
+      </w:r>
+      <w:r>
+        <w:br/>
+      </w:r>
+      <w:r>
+        <w:rPr>
+          <w:rStyle w:val="VerbatimChar"/>
+        </w:rPr>
+        <w:t xml:space="preserve">##       Employment_count  CIF ALCOHOL  DRUG    SMR DEPRESS LBWT EMERG Attendance</w:t>
+      </w:r>
+      <w:r>
+        <w:br/>
+      </w:r>
+      <w:r>
+        <w:rPr>
+          <w:rStyle w:val="VerbatimChar"/>
+        </w:rPr>
+        <w:t xml:space="preserve">## 85669                0 &lt;NA&gt;    &lt;NA&gt;  &lt;NA&gt;   &lt;NA&gt;    &lt;NA&gt; &lt;NA&gt;  &lt;NA&gt;       &lt;NA&gt;</w:t>
+      </w:r>
+      <w:r>
+        <w:br/>
+      </w:r>
+      <w:r>
+        <w:rPr>
+          <w:rStyle w:val="VerbatimChar"/>
+        </w:rPr>
+        <w:t xml:space="preserve">## 86063                0 &lt;NA&gt;   95.22 57.20 153.32    0.01 0.00 87.37       0.84</w:t>
       </w:r>
       <w:r>
         <w:br/>
@@ -3677,16 +4116,16 @@
         <w:rPr>
           <w:rStyle w:val="VerbatimChar"/>
         </w:rPr>
-        <w:t xml:space="preserve">## 85669          *            353.08                 *          *         2.64</w:t>
-      </w:r>
-      <w:r>
-        <w:br/>
-      </w:r>
-      <w:r>
-        <w:rPr>
-          <w:rStyle w:val="VerbatimChar"/>
-        </w:rPr>
-        <w:t xml:space="preserve">## 86063          *            202.42              0.00       0.24         2.41</w:t>
+        <w:t xml:space="preserve">## 85669       &lt;NA&gt;            353.08              &lt;NA&gt;       &lt;NA&gt;         2.64</w:t>
+      </w:r>
+      <w:r>
+        <w:br/>
+      </w:r>
+      <w:r>
+        <w:rPr>
+          <w:rStyle w:val="VerbatimChar"/>
+        </w:rPr>
+        <w:t xml:space="preserve">## 86063       &lt;NA&gt;            202.42              0.00       0.24         2.41</w:t>
       </w:r>
       <w:r>
         <w:br/>
@@ -3731,16 +4170,16 @@
         <w:rPr>
           <w:rStyle w:val="VerbatimChar"/>
         </w:rPr>
-        <w:t xml:space="preserve">## 85669   12.67     13.54         *           *          *               243</w:t>
-      </w:r>
-      <w:r>
-        <w:br/>
-      </w:r>
-      <w:r>
-        <w:rPr>
-          <w:rStyle w:val="VerbatimChar"/>
-        </w:rPr>
-        <w:t xml:space="preserve">## 86063   10.40      9.51         *           *          *               339</w:t>
+        <w:t xml:space="preserve">## 85669   12.67     13.54      &lt;NA&gt;        &lt;NA&gt;       &lt;NA&gt;               243</w:t>
+      </w:r>
+      <w:r>
+        <w:br/>
+      </w:r>
+      <w:r>
+        <w:rPr>
+          <w:rStyle w:val="VerbatimChar"/>
+        </w:rPr>
+        <w:t xml:space="preserve">## 86063   10.40      9.51      &lt;NA&gt;        &lt;NA&gt;       &lt;NA&gt;               339</w:t>
       </w:r>
       <w:r>
         <w:br/>
@@ -4604,25 +5043,25 @@
         <w:rPr>
           <w:rStyle w:val="VerbatimChar"/>
         </w:rPr>
-        <w:t xml:space="preserve">## 86063                      0           *            0               *</w:t>
-      </w:r>
-      <w:r>
-        <w:br/>
-      </w:r>
-      <w:r>
-        <w:rPr>
-          <w:rStyle w:val="VerbatimChar"/>
-        </w:rPr>
-        <w:t xml:space="preserve">##       Employment_count CIF ALCOHOL  DRUG    SMR DEPRESS LBWT EMERG Attendance</w:t>
-      </w:r>
-      <w:r>
-        <w:br/>
-      </w:r>
-      <w:r>
-        <w:rPr>
-          <w:rStyle w:val="VerbatimChar"/>
-        </w:rPr>
-        <w:t xml:space="preserve">## 86063                0   *   95.22 57.20 153.32    0.01 0.00 87.37       0.84</w:t>
+        <w:t xml:space="preserve">## 86063                      0        &lt;NA&gt;            0            &lt;NA&gt;</w:t>
+      </w:r>
+      <w:r>
+        <w:br/>
+      </w:r>
+      <w:r>
+        <w:rPr>
+          <w:rStyle w:val="VerbatimChar"/>
+        </w:rPr>
+        <w:t xml:space="preserve">##       Employment_count  CIF ALCOHOL  DRUG    SMR DEPRESS LBWT EMERG Attendance</w:t>
+      </w:r>
+      <w:r>
+        <w:br/>
+      </w:r>
+      <w:r>
+        <w:rPr>
+          <w:rStyle w:val="VerbatimChar"/>
+        </w:rPr>
+        <w:t xml:space="preserve">## 86063                0 &lt;NA&gt;   95.22 57.20 153.32    0.01 0.00 87.37       0.84</w:t>
       </w:r>
       <w:r>
         <w:br/>
@@ -4640,7 +5079,7 @@
         <w:rPr>
           <w:rStyle w:val="VerbatimChar"/>
         </w:rPr>
-        <w:t xml:space="preserve">## 86063          *            202.42              0.00       0.24         2.41</w:t>
+        <w:t xml:space="preserve">## 86063       &lt;NA&gt;            202.42              0.00       0.24         2.41</w:t>
       </w:r>
       <w:r>
         <w:br/>
@@ -4676,7 +5115,7 @@
         <w:rPr>
           <w:rStyle w:val="VerbatimChar"/>
         </w:rPr>
-        <w:t xml:space="preserve">## 86063    10.4      9.51         *           *          *               339</w:t>
+        <w:t xml:space="preserve">## 86063    10.4      9.51      &lt;NA&gt;        &lt;NA&gt;       &lt;NA&gt;               339</w:t>
       </w:r>
       <w:r>
         <w:br/>
@@ -5202,6 +5641,168 @@
         <w:rPr>
           <w:rStyle w:val="VerbatimChar"/>
         </w:rPr>
+        <w:t xml:space="preserve">##                               0                               4 </w:t>
+      </w:r>
+      <w:r>
+        <w:br/>
+      </w:r>
+      <w:r>
+        <w:rPr>
+          <w:rStyle w:val="VerbatimChar"/>
+        </w:rPr>
+        <w:t xml:space="preserve">##                    Income_count                 Employment_rate </w:t>
+      </w:r>
+      <w:r>
+        <w:br/>
+      </w:r>
+      <w:r>
+        <w:rPr>
+          <w:rStyle w:val="VerbatimChar"/>
+        </w:rPr>
+        <w:t xml:space="preserve">##                               0                               4 </w:t>
+      </w:r>
+      <w:r>
+        <w:br/>
+      </w:r>
+      <w:r>
+        <w:rPr>
+          <w:rStyle w:val="VerbatimChar"/>
+        </w:rPr>
+        <w:t xml:space="preserve">##                Employment_count                             CIF </w:t>
+      </w:r>
+      <w:r>
+        <w:br/>
+      </w:r>
+      <w:r>
+        <w:rPr>
+          <w:rStyle w:val="VerbatimChar"/>
+        </w:rPr>
+        <w:t xml:space="preserve">##                               0                               4 </w:t>
+      </w:r>
+      <w:r>
+        <w:br/>
+      </w:r>
+      <w:r>
+        <w:rPr>
+          <w:rStyle w:val="VerbatimChar"/>
+        </w:rPr>
+        <w:t xml:space="preserve">##                         ALCOHOL                            DRUG </w:t>
+      </w:r>
+      <w:r>
+        <w:br/>
+      </w:r>
+      <w:r>
+        <w:rPr>
+          <w:rStyle w:val="VerbatimChar"/>
+        </w:rPr>
+        <w:t xml:space="preserve">##                               3                               3 </w:t>
+      </w:r>
+      <w:r>
+        <w:br/>
+      </w:r>
+      <w:r>
+        <w:rPr>
+          <w:rStyle w:val="VerbatimChar"/>
+        </w:rPr>
+        <w:t xml:space="preserve">##                             SMR                         DEPRESS </w:t>
+      </w:r>
+      <w:r>
+        <w:br/>
+      </w:r>
+      <w:r>
+        <w:rPr>
+          <w:rStyle w:val="VerbatimChar"/>
+        </w:rPr>
+        <w:t xml:space="preserve">##                               3                               1 </w:t>
+      </w:r>
+      <w:r>
+        <w:br/>
+      </w:r>
+      <w:r>
+        <w:rPr>
+          <w:rStyle w:val="VerbatimChar"/>
+        </w:rPr>
+        <w:t xml:space="preserve">##                            LBWT                           EMERG </w:t>
+      </w:r>
+      <w:r>
+        <w:br/>
+      </w:r>
+      <w:r>
+        <w:rPr>
+          <w:rStyle w:val="VerbatimChar"/>
+        </w:rPr>
+        <w:t xml:space="preserve">##                               1                               3 </w:t>
+      </w:r>
+      <w:r>
+        <w:br/>
+      </w:r>
+      <w:r>
+        <w:rPr>
+          <w:rStyle w:val="VerbatimChar"/>
+        </w:rPr>
+        <w:t xml:space="preserve">##                      Attendance                      Attainment </w:t>
+      </w:r>
+      <w:r>
+        <w:br/>
+      </w:r>
+      <w:r>
+        <w:rPr>
+          <w:rStyle w:val="VerbatimChar"/>
+        </w:rPr>
+        <w:t xml:space="preserve">##                           12739                            4722 </w:t>
+      </w:r>
+      <w:r>
+        <w:br/>
+      </w:r>
+      <w:r>
+        <w:rPr>
+          <w:rStyle w:val="VerbatimChar"/>
+        </w:rPr>
+        <w:t xml:space="preserve">##               no_qualifications               not_participating </w:t>
+      </w:r>
+      <w:r>
+        <w:br/>
+      </w:r>
+      <w:r>
+        <w:rPr>
+          <w:rStyle w:val="VerbatimChar"/>
+        </w:rPr>
+        <w:t xml:space="preserve">##                               0                              44 </w:t>
+      </w:r>
+      <w:r>
+        <w:br/>
+      </w:r>
+      <w:r>
+        <w:rPr>
+          <w:rStyle w:val="VerbatimChar"/>
+        </w:rPr>
+        <w:t xml:space="preserve">##                      University                    drive_petrol </w:t>
+      </w:r>
+      <w:r>
+        <w:br/>
+      </w:r>
+      <w:r>
+        <w:rPr>
+          <w:rStyle w:val="VerbatimChar"/>
+        </w:rPr>
+        <w:t xml:space="preserve">##                               3                               0 </w:t>
+      </w:r>
+      <w:r>
+        <w:br/>
+      </w:r>
+      <w:r>
+        <w:rPr>
+          <w:rStyle w:val="VerbatimChar"/>
+        </w:rPr>
+        <w:t xml:space="preserve">##                        drive_GP                      drive_post </w:t>
+      </w:r>
+      <w:r>
+        <w:br/>
+      </w:r>
+      <w:r>
+        <w:rPr>
+          <w:rStyle w:val="VerbatimChar"/>
+        </w:rPr>
         <w:t xml:space="preserve">##                               0                               0 </w:t>
       </w:r>
       <w:r>
@@ -5211,7 +5812,7 @@
         <w:rPr>
           <w:rStyle w:val="VerbatimChar"/>
         </w:rPr>
-        <w:t xml:space="preserve">##                    Income_count                 Employment_rate </w:t>
+        <w:t xml:space="preserve">##                   drive_primary                    drive_retail </w:t>
       </w:r>
       <w:r>
         <w:br/>
@@ -5229,7 +5830,7 @@
         <w:rPr>
           <w:rStyle w:val="VerbatimChar"/>
         </w:rPr>
-        <w:t xml:space="preserve">##                Employment_count                             CIF </w:t>
+        <w:t xml:space="preserve">##                 drive_secondary                           PT_GP </w:t>
       </w:r>
       <w:r>
         <w:br/>
@@ -5247,7 +5848,7 @@
         <w:rPr>
           <w:rStyle w:val="VerbatimChar"/>
         </w:rPr>
-        <w:t xml:space="preserve">##                         ALCOHOL                            DRUG </w:t>
+        <w:t xml:space="preserve">##                         PT_post                       PT_retail </w:t>
       </w:r>
       <w:r>
         <w:br/>
@@ -5265,168 +5866,6 @@
         <w:rPr>
           <w:rStyle w:val="VerbatimChar"/>
         </w:rPr>
-        <w:t xml:space="preserve">##                             SMR                         DEPRESS </w:t>
-      </w:r>
-      <w:r>
-        <w:br/>
-      </w:r>
-      <w:r>
-        <w:rPr>
-          <w:rStyle w:val="VerbatimChar"/>
-        </w:rPr>
-        <w:t xml:space="preserve">##                               0                               0 </w:t>
-      </w:r>
-      <w:r>
-        <w:br/>
-      </w:r>
-      <w:r>
-        <w:rPr>
-          <w:rStyle w:val="VerbatimChar"/>
-        </w:rPr>
-        <w:t xml:space="preserve">##                            LBWT                           EMERG </w:t>
-      </w:r>
-      <w:r>
-        <w:br/>
-      </w:r>
-      <w:r>
-        <w:rPr>
-          <w:rStyle w:val="VerbatimChar"/>
-        </w:rPr>
-        <w:t xml:space="preserve">##                               0                               0 </w:t>
-      </w:r>
-      <w:r>
-        <w:br/>
-      </w:r>
-      <w:r>
-        <w:rPr>
-          <w:rStyle w:val="VerbatimChar"/>
-        </w:rPr>
-        <w:t xml:space="preserve">##                      Attendance                      Attainment </w:t>
-      </w:r>
-      <w:r>
-        <w:br/>
-      </w:r>
-      <w:r>
-        <w:rPr>
-          <w:rStyle w:val="VerbatimChar"/>
-        </w:rPr>
-        <w:t xml:space="preserve">##                               0                               0 </w:t>
-      </w:r>
-      <w:r>
-        <w:br/>
-      </w:r>
-      <w:r>
-        <w:rPr>
-          <w:rStyle w:val="VerbatimChar"/>
-        </w:rPr>
-        <w:t xml:space="preserve">##               no_qualifications               not_participating </w:t>
-      </w:r>
-      <w:r>
-        <w:br/>
-      </w:r>
-      <w:r>
-        <w:rPr>
-          <w:rStyle w:val="VerbatimChar"/>
-        </w:rPr>
-        <w:t xml:space="preserve">##                               0                               0 </w:t>
-      </w:r>
-      <w:r>
-        <w:br/>
-      </w:r>
-      <w:r>
-        <w:rPr>
-          <w:rStyle w:val="VerbatimChar"/>
-        </w:rPr>
-        <w:t xml:space="preserve">##                      University                    drive_petrol </w:t>
-      </w:r>
-      <w:r>
-        <w:br/>
-      </w:r>
-      <w:r>
-        <w:rPr>
-          <w:rStyle w:val="VerbatimChar"/>
-        </w:rPr>
-        <w:t xml:space="preserve">##                               0                               0 </w:t>
-      </w:r>
-      <w:r>
-        <w:br/>
-      </w:r>
-      <w:r>
-        <w:rPr>
-          <w:rStyle w:val="VerbatimChar"/>
-        </w:rPr>
-        <w:t xml:space="preserve">##                        drive_GP                      drive_post </w:t>
-      </w:r>
-      <w:r>
-        <w:br/>
-      </w:r>
-      <w:r>
-        <w:rPr>
-          <w:rStyle w:val="VerbatimChar"/>
-        </w:rPr>
-        <w:t xml:space="preserve">##                               0                               0 </w:t>
-      </w:r>
-      <w:r>
-        <w:br/>
-      </w:r>
-      <w:r>
-        <w:rPr>
-          <w:rStyle w:val="VerbatimChar"/>
-        </w:rPr>
-        <w:t xml:space="preserve">##                   drive_primary                    drive_retail </w:t>
-      </w:r>
-      <w:r>
-        <w:br/>
-      </w:r>
-      <w:r>
-        <w:rPr>
-          <w:rStyle w:val="VerbatimChar"/>
-        </w:rPr>
-        <w:t xml:space="preserve">##                               0                               0 </w:t>
-      </w:r>
-      <w:r>
-        <w:br/>
-      </w:r>
-      <w:r>
-        <w:rPr>
-          <w:rStyle w:val="VerbatimChar"/>
-        </w:rPr>
-        <w:t xml:space="preserve">##                 drive_secondary                           PT_GP </w:t>
-      </w:r>
-      <w:r>
-        <w:br/>
-      </w:r>
-      <w:r>
-        <w:rPr>
-          <w:rStyle w:val="VerbatimChar"/>
-        </w:rPr>
-        <w:t xml:space="preserve">##                               0                               0 </w:t>
-      </w:r>
-      <w:r>
-        <w:br/>
-      </w:r>
-      <w:r>
-        <w:rPr>
-          <w:rStyle w:val="VerbatimChar"/>
-        </w:rPr>
-        <w:t xml:space="preserve">##                         PT_post                       PT_retail </w:t>
-      </w:r>
-      <w:r>
-        <w:br/>
-      </w:r>
-      <w:r>
-        <w:rPr>
-          <w:rStyle w:val="VerbatimChar"/>
-        </w:rPr>
-        <w:t xml:space="preserve">##                               0                               0 </w:t>
-      </w:r>
-      <w:r>
-        <w:br/>
-      </w:r>
-      <w:r>
-        <w:rPr>
-          <w:rStyle w:val="VerbatimChar"/>
-        </w:rPr>
         <w:t xml:space="preserve">##                       Broadband                     crime_count </w:t>
       </w:r>
       <w:r>
@@ -5436,7 +5875,7 @@
         <w:rPr>
           <w:rStyle w:val="VerbatimChar"/>
         </w:rPr>
-        <w:t xml:space="preserve">##                               0                               0 </w:t>
+        <w:t xml:space="preserve">##                               2                            8976 </w:t>
       </w:r>
       <w:r>
         <w:br/>
@@ -5454,7 +5893,7 @@
         <w:rPr>
           <w:rStyle w:val="VerbatimChar"/>
         </w:rPr>
-        <w:t xml:space="preserve">##                               0                               0 </w:t>
+        <w:t xml:space="preserve">##                            8978                               0 </w:t>
       </w:r>
       <w:r>
         <w:br/>
@@ -5731,25 +6170,25 @@
         <w:rPr>
           <w:rStyle w:val="VerbatimChar"/>
         </w:rPr>
-        <w:t xml:space="preserve">##       Income_rate Income_count Employment_rate Employment_count CIF ALCOHOL</w:t>
-      </w:r>
-      <w:r>
-        <w:br/>
-      </w:r>
-      <w:r>
-        <w:rPr>
-          <w:rStyle w:val="VerbatimChar"/>
-        </w:rPr>
-        <w:t xml:space="preserve">## 84706           *            0               *                0   *       *</w:t>
-      </w:r>
-      <w:r>
-        <w:br/>
-      </w:r>
-      <w:r>
-        <w:rPr>
-          <w:rStyle w:val="VerbatimChar"/>
-        </w:rPr>
-        <w:t xml:space="preserve">## 85100           *            0               *                0   *   95.22</w:t>
+        <w:t xml:space="preserve">##       Income_rate Income_count Employment_rate Employment_count  CIF ALCOHOL</w:t>
+      </w:r>
+      <w:r>
+        <w:br/>
+      </w:r>
+      <w:r>
+        <w:rPr>
+          <w:rStyle w:val="VerbatimChar"/>
+        </w:rPr>
+        <w:t xml:space="preserve">## 84706        &lt;NA&gt;            0            &lt;NA&gt;                0 &lt;NA&gt;    &lt;NA&gt;</w:t>
+      </w:r>
+      <w:r>
+        <w:br/>
+      </w:r>
+      <w:r>
+        <w:rPr>
+          <w:rStyle w:val="VerbatimChar"/>
+        </w:rPr>
+        <w:t xml:space="preserve">## 85100        &lt;NA&gt;            0            &lt;NA&gt;                0 &lt;NA&gt;   95.22</w:t>
       </w:r>
       <w:r>
         <w:br/>
@@ -5767,16 +6206,16 @@
         <w:rPr>
           <w:rStyle w:val="VerbatimChar"/>
         </w:rPr>
-        <w:t xml:space="preserve">## 84706     *      *       *    *     *          *          *            353.08</w:t>
-      </w:r>
-      <w:r>
-        <w:br/>
-      </w:r>
-      <w:r>
-        <w:rPr>
-          <w:rStyle w:val="VerbatimChar"/>
-        </w:rPr>
-        <w:t xml:space="preserve">## 85100 57.20 153.32    0.01 0.00 87.37       0.84          *            202.42</w:t>
+        <w:t xml:space="preserve">## 84706  &lt;NA&gt;   &lt;NA&gt;    &lt;NA&gt; &lt;NA&gt;  &lt;NA&gt;       &lt;NA&gt;       &lt;NA&gt;            353.08</w:t>
+      </w:r>
+      <w:r>
+        <w:br/>
+      </w:r>
+      <w:r>
+        <w:rPr>
+          <w:rStyle w:val="VerbatimChar"/>
+        </w:rPr>
+        <w:t xml:space="preserve">## 85100 57.20 153.32    0.01 0.00 87.37       0.84       &lt;NA&gt;            202.42</w:t>
       </w:r>
       <w:r>
         <w:br/>
@@ -5794,7 +6233,7 @@
         <w:rPr>
           <w:rStyle w:val="VerbatimChar"/>
         </w:rPr>
-        <w:t xml:space="preserve">## 84706                 *          *         2.64     4.19       4.17</w:t>
+        <w:t xml:space="preserve">## 84706              &lt;NA&gt;       &lt;NA&gt;         2.64     4.19       4.17</w:t>
       </w:r>
       <w:r>
         <w:br/>
@@ -5848,16 +6287,16 @@
         <w:rPr>
           <w:rStyle w:val="VerbatimChar"/>
         </w:rPr>
-        <w:t xml:space="preserve">## 84706         *           *          *               243                  21</w:t>
-      </w:r>
-      <w:r>
-        <w:br/>
-      </w:r>
-      <w:r>
-        <w:rPr>
-          <w:rStyle w:val="VerbatimChar"/>
-        </w:rPr>
-        <w:t xml:space="preserve">## 85100         *           *          *               339                  45</w:t>
+        <w:t xml:space="preserve">## 84706      &lt;NA&gt;        &lt;NA&gt;       &lt;NA&gt;               243                  21</w:t>
+      </w:r>
+      <w:r>
+        <w:br/>
+      </w:r>
+      <w:r>
+        <w:rPr>
+          <w:rStyle w:val="VerbatimChar"/>
+        </w:rPr>
+        <w:t xml:space="preserve">## 85100      &lt;NA&gt;        &lt;NA&gt;       &lt;NA&gt;               339                  45</w:t>
       </w:r>
       <w:r>
         <w:br/>
@@ -6052,7 +6491,7 @@
         <w:rPr>
           <w:rStyle w:val="StringTok"/>
         </w:rPr>
-        <w:t xml:space="preserve">"~/grampian_data/Processed_data/"</w:t>
+        <w:t xml:space="preserve">"~/Scotland_Vulnerability_Resource/Processed_data/"</w:t>
       </w:r>
       <w:r>
         <w:rPr>
@@ -6106,7 +6545,7 @@
         <w:rPr>
           <w:rStyle w:val="StringTok"/>
         </w:rPr>
-        <w:t xml:space="preserve">"Grampian_data_v"</w:t>
+        <w:t xml:space="preserve">"Scotland_Vulnerability_Resource_v"</w:t>
       </w:r>
       <w:r>
         <w:rPr>

</xml_diff>

<commit_message>
Add raw data set for Data zone surface area
</commit_message>
<xml_diff>
--- a/Rscript/SIMD_PC_DZ_notebook.docx
+++ b/Rscript/SIMD_PC_DZ_notebook.docx
@@ -31,19 +31,19 @@
         <w:t xml:space="preserve"> </w:t>
       </w:r>
       <w:r>
-        <w:t xml:space="preserve">Grampian</w:t>
+        <w:t xml:space="preserve">Scotland</w:t>
       </w:r>
       <w:r>
         <w:t xml:space="preserve"> </w:t>
       </w:r>
       <w:r>
-        <w:t xml:space="preserve">Data</w:t>
+        <w:t xml:space="preserve">Vulnerability</w:t>
       </w:r>
       <w:r>
         <w:t xml:space="preserve"> </w:t>
       </w:r>
       <w:r>
-        <w:t xml:space="preserve">set</w:t>
+        <w:t xml:space="preserve">Resource</w:t>
       </w:r>
     </w:p>
     <w:p>
@@ -99,7 +99,7 @@
         <w:rPr>
           <w:rStyle w:val="VerbatimChar"/>
         </w:rPr>
-        <w:t xml:space="preserve">## [1] "Date: 2020-06-16"</w:t>
+        <w:t xml:space="preserve">## [1] "Date: 2020-06-18"</w:t>
       </w:r>
     </w:p>
     <w:p>
@@ -198,7 +198,7 @@
         <w:rPr>
           <w:rStyle w:val="StringTok"/>
         </w:rPr>
-        <w:t xml:space="preserve">"~/grampian_data/Raw_data/"</w:t>
+        <w:t xml:space="preserve">"~/Scotland_Vulnerability_Resource/Raw_data/"</w:t>
       </w:r>
       <w:r>
         <w:rPr>
@@ -1808,6 +1808,445 @@
       </w:pPr>
       <w:r>
         <w:rPr>
+          <w:rStyle w:val="CommentTok"/>
+        </w:rPr>
+        <w:t xml:space="preserve"># storing for a quick comparision </w:t>
+      </w:r>
+      <w:r>
+        <w:br/>
+      </w:r>
+      <w:r>
+        <w:rPr>
+          <w:rStyle w:val="NormalTok"/>
+        </w:rPr>
+        <w:t xml:space="preserve">df_Star &lt;-</w:t>
+      </w:r>
+      <w:r>
+        <w:rPr>
+          <w:rStyle w:val="KeywordTok"/>
+        </w:rPr>
+        <w:t xml:space="preserve">sapply</w:t>
+      </w:r>
+      <w:r>
+        <w:rPr>
+          <w:rStyle w:val="NormalTok"/>
+        </w:rPr>
+        <w:t xml:space="preserve">(df_SIMD2020.indi, </w:t>
+      </w:r>
+      <w:r>
+        <w:rPr>
+          <w:rStyle w:val="ControlFlowTok"/>
+        </w:rPr>
+        <w:t xml:space="preserve">function</w:t>
+      </w:r>
+      <w:r>
+        <w:rPr>
+          <w:rStyle w:val="NormalTok"/>
+        </w:rPr>
+        <w:t xml:space="preserve">(x) </w:t>
+      </w:r>
+      <w:r>
+        <w:rPr>
+          <w:rStyle w:val="KeywordTok"/>
+        </w:rPr>
+        <w:t xml:space="preserve">sum</w:t>
+      </w:r>
+      <w:r>
+        <w:rPr>
+          <w:rStyle w:val="NormalTok"/>
+        </w:rPr>
+        <w:t xml:space="preserve">(x</w:t>
+      </w:r>
+      <w:r>
+        <w:rPr>
+          <w:rStyle w:val="OperatorTok"/>
+        </w:rPr>
+        <w:t xml:space="preserve">==</w:t>
+      </w:r>
+      <w:r>
+        <w:rPr>
+          <w:rStyle w:val="StringTok"/>
+        </w:rPr>
+        <w:t xml:space="preserve">"*"</w:t>
+      </w:r>
+      <w:r>
+        <w:rPr>
+          <w:rStyle w:val="NormalTok"/>
+        </w:rPr>
+        <w:t xml:space="preserve">))</w:t>
+      </w:r>
+      <w:r>
+        <w:br/>
+      </w:r>
+      <w:r>
+        <w:br/>
+      </w:r>
+      <w:r>
+        <w:rPr>
+          <w:rStyle w:val="CommentTok"/>
+        </w:rPr>
+        <w:t xml:space="preserve"># Here we replace the "*" denotation with NA in the SIMD data set</w:t>
+      </w:r>
+      <w:r>
+        <w:br/>
+      </w:r>
+      <w:r>
+        <w:rPr>
+          <w:rStyle w:val="NormalTok"/>
+        </w:rPr>
+        <w:t xml:space="preserve">df_SIMD2020.indi[df_SIMD2020.indi</w:t>
+      </w:r>
+      <w:r>
+        <w:rPr>
+          <w:rStyle w:val="OperatorTok"/>
+        </w:rPr>
+        <w:t xml:space="preserve">==</w:t>
+      </w:r>
+      <w:r>
+        <w:rPr>
+          <w:rStyle w:val="StringTok"/>
+        </w:rPr>
+        <w:t xml:space="preserve">"*"</w:t>
+      </w:r>
+      <w:r>
+        <w:rPr>
+          <w:rStyle w:val="NormalTok"/>
+        </w:rPr>
+        <w:t xml:space="preserve">] &lt;-</w:t>
+      </w:r>
+      <w:r>
+        <w:rPr>
+          <w:rStyle w:val="StringTok"/>
+        </w:rPr>
+        <w:t xml:space="preserve"> </w:t>
+      </w:r>
+      <w:r>
+        <w:rPr>
+          <w:rStyle w:val="OtherTok"/>
+        </w:rPr>
+        <w:t xml:space="preserve">NA</w:t>
+      </w:r>
+      <w:r>
+        <w:br/>
+      </w:r>
+      <w:r>
+        <w:rPr>
+          <w:rStyle w:val="CommentTok"/>
+        </w:rPr>
+        <w:t xml:space="preserve"># Comparing, if number of "*" denotes is the same as the number of NA now for the   respective columns</w:t>
+      </w:r>
+      <w:r>
+        <w:br/>
+      </w:r>
+      <w:r>
+        <w:rPr>
+          <w:rStyle w:val="NormalTok"/>
+        </w:rPr>
+        <w:t xml:space="preserve">df_Star </w:t>
+      </w:r>
+      <w:r>
+        <w:rPr>
+          <w:rStyle w:val="OperatorTok"/>
+        </w:rPr>
+        <w:t xml:space="preserve">==</w:t>
+      </w:r>
+      <w:r>
+        <w:rPr>
+          <w:rStyle w:val="StringTok"/>
+        </w:rPr>
+        <w:t xml:space="preserve"> </w:t>
+      </w:r>
+      <w:r>
+        <w:rPr>
+          <w:rStyle w:val="KeywordTok"/>
+        </w:rPr>
+        <w:t xml:space="preserve">sapply</w:t>
+      </w:r>
+      <w:r>
+        <w:rPr>
+          <w:rStyle w:val="NormalTok"/>
+        </w:rPr>
+        <w:t xml:space="preserve">(df_SIMD2020.indi, </w:t>
+      </w:r>
+      <w:r>
+        <w:rPr>
+          <w:rStyle w:val="ControlFlowTok"/>
+        </w:rPr>
+        <w:t xml:space="preserve">function</w:t>
+      </w:r>
+      <w:r>
+        <w:rPr>
+          <w:rStyle w:val="NormalTok"/>
+        </w:rPr>
+        <w:t xml:space="preserve">(x) </w:t>
+      </w:r>
+      <w:r>
+        <w:rPr>
+          <w:rStyle w:val="KeywordTok"/>
+        </w:rPr>
+        <w:t xml:space="preserve">sum</w:t>
+      </w:r>
+      <w:r>
+        <w:rPr>
+          <w:rStyle w:val="NormalTok"/>
+        </w:rPr>
+        <w:t xml:space="preserve">(</w:t>
+      </w:r>
+      <w:r>
+        <w:rPr>
+          <w:rStyle w:val="KeywordTok"/>
+        </w:rPr>
+        <w:t xml:space="preserve">is.na</w:t>
+      </w:r>
+      <w:r>
+        <w:rPr>
+          <w:rStyle w:val="NormalTok"/>
+        </w:rPr>
+        <w:t xml:space="preserve">(x)))</w:t>
+      </w:r>
+    </w:p>
+    <w:p>
+      <w:pPr>
+        <w:pStyle w:val="SourceCode"/>
+      </w:pPr>
+      <w:r>
+        <w:rPr>
+          <w:rStyle w:val="VerbatimChar"/>
+        </w:rPr>
+        <w:t xml:space="preserve">##              Data_Zone      Intermediate_Zone           Council_area </w:t>
+      </w:r>
+      <w:r>
+        <w:br/>
+      </w:r>
+      <w:r>
+        <w:rPr>
+          <w:rStyle w:val="VerbatimChar"/>
+        </w:rPr>
+        <w:t xml:space="preserve">##                   TRUE                   TRUE                   TRUE </w:t>
+      </w:r>
+      <w:r>
+        <w:br/>
+      </w:r>
+      <w:r>
+        <w:rPr>
+          <w:rStyle w:val="VerbatimChar"/>
+        </w:rPr>
+        <w:t xml:space="preserve">##       Total_population Working_age_population            Income_rate </w:t>
+      </w:r>
+      <w:r>
+        <w:br/>
+      </w:r>
+      <w:r>
+        <w:rPr>
+          <w:rStyle w:val="VerbatimChar"/>
+        </w:rPr>
+        <w:t xml:space="preserve">##                   TRUE                   TRUE                   TRUE </w:t>
+      </w:r>
+      <w:r>
+        <w:br/>
+      </w:r>
+      <w:r>
+        <w:rPr>
+          <w:rStyle w:val="VerbatimChar"/>
+        </w:rPr>
+        <w:t xml:space="preserve">##           Income_count        Employment_rate       Employment_count </w:t>
+      </w:r>
+      <w:r>
+        <w:br/>
+      </w:r>
+      <w:r>
+        <w:rPr>
+          <w:rStyle w:val="VerbatimChar"/>
+        </w:rPr>
+        <w:t xml:space="preserve">##                   TRUE                   TRUE                   TRUE </w:t>
+      </w:r>
+      <w:r>
+        <w:br/>
+      </w:r>
+      <w:r>
+        <w:rPr>
+          <w:rStyle w:val="VerbatimChar"/>
+        </w:rPr>
+        <w:t xml:space="preserve">##                    CIF                ALCOHOL                   DRUG </w:t>
+      </w:r>
+      <w:r>
+        <w:br/>
+      </w:r>
+      <w:r>
+        <w:rPr>
+          <w:rStyle w:val="VerbatimChar"/>
+        </w:rPr>
+        <w:t xml:space="preserve">##                   TRUE                   TRUE                   TRUE </w:t>
+      </w:r>
+      <w:r>
+        <w:br/>
+      </w:r>
+      <w:r>
+        <w:rPr>
+          <w:rStyle w:val="VerbatimChar"/>
+        </w:rPr>
+        <w:t xml:space="preserve">##                    SMR                DEPRESS                   LBWT </w:t>
+      </w:r>
+      <w:r>
+        <w:br/>
+      </w:r>
+      <w:r>
+        <w:rPr>
+          <w:rStyle w:val="VerbatimChar"/>
+        </w:rPr>
+        <w:t xml:space="preserve">##                   TRUE                   TRUE                   TRUE </w:t>
+      </w:r>
+      <w:r>
+        <w:br/>
+      </w:r>
+      <w:r>
+        <w:rPr>
+          <w:rStyle w:val="VerbatimChar"/>
+        </w:rPr>
+        <w:t xml:space="preserve">##                  EMERG             Attendance             Attainment </w:t>
+      </w:r>
+      <w:r>
+        <w:br/>
+      </w:r>
+      <w:r>
+        <w:rPr>
+          <w:rStyle w:val="VerbatimChar"/>
+        </w:rPr>
+        <w:t xml:space="preserve">##                   TRUE                   TRUE                   TRUE </w:t>
+      </w:r>
+      <w:r>
+        <w:br/>
+      </w:r>
+      <w:r>
+        <w:rPr>
+          <w:rStyle w:val="VerbatimChar"/>
+        </w:rPr>
+        <w:t xml:space="preserve">##      no_qualifications      not_participating             University </w:t>
+      </w:r>
+      <w:r>
+        <w:br/>
+      </w:r>
+      <w:r>
+        <w:rPr>
+          <w:rStyle w:val="VerbatimChar"/>
+        </w:rPr>
+        <w:t xml:space="preserve">##                   TRUE                   TRUE                   TRUE </w:t>
+      </w:r>
+      <w:r>
+        <w:br/>
+      </w:r>
+      <w:r>
+        <w:rPr>
+          <w:rStyle w:val="VerbatimChar"/>
+        </w:rPr>
+        <w:t xml:space="preserve">##           drive_petrol               drive_GP             drive_post </w:t>
+      </w:r>
+      <w:r>
+        <w:br/>
+      </w:r>
+      <w:r>
+        <w:rPr>
+          <w:rStyle w:val="VerbatimChar"/>
+        </w:rPr>
+        <w:t xml:space="preserve">##                   TRUE                   TRUE                   TRUE </w:t>
+      </w:r>
+      <w:r>
+        <w:br/>
+      </w:r>
+      <w:r>
+        <w:rPr>
+          <w:rStyle w:val="VerbatimChar"/>
+        </w:rPr>
+        <w:t xml:space="preserve">##          drive_primary           drive_retail        drive_secondary </w:t>
+      </w:r>
+      <w:r>
+        <w:br/>
+      </w:r>
+      <w:r>
+        <w:rPr>
+          <w:rStyle w:val="VerbatimChar"/>
+        </w:rPr>
+        <w:t xml:space="preserve">##                   TRUE                   TRUE                   TRUE </w:t>
+      </w:r>
+      <w:r>
+        <w:br/>
+      </w:r>
+      <w:r>
+        <w:rPr>
+          <w:rStyle w:val="VerbatimChar"/>
+        </w:rPr>
+        <w:t xml:space="preserve">##                  PT_GP                PT_post              PT_retail </w:t>
+      </w:r>
+      <w:r>
+        <w:br/>
+      </w:r>
+      <w:r>
+        <w:rPr>
+          <w:rStyle w:val="VerbatimChar"/>
+        </w:rPr>
+        <w:t xml:space="preserve">##                   TRUE                   TRUE                   TRUE </w:t>
+      </w:r>
+      <w:r>
+        <w:br/>
+      </w:r>
+      <w:r>
+        <w:rPr>
+          <w:rStyle w:val="VerbatimChar"/>
+        </w:rPr>
+        <w:t xml:space="preserve">##              Broadband            crime_count             crime_rate </w:t>
+      </w:r>
+      <w:r>
+        <w:br/>
+      </w:r>
+      <w:r>
+        <w:rPr>
+          <w:rStyle w:val="VerbatimChar"/>
+        </w:rPr>
+        <w:t xml:space="preserve">##                   TRUE                   TRUE                   TRUE </w:t>
+      </w:r>
+      <w:r>
+        <w:br/>
+      </w:r>
+      <w:r>
+        <w:rPr>
+          <w:rStyle w:val="VerbatimChar"/>
+        </w:rPr>
+        <w:t xml:space="preserve">##      overcrowded_count    nocentralheat_count       overcrowded_rate </w:t>
+      </w:r>
+      <w:r>
+        <w:br/>
+      </w:r>
+      <w:r>
+        <w:rPr>
+          <w:rStyle w:val="VerbatimChar"/>
+        </w:rPr>
+        <w:t xml:space="preserve">##                   TRUE                   TRUE                   TRUE </w:t>
+      </w:r>
+      <w:r>
+        <w:br/>
+      </w:r>
+      <w:r>
+        <w:rPr>
+          <w:rStyle w:val="VerbatimChar"/>
+        </w:rPr>
+        <w:t xml:space="preserve">##     nocentralheat_rate </w:t>
+      </w:r>
+      <w:r>
+        <w:br/>
+      </w:r>
+      <w:r>
+        <w:rPr>
+          <w:rStyle w:val="VerbatimChar"/>
+        </w:rPr>
+        <w:t xml:space="preserve">##                   TRUE</w:t>
+      </w:r>
+    </w:p>
+    <w:p>
+      <w:pPr>
+        <w:pStyle w:val="SourceCode"/>
+      </w:pPr>
+      <w:r>
+        <w:rPr>
           <w:rStyle w:val="KeywordTok"/>
         </w:rPr>
         <w:t xml:space="preserve">sapply</w:t>
@@ -2339,6 +2778,168 @@
         <w:rPr>
           <w:rStyle w:val="VerbatimChar"/>
         </w:rPr>
+        <w:t xml:space="preserve">##                               0                               3 </w:t>
+      </w:r>
+      <w:r>
+        <w:br/>
+      </w:r>
+      <w:r>
+        <w:rPr>
+          <w:rStyle w:val="VerbatimChar"/>
+        </w:rPr>
+        <w:t xml:space="preserve">##                    Income_count                 Employment_rate </w:t>
+      </w:r>
+      <w:r>
+        <w:br/>
+      </w:r>
+      <w:r>
+        <w:rPr>
+          <w:rStyle w:val="VerbatimChar"/>
+        </w:rPr>
+        <w:t xml:space="preserve">##                               0                               3 </w:t>
+      </w:r>
+      <w:r>
+        <w:br/>
+      </w:r>
+      <w:r>
+        <w:rPr>
+          <w:rStyle w:val="VerbatimChar"/>
+        </w:rPr>
+        <w:t xml:space="preserve">##                Employment_count                             CIF </w:t>
+      </w:r>
+      <w:r>
+        <w:br/>
+      </w:r>
+      <w:r>
+        <w:rPr>
+          <w:rStyle w:val="VerbatimChar"/>
+        </w:rPr>
+        <w:t xml:space="preserve">##                               0                               3 </w:t>
+      </w:r>
+      <w:r>
+        <w:br/>
+      </w:r>
+      <w:r>
+        <w:rPr>
+          <w:rStyle w:val="VerbatimChar"/>
+        </w:rPr>
+        <w:t xml:space="preserve">##                         ALCOHOL                            DRUG </w:t>
+      </w:r>
+      <w:r>
+        <w:br/>
+      </w:r>
+      <w:r>
+        <w:rPr>
+          <w:rStyle w:val="VerbatimChar"/>
+        </w:rPr>
+        <w:t xml:space="preserve">##                               2                               2 </w:t>
+      </w:r>
+      <w:r>
+        <w:br/>
+      </w:r>
+      <w:r>
+        <w:rPr>
+          <w:rStyle w:val="VerbatimChar"/>
+        </w:rPr>
+        <w:t xml:space="preserve">##                             SMR                         DEPRESS </w:t>
+      </w:r>
+      <w:r>
+        <w:br/>
+      </w:r>
+      <w:r>
+        <w:rPr>
+          <w:rStyle w:val="VerbatimChar"/>
+        </w:rPr>
+        <w:t xml:space="preserve">##                               2                               1 </w:t>
+      </w:r>
+      <w:r>
+        <w:br/>
+      </w:r>
+      <w:r>
+        <w:rPr>
+          <w:rStyle w:val="VerbatimChar"/>
+        </w:rPr>
+        <w:t xml:space="preserve">##                            LBWT                           EMERG </w:t>
+      </w:r>
+      <w:r>
+        <w:br/>
+      </w:r>
+      <w:r>
+        <w:rPr>
+          <w:rStyle w:val="VerbatimChar"/>
+        </w:rPr>
+        <w:t xml:space="preserve">##                               1                               2 </w:t>
+      </w:r>
+      <w:r>
+        <w:br/>
+      </w:r>
+      <w:r>
+        <w:rPr>
+          <w:rStyle w:val="VerbatimChar"/>
+        </w:rPr>
+        <w:t xml:space="preserve">##                      Attendance                      Attainment </w:t>
+      </w:r>
+      <w:r>
+        <w:br/>
+      </w:r>
+      <w:r>
+        <w:rPr>
+          <w:rStyle w:val="VerbatimChar"/>
+        </w:rPr>
+        <w:t xml:space="preserve">##                             567                             189 </w:t>
+      </w:r>
+      <w:r>
+        <w:br/>
+      </w:r>
+      <w:r>
+        <w:rPr>
+          <w:rStyle w:val="VerbatimChar"/>
+        </w:rPr>
+        <w:t xml:space="preserve">##               no_qualifications               not_participating </w:t>
+      </w:r>
+      <w:r>
+        <w:br/>
+      </w:r>
+      <w:r>
+        <w:rPr>
+          <w:rStyle w:val="VerbatimChar"/>
+        </w:rPr>
+        <w:t xml:space="preserve">##                               0                               3 </w:t>
+      </w:r>
+      <w:r>
+        <w:br/>
+      </w:r>
+      <w:r>
+        <w:rPr>
+          <w:rStyle w:val="VerbatimChar"/>
+        </w:rPr>
+        <w:t xml:space="preserve">##                      University                    drive_petrol </w:t>
+      </w:r>
+      <w:r>
+        <w:br/>
+      </w:r>
+      <w:r>
+        <w:rPr>
+          <w:rStyle w:val="VerbatimChar"/>
+        </w:rPr>
+        <w:t xml:space="preserve">##                               2                               0 </w:t>
+      </w:r>
+      <w:r>
+        <w:br/>
+      </w:r>
+      <w:r>
+        <w:rPr>
+          <w:rStyle w:val="VerbatimChar"/>
+        </w:rPr>
+        <w:t xml:space="preserve">##                        drive_GP                      drive_post </w:t>
+      </w:r>
+      <w:r>
+        <w:br/>
+      </w:r>
+      <w:r>
+        <w:rPr>
+          <w:rStyle w:val="VerbatimChar"/>
+        </w:rPr>
         <w:t xml:space="preserve">##                               0                               0 </w:t>
       </w:r>
       <w:r>
@@ -2348,7 +2949,7 @@
         <w:rPr>
           <w:rStyle w:val="VerbatimChar"/>
         </w:rPr>
-        <w:t xml:space="preserve">##                    Income_count                 Employment_rate </w:t>
+        <w:t xml:space="preserve">##                   drive_primary                    drive_retail </w:t>
       </w:r>
       <w:r>
         <w:br/>
@@ -2366,7 +2967,7 @@
         <w:rPr>
           <w:rStyle w:val="VerbatimChar"/>
         </w:rPr>
-        <w:t xml:space="preserve">##                Employment_count                             CIF </w:t>
+        <w:t xml:space="preserve">##                 drive_secondary                           PT_GP </w:t>
       </w:r>
       <w:r>
         <w:br/>
@@ -2384,7 +2985,7 @@
         <w:rPr>
           <w:rStyle w:val="VerbatimChar"/>
         </w:rPr>
-        <w:t xml:space="preserve">##                         ALCOHOL                            DRUG </w:t>
+        <w:t xml:space="preserve">##                         PT_post                       PT_retail </w:t>
       </w:r>
       <w:r>
         <w:br/>
@@ -2402,168 +3003,6 @@
         <w:rPr>
           <w:rStyle w:val="VerbatimChar"/>
         </w:rPr>
-        <w:t xml:space="preserve">##                             SMR                         DEPRESS </w:t>
-      </w:r>
-      <w:r>
-        <w:br/>
-      </w:r>
-      <w:r>
-        <w:rPr>
-          <w:rStyle w:val="VerbatimChar"/>
-        </w:rPr>
-        <w:t xml:space="preserve">##                               0                               0 </w:t>
-      </w:r>
-      <w:r>
-        <w:br/>
-      </w:r>
-      <w:r>
-        <w:rPr>
-          <w:rStyle w:val="VerbatimChar"/>
-        </w:rPr>
-        <w:t xml:space="preserve">##                            LBWT                           EMERG </w:t>
-      </w:r>
-      <w:r>
-        <w:br/>
-      </w:r>
-      <w:r>
-        <w:rPr>
-          <w:rStyle w:val="VerbatimChar"/>
-        </w:rPr>
-        <w:t xml:space="preserve">##                               0                               0 </w:t>
-      </w:r>
-      <w:r>
-        <w:br/>
-      </w:r>
-      <w:r>
-        <w:rPr>
-          <w:rStyle w:val="VerbatimChar"/>
-        </w:rPr>
-        <w:t xml:space="preserve">##                      Attendance                      Attainment </w:t>
-      </w:r>
-      <w:r>
-        <w:br/>
-      </w:r>
-      <w:r>
-        <w:rPr>
-          <w:rStyle w:val="VerbatimChar"/>
-        </w:rPr>
-        <w:t xml:space="preserve">##                               0                               0 </w:t>
-      </w:r>
-      <w:r>
-        <w:br/>
-      </w:r>
-      <w:r>
-        <w:rPr>
-          <w:rStyle w:val="VerbatimChar"/>
-        </w:rPr>
-        <w:t xml:space="preserve">##               no_qualifications               not_participating </w:t>
-      </w:r>
-      <w:r>
-        <w:br/>
-      </w:r>
-      <w:r>
-        <w:rPr>
-          <w:rStyle w:val="VerbatimChar"/>
-        </w:rPr>
-        <w:t xml:space="preserve">##                               0                               0 </w:t>
-      </w:r>
-      <w:r>
-        <w:br/>
-      </w:r>
-      <w:r>
-        <w:rPr>
-          <w:rStyle w:val="VerbatimChar"/>
-        </w:rPr>
-        <w:t xml:space="preserve">##                      University                    drive_petrol </w:t>
-      </w:r>
-      <w:r>
-        <w:br/>
-      </w:r>
-      <w:r>
-        <w:rPr>
-          <w:rStyle w:val="VerbatimChar"/>
-        </w:rPr>
-        <w:t xml:space="preserve">##                               0                               0 </w:t>
-      </w:r>
-      <w:r>
-        <w:br/>
-      </w:r>
-      <w:r>
-        <w:rPr>
-          <w:rStyle w:val="VerbatimChar"/>
-        </w:rPr>
-        <w:t xml:space="preserve">##                        drive_GP                      drive_post </w:t>
-      </w:r>
-      <w:r>
-        <w:br/>
-      </w:r>
-      <w:r>
-        <w:rPr>
-          <w:rStyle w:val="VerbatimChar"/>
-        </w:rPr>
-        <w:t xml:space="preserve">##                               0                               0 </w:t>
-      </w:r>
-      <w:r>
-        <w:br/>
-      </w:r>
-      <w:r>
-        <w:rPr>
-          <w:rStyle w:val="VerbatimChar"/>
-        </w:rPr>
-        <w:t xml:space="preserve">##                   drive_primary                    drive_retail </w:t>
-      </w:r>
-      <w:r>
-        <w:br/>
-      </w:r>
-      <w:r>
-        <w:rPr>
-          <w:rStyle w:val="VerbatimChar"/>
-        </w:rPr>
-        <w:t xml:space="preserve">##                               0                               0 </w:t>
-      </w:r>
-      <w:r>
-        <w:br/>
-      </w:r>
-      <w:r>
-        <w:rPr>
-          <w:rStyle w:val="VerbatimChar"/>
-        </w:rPr>
-        <w:t xml:space="preserve">##                 drive_secondary                           PT_GP </w:t>
-      </w:r>
-      <w:r>
-        <w:br/>
-      </w:r>
-      <w:r>
-        <w:rPr>
-          <w:rStyle w:val="VerbatimChar"/>
-        </w:rPr>
-        <w:t xml:space="preserve">##                               0                               0 </w:t>
-      </w:r>
-      <w:r>
-        <w:br/>
-      </w:r>
-      <w:r>
-        <w:rPr>
-          <w:rStyle w:val="VerbatimChar"/>
-        </w:rPr>
-        <w:t xml:space="preserve">##                         PT_post                       PT_retail </w:t>
-      </w:r>
-      <w:r>
-        <w:br/>
-      </w:r>
-      <w:r>
-        <w:rPr>
-          <w:rStyle w:val="VerbatimChar"/>
-        </w:rPr>
-        <w:t xml:space="preserve">##                               0                               0 </w:t>
-      </w:r>
-      <w:r>
-        <w:br/>
-      </w:r>
-      <w:r>
-        <w:rPr>
-          <w:rStyle w:val="VerbatimChar"/>
-        </w:rPr>
         <w:t xml:space="preserve">##                       Broadband                     crime_count </w:t>
       </w:r>
       <w:r>
@@ -2573,7 +3012,7 @@
         <w:rPr>
           <w:rStyle w:val="VerbatimChar"/>
         </w:rPr>
-        <w:t xml:space="preserve">##                               0                               0 </w:t>
+        <w:t xml:space="preserve">##                               2                             500 </w:t>
       </w:r>
       <w:r>
         <w:br/>
@@ -2591,7 +3030,7 @@
         <w:rPr>
           <w:rStyle w:val="VerbatimChar"/>
         </w:rPr>
-        <w:t xml:space="preserve">##                               0                               0 </w:t>
+        <w:t xml:space="preserve">##                             501                               0 </w:t>
       </w:r>
       <w:r>
         <w:br/>
@@ -3112,6 +3551,150 @@
         <w:rPr>
           <w:rStyle w:val="VerbatimChar"/>
         </w:rPr>
+        <w:t xml:space="preserve">##                               4                               0 </w:t>
+      </w:r>
+      <w:r>
+        <w:br/>
+      </w:r>
+      <w:r>
+        <w:rPr>
+          <w:rStyle w:val="VerbatimChar"/>
+        </w:rPr>
+        <w:t xml:space="preserve">##                 Employment_rate                Employment_count </w:t>
+      </w:r>
+      <w:r>
+        <w:br/>
+      </w:r>
+      <w:r>
+        <w:rPr>
+          <w:rStyle w:val="VerbatimChar"/>
+        </w:rPr>
+        <w:t xml:space="preserve">##                               4                               0 </w:t>
+      </w:r>
+      <w:r>
+        <w:br/>
+      </w:r>
+      <w:r>
+        <w:rPr>
+          <w:rStyle w:val="VerbatimChar"/>
+        </w:rPr>
+        <w:t xml:space="preserve">##                             CIF                         ALCOHOL </w:t>
+      </w:r>
+      <w:r>
+        <w:br/>
+      </w:r>
+      <w:r>
+        <w:rPr>
+          <w:rStyle w:val="VerbatimChar"/>
+        </w:rPr>
+        <w:t xml:space="preserve">##                               4                               3 </w:t>
+      </w:r>
+      <w:r>
+        <w:br/>
+      </w:r>
+      <w:r>
+        <w:rPr>
+          <w:rStyle w:val="VerbatimChar"/>
+        </w:rPr>
+        <w:t xml:space="preserve">##                            DRUG                             SMR </w:t>
+      </w:r>
+      <w:r>
+        <w:br/>
+      </w:r>
+      <w:r>
+        <w:rPr>
+          <w:rStyle w:val="VerbatimChar"/>
+        </w:rPr>
+        <w:t xml:space="preserve">##                               3                               3 </w:t>
+      </w:r>
+      <w:r>
+        <w:br/>
+      </w:r>
+      <w:r>
+        <w:rPr>
+          <w:rStyle w:val="VerbatimChar"/>
+        </w:rPr>
+        <w:t xml:space="preserve">##                         DEPRESS                            LBWT </w:t>
+      </w:r>
+      <w:r>
+        <w:br/>
+      </w:r>
+      <w:r>
+        <w:rPr>
+          <w:rStyle w:val="VerbatimChar"/>
+        </w:rPr>
+        <w:t xml:space="preserve">##                               1                               1 </w:t>
+      </w:r>
+      <w:r>
+        <w:br/>
+      </w:r>
+      <w:r>
+        <w:rPr>
+          <w:rStyle w:val="VerbatimChar"/>
+        </w:rPr>
+        <w:t xml:space="preserve">##                           EMERG                      Attendance </w:t>
+      </w:r>
+      <w:r>
+        <w:br/>
+      </w:r>
+      <w:r>
+        <w:rPr>
+          <w:rStyle w:val="VerbatimChar"/>
+        </w:rPr>
+        <w:t xml:space="preserve">##                               3                           12739 </w:t>
+      </w:r>
+      <w:r>
+        <w:br/>
+      </w:r>
+      <w:r>
+        <w:rPr>
+          <w:rStyle w:val="VerbatimChar"/>
+        </w:rPr>
+        <w:t xml:space="preserve">##                      Attainment               no_qualifications </w:t>
+      </w:r>
+      <w:r>
+        <w:br/>
+      </w:r>
+      <w:r>
+        <w:rPr>
+          <w:rStyle w:val="VerbatimChar"/>
+        </w:rPr>
+        <w:t xml:space="preserve">##                            4722                               0 </w:t>
+      </w:r>
+      <w:r>
+        <w:br/>
+      </w:r>
+      <w:r>
+        <w:rPr>
+          <w:rStyle w:val="VerbatimChar"/>
+        </w:rPr>
+        <w:t xml:space="preserve">##               not_participating                      University </w:t>
+      </w:r>
+      <w:r>
+        <w:br/>
+      </w:r>
+      <w:r>
+        <w:rPr>
+          <w:rStyle w:val="VerbatimChar"/>
+        </w:rPr>
+        <w:t xml:space="preserve">##                              44                               3 </w:t>
+      </w:r>
+      <w:r>
+        <w:br/>
+      </w:r>
+      <w:r>
+        <w:rPr>
+          <w:rStyle w:val="VerbatimChar"/>
+        </w:rPr>
+        <w:t xml:space="preserve">##                    drive_petrol                        drive_GP </w:t>
+      </w:r>
+      <w:r>
+        <w:br/>
+      </w:r>
+      <w:r>
+        <w:rPr>
+          <w:rStyle w:val="VerbatimChar"/>
+        </w:rPr>
         <w:t xml:space="preserve">##                               0                               0 </w:t>
       </w:r>
       <w:r>
@@ -3121,7 +3704,7 @@
         <w:rPr>
           <w:rStyle w:val="VerbatimChar"/>
         </w:rPr>
-        <w:t xml:space="preserve">##                 Employment_rate                Employment_count </w:t>
+        <w:t xml:space="preserve">##                      drive_post                   drive_primary </w:t>
       </w:r>
       <w:r>
         <w:br/>
@@ -3139,7 +3722,7 @@
         <w:rPr>
           <w:rStyle w:val="VerbatimChar"/>
         </w:rPr>
-        <w:t xml:space="preserve">##                             CIF                         ALCOHOL </w:t>
+        <w:t xml:space="preserve">##                    drive_retail                 drive_secondary </w:t>
       </w:r>
       <w:r>
         <w:br/>
@@ -3157,7 +3740,7 @@
         <w:rPr>
           <w:rStyle w:val="VerbatimChar"/>
         </w:rPr>
-        <w:t xml:space="preserve">##                            DRUG                             SMR </w:t>
+        <w:t xml:space="preserve">##                           PT_GP                         PT_post </w:t>
       </w:r>
       <w:r>
         <w:br/>
@@ -3175,150 +3758,6 @@
         <w:rPr>
           <w:rStyle w:val="VerbatimChar"/>
         </w:rPr>
-        <w:t xml:space="preserve">##                         DEPRESS                            LBWT </w:t>
-      </w:r>
-      <w:r>
-        <w:br/>
-      </w:r>
-      <w:r>
-        <w:rPr>
-          <w:rStyle w:val="VerbatimChar"/>
-        </w:rPr>
-        <w:t xml:space="preserve">##                               0                               0 </w:t>
-      </w:r>
-      <w:r>
-        <w:br/>
-      </w:r>
-      <w:r>
-        <w:rPr>
-          <w:rStyle w:val="VerbatimChar"/>
-        </w:rPr>
-        <w:t xml:space="preserve">##                           EMERG                      Attendance </w:t>
-      </w:r>
-      <w:r>
-        <w:br/>
-      </w:r>
-      <w:r>
-        <w:rPr>
-          <w:rStyle w:val="VerbatimChar"/>
-        </w:rPr>
-        <w:t xml:space="preserve">##                               0                               0 </w:t>
-      </w:r>
-      <w:r>
-        <w:br/>
-      </w:r>
-      <w:r>
-        <w:rPr>
-          <w:rStyle w:val="VerbatimChar"/>
-        </w:rPr>
-        <w:t xml:space="preserve">##                      Attainment               no_qualifications </w:t>
-      </w:r>
-      <w:r>
-        <w:br/>
-      </w:r>
-      <w:r>
-        <w:rPr>
-          <w:rStyle w:val="VerbatimChar"/>
-        </w:rPr>
-        <w:t xml:space="preserve">##                               0                               0 </w:t>
-      </w:r>
-      <w:r>
-        <w:br/>
-      </w:r>
-      <w:r>
-        <w:rPr>
-          <w:rStyle w:val="VerbatimChar"/>
-        </w:rPr>
-        <w:t xml:space="preserve">##               not_participating                      University </w:t>
-      </w:r>
-      <w:r>
-        <w:br/>
-      </w:r>
-      <w:r>
-        <w:rPr>
-          <w:rStyle w:val="VerbatimChar"/>
-        </w:rPr>
-        <w:t xml:space="preserve">##                               0                               0 </w:t>
-      </w:r>
-      <w:r>
-        <w:br/>
-      </w:r>
-      <w:r>
-        <w:rPr>
-          <w:rStyle w:val="VerbatimChar"/>
-        </w:rPr>
-        <w:t xml:space="preserve">##                    drive_petrol                        drive_GP </w:t>
-      </w:r>
-      <w:r>
-        <w:br/>
-      </w:r>
-      <w:r>
-        <w:rPr>
-          <w:rStyle w:val="VerbatimChar"/>
-        </w:rPr>
-        <w:t xml:space="preserve">##                               0                               0 </w:t>
-      </w:r>
-      <w:r>
-        <w:br/>
-      </w:r>
-      <w:r>
-        <w:rPr>
-          <w:rStyle w:val="VerbatimChar"/>
-        </w:rPr>
-        <w:t xml:space="preserve">##                      drive_post                   drive_primary </w:t>
-      </w:r>
-      <w:r>
-        <w:br/>
-      </w:r>
-      <w:r>
-        <w:rPr>
-          <w:rStyle w:val="VerbatimChar"/>
-        </w:rPr>
-        <w:t xml:space="preserve">##                               0                               0 </w:t>
-      </w:r>
-      <w:r>
-        <w:br/>
-      </w:r>
-      <w:r>
-        <w:rPr>
-          <w:rStyle w:val="VerbatimChar"/>
-        </w:rPr>
-        <w:t xml:space="preserve">##                    drive_retail                 drive_secondary </w:t>
-      </w:r>
-      <w:r>
-        <w:br/>
-      </w:r>
-      <w:r>
-        <w:rPr>
-          <w:rStyle w:val="VerbatimChar"/>
-        </w:rPr>
-        <w:t xml:space="preserve">##                               0                               0 </w:t>
-      </w:r>
-      <w:r>
-        <w:br/>
-      </w:r>
-      <w:r>
-        <w:rPr>
-          <w:rStyle w:val="VerbatimChar"/>
-        </w:rPr>
-        <w:t xml:space="preserve">##                           PT_GP                         PT_post </w:t>
-      </w:r>
-      <w:r>
-        <w:br/>
-      </w:r>
-      <w:r>
-        <w:rPr>
-          <w:rStyle w:val="VerbatimChar"/>
-        </w:rPr>
-        <w:t xml:space="preserve">##                               0                               0 </w:t>
-      </w:r>
-      <w:r>
-        <w:br/>
-      </w:r>
-      <w:r>
-        <w:rPr>
-          <w:rStyle w:val="VerbatimChar"/>
-        </w:rPr>
         <w:t xml:space="preserve">##                       PT_retail                       Broadband </w:t>
       </w:r>
       <w:r>
@@ -3328,7 +3767,7 @@
         <w:rPr>
           <w:rStyle w:val="VerbatimChar"/>
         </w:rPr>
-        <w:t xml:space="preserve">##                               0                               0 </w:t>
+        <w:t xml:space="preserve">##                               0                               2 </w:t>
       </w:r>
       <w:r>
         <w:br/>
@@ -3346,7 +3785,7 @@
         <w:rPr>
           <w:rStyle w:val="VerbatimChar"/>
         </w:rPr>
-        <w:t xml:space="preserve">##                               0                               0 </w:t>
+        <w:t xml:space="preserve">##                            8976                            8978 </w:t>
       </w:r>
       <w:r>
         <w:br/>
@@ -3623,43 +4062,43 @@
         <w:rPr>
           <w:rStyle w:val="VerbatimChar"/>
         </w:rPr>
-        <w:t xml:space="preserve">## 85669                      0           *            0               *</w:t>
-      </w:r>
-      <w:r>
-        <w:br/>
-      </w:r>
-      <w:r>
-        <w:rPr>
-          <w:rStyle w:val="VerbatimChar"/>
-        </w:rPr>
-        <w:t xml:space="preserve">## 86063                      0           *            0               *</w:t>
-      </w:r>
-      <w:r>
-        <w:br/>
-      </w:r>
-      <w:r>
-        <w:rPr>
-          <w:rStyle w:val="VerbatimChar"/>
-        </w:rPr>
-        <w:t xml:space="preserve">##       Employment_count CIF ALCOHOL  DRUG    SMR DEPRESS LBWT EMERG Attendance</w:t>
-      </w:r>
-      <w:r>
-        <w:br/>
-      </w:r>
-      <w:r>
-        <w:rPr>
-          <w:rStyle w:val="VerbatimChar"/>
-        </w:rPr>
-        <w:t xml:space="preserve">## 85669                0   *       *     *      *       *    *     *          *</w:t>
-      </w:r>
-      <w:r>
-        <w:br/>
-      </w:r>
-      <w:r>
-        <w:rPr>
-          <w:rStyle w:val="VerbatimChar"/>
-        </w:rPr>
-        <w:t xml:space="preserve">## 86063                0   *   95.22 57.20 153.32    0.01 0.00 87.37       0.84</w:t>
+        <w:t xml:space="preserve">## 85669                      0        &lt;NA&gt;            0            &lt;NA&gt;</w:t>
+      </w:r>
+      <w:r>
+        <w:br/>
+      </w:r>
+      <w:r>
+        <w:rPr>
+          <w:rStyle w:val="VerbatimChar"/>
+        </w:rPr>
+        <w:t xml:space="preserve">## 86063                      0        &lt;NA&gt;            0            &lt;NA&gt;</w:t>
+      </w:r>
+      <w:r>
+        <w:br/>
+      </w:r>
+      <w:r>
+        <w:rPr>
+          <w:rStyle w:val="VerbatimChar"/>
+        </w:rPr>
+        <w:t xml:space="preserve">##       Employment_count  CIF ALCOHOL  DRUG    SMR DEPRESS LBWT EMERG Attendance</w:t>
+      </w:r>
+      <w:r>
+        <w:br/>
+      </w:r>
+      <w:r>
+        <w:rPr>
+          <w:rStyle w:val="VerbatimChar"/>
+        </w:rPr>
+        <w:t xml:space="preserve">## 85669                0 &lt;NA&gt;    &lt;NA&gt;  &lt;NA&gt;   &lt;NA&gt;    &lt;NA&gt; &lt;NA&gt;  &lt;NA&gt;       &lt;NA&gt;</w:t>
+      </w:r>
+      <w:r>
+        <w:br/>
+      </w:r>
+      <w:r>
+        <w:rPr>
+          <w:rStyle w:val="VerbatimChar"/>
+        </w:rPr>
+        <w:t xml:space="preserve">## 86063                0 &lt;NA&gt;   95.22 57.20 153.32    0.01 0.00 87.37       0.84</w:t>
       </w:r>
       <w:r>
         <w:br/>
@@ -3677,16 +4116,16 @@
         <w:rPr>
           <w:rStyle w:val="VerbatimChar"/>
         </w:rPr>
-        <w:t xml:space="preserve">## 85669          *            353.08                 *          *         2.64</w:t>
-      </w:r>
-      <w:r>
-        <w:br/>
-      </w:r>
-      <w:r>
-        <w:rPr>
-          <w:rStyle w:val="VerbatimChar"/>
-        </w:rPr>
-        <w:t xml:space="preserve">## 86063          *            202.42              0.00       0.24         2.41</w:t>
+        <w:t xml:space="preserve">## 85669       &lt;NA&gt;            353.08              &lt;NA&gt;       &lt;NA&gt;         2.64</w:t>
+      </w:r>
+      <w:r>
+        <w:br/>
+      </w:r>
+      <w:r>
+        <w:rPr>
+          <w:rStyle w:val="VerbatimChar"/>
+        </w:rPr>
+        <w:t xml:space="preserve">## 86063       &lt;NA&gt;            202.42              0.00       0.24         2.41</w:t>
       </w:r>
       <w:r>
         <w:br/>
@@ -3731,16 +4170,16 @@
         <w:rPr>
           <w:rStyle w:val="VerbatimChar"/>
         </w:rPr>
-        <w:t xml:space="preserve">## 85669   12.67     13.54         *           *          *               243</w:t>
-      </w:r>
-      <w:r>
-        <w:br/>
-      </w:r>
-      <w:r>
-        <w:rPr>
-          <w:rStyle w:val="VerbatimChar"/>
-        </w:rPr>
-        <w:t xml:space="preserve">## 86063   10.40      9.51         *           *          *               339</w:t>
+        <w:t xml:space="preserve">## 85669   12.67     13.54      &lt;NA&gt;        &lt;NA&gt;       &lt;NA&gt;               243</w:t>
+      </w:r>
+      <w:r>
+        <w:br/>
+      </w:r>
+      <w:r>
+        <w:rPr>
+          <w:rStyle w:val="VerbatimChar"/>
+        </w:rPr>
+        <w:t xml:space="preserve">## 86063   10.40      9.51      &lt;NA&gt;        &lt;NA&gt;       &lt;NA&gt;               339</w:t>
       </w:r>
       <w:r>
         <w:br/>
@@ -4604,25 +5043,25 @@
         <w:rPr>
           <w:rStyle w:val="VerbatimChar"/>
         </w:rPr>
-        <w:t xml:space="preserve">## 86063                      0           *            0               *</w:t>
-      </w:r>
-      <w:r>
-        <w:br/>
-      </w:r>
-      <w:r>
-        <w:rPr>
-          <w:rStyle w:val="VerbatimChar"/>
-        </w:rPr>
-        <w:t xml:space="preserve">##       Employment_count CIF ALCOHOL  DRUG    SMR DEPRESS LBWT EMERG Attendance</w:t>
-      </w:r>
-      <w:r>
-        <w:br/>
-      </w:r>
-      <w:r>
-        <w:rPr>
-          <w:rStyle w:val="VerbatimChar"/>
-        </w:rPr>
-        <w:t xml:space="preserve">## 86063                0   *   95.22 57.20 153.32    0.01 0.00 87.37       0.84</w:t>
+        <w:t xml:space="preserve">## 86063                      0        &lt;NA&gt;            0            &lt;NA&gt;</w:t>
+      </w:r>
+      <w:r>
+        <w:br/>
+      </w:r>
+      <w:r>
+        <w:rPr>
+          <w:rStyle w:val="VerbatimChar"/>
+        </w:rPr>
+        <w:t xml:space="preserve">##       Employment_count  CIF ALCOHOL  DRUG    SMR DEPRESS LBWT EMERG Attendance</w:t>
+      </w:r>
+      <w:r>
+        <w:br/>
+      </w:r>
+      <w:r>
+        <w:rPr>
+          <w:rStyle w:val="VerbatimChar"/>
+        </w:rPr>
+        <w:t xml:space="preserve">## 86063                0 &lt;NA&gt;   95.22 57.20 153.32    0.01 0.00 87.37       0.84</w:t>
       </w:r>
       <w:r>
         <w:br/>
@@ -4640,7 +5079,7 @@
         <w:rPr>
           <w:rStyle w:val="VerbatimChar"/>
         </w:rPr>
-        <w:t xml:space="preserve">## 86063          *            202.42              0.00       0.24         2.41</w:t>
+        <w:t xml:space="preserve">## 86063       &lt;NA&gt;            202.42              0.00       0.24         2.41</w:t>
       </w:r>
       <w:r>
         <w:br/>
@@ -4676,7 +5115,7 @@
         <w:rPr>
           <w:rStyle w:val="VerbatimChar"/>
         </w:rPr>
-        <w:t xml:space="preserve">## 86063    10.4      9.51         *           *          *               339</w:t>
+        <w:t xml:space="preserve">## 86063    10.4      9.51      &lt;NA&gt;        &lt;NA&gt;       &lt;NA&gt;               339</w:t>
       </w:r>
       <w:r>
         <w:br/>
@@ -5202,6 +5641,168 @@
         <w:rPr>
           <w:rStyle w:val="VerbatimChar"/>
         </w:rPr>
+        <w:t xml:space="preserve">##                               0                               4 </w:t>
+      </w:r>
+      <w:r>
+        <w:br/>
+      </w:r>
+      <w:r>
+        <w:rPr>
+          <w:rStyle w:val="VerbatimChar"/>
+        </w:rPr>
+        <w:t xml:space="preserve">##                    Income_count                 Employment_rate </w:t>
+      </w:r>
+      <w:r>
+        <w:br/>
+      </w:r>
+      <w:r>
+        <w:rPr>
+          <w:rStyle w:val="VerbatimChar"/>
+        </w:rPr>
+        <w:t xml:space="preserve">##                               0                               4 </w:t>
+      </w:r>
+      <w:r>
+        <w:br/>
+      </w:r>
+      <w:r>
+        <w:rPr>
+          <w:rStyle w:val="VerbatimChar"/>
+        </w:rPr>
+        <w:t xml:space="preserve">##                Employment_count                             CIF </w:t>
+      </w:r>
+      <w:r>
+        <w:br/>
+      </w:r>
+      <w:r>
+        <w:rPr>
+          <w:rStyle w:val="VerbatimChar"/>
+        </w:rPr>
+        <w:t xml:space="preserve">##                               0                               4 </w:t>
+      </w:r>
+      <w:r>
+        <w:br/>
+      </w:r>
+      <w:r>
+        <w:rPr>
+          <w:rStyle w:val="VerbatimChar"/>
+        </w:rPr>
+        <w:t xml:space="preserve">##                         ALCOHOL                            DRUG </w:t>
+      </w:r>
+      <w:r>
+        <w:br/>
+      </w:r>
+      <w:r>
+        <w:rPr>
+          <w:rStyle w:val="VerbatimChar"/>
+        </w:rPr>
+        <w:t xml:space="preserve">##                               3                               3 </w:t>
+      </w:r>
+      <w:r>
+        <w:br/>
+      </w:r>
+      <w:r>
+        <w:rPr>
+          <w:rStyle w:val="VerbatimChar"/>
+        </w:rPr>
+        <w:t xml:space="preserve">##                             SMR                         DEPRESS </w:t>
+      </w:r>
+      <w:r>
+        <w:br/>
+      </w:r>
+      <w:r>
+        <w:rPr>
+          <w:rStyle w:val="VerbatimChar"/>
+        </w:rPr>
+        <w:t xml:space="preserve">##                               3                               1 </w:t>
+      </w:r>
+      <w:r>
+        <w:br/>
+      </w:r>
+      <w:r>
+        <w:rPr>
+          <w:rStyle w:val="VerbatimChar"/>
+        </w:rPr>
+        <w:t xml:space="preserve">##                            LBWT                           EMERG </w:t>
+      </w:r>
+      <w:r>
+        <w:br/>
+      </w:r>
+      <w:r>
+        <w:rPr>
+          <w:rStyle w:val="VerbatimChar"/>
+        </w:rPr>
+        <w:t xml:space="preserve">##                               1                               3 </w:t>
+      </w:r>
+      <w:r>
+        <w:br/>
+      </w:r>
+      <w:r>
+        <w:rPr>
+          <w:rStyle w:val="VerbatimChar"/>
+        </w:rPr>
+        <w:t xml:space="preserve">##                      Attendance                      Attainment </w:t>
+      </w:r>
+      <w:r>
+        <w:br/>
+      </w:r>
+      <w:r>
+        <w:rPr>
+          <w:rStyle w:val="VerbatimChar"/>
+        </w:rPr>
+        <w:t xml:space="preserve">##                           12739                            4722 </w:t>
+      </w:r>
+      <w:r>
+        <w:br/>
+      </w:r>
+      <w:r>
+        <w:rPr>
+          <w:rStyle w:val="VerbatimChar"/>
+        </w:rPr>
+        <w:t xml:space="preserve">##               no_qualifications               not_participating </w:t>
+      </w:r>
+      <w:r>
+        <w:br/>
+      </w:r>
+      <w:r>
+        <w:rPr>
+          <w:rStyle w:val="VerbatimChar"/>
+        </w:rPr>
+        <w:t xml:space="preserve">##                               0                              44 </w:t>
+      </w:r>
+      <w:r>
+        <w:br/>
+      </w:r>
+      <w:r>
+        <w:rPr>
+          <w:rStyle w:val="VerbatimChar"/>
+        </w:rPr>
+        <w:t xml:space="preserve">##                      University                    drive_petrol </w:t>
+      </w:r>
+      <w:r>
+        <w:br/>
+      </w:r>
+      <w:r>
+        <w:rPr>
+          <w:rStyle w:val="VerbatimChar"/>
+        </w:rPr>
+        <w:t xml:space="preserve">##                               3                               0 </w:t>
+      </w:r>
+      <w:r>
+        <w:br/>
+      </w:r>
+      <w:r>
+        <w:rPr>
+          <w:rStyle w:val="VerbatimChar"/>
+        </w:rPr>
+        <w:t xml:space="preserve">##                        drive_GP                      drive_post </w:t>
+      </w:r>
+      <w:r>
+        <w:br/>
+      </w:r>
+      <w:r>
+        <w:rPr>
+          <w:rStyle w:val="VerbatimChar"/>
+        </w:rPr>
         <w:t xml:space="preserve">##                               0                               0 </w:t>
       </w:r>
       <w:r>
@@ -5211,7 +5812,7 @@
         <w:rPr>
           <w:rStyle w:val="VerbatimChar"/>
         </w:rPr>
-        <w:t xml:space="preserve">##                    Income_count                 Employment_rate </w:t>
+        <w:t xml:space="preserve">##                   drive_primary                    drive_retail </w:t>
       </w:r>
       <w:r>
         <w:br/>
@@ -5229,7 +5830,7 @@
         <w:rPr>
           <w:rStyle w:val="VerbatimChar"/>
         </w:rPr>
-        <w:t xml:space="preserve">##                Employment_count                             CIF </w:t>
+        <w:t xml:space="preserve">##                 drive_secondary                           PT_GP </w:t>
       </w:r>
       <w:r>
         <w:br/>
@@ -5247,7 +5848,7 @@
         <w:rPr>
           <w:rStyle w:val="VerbatimChar"/>
         </w:rPr>
-        <w:t xml:space="preserve">##                         ALCOHOL                            DRUG </w:t>
+        <w:t xml:space="preserve">##                         PT_post                       PT_retail </w:t>
       </w:r>
       <w:r>
         <w:br/>
@@ -5265,168 +5866,6 @@
         <w:rPr>
           <w:rStyle w:val="VerbatimChar"/>
         </w:rPr>
-        <w:t xml:space="preserve">##                             SMR                         DEPRESS </w:t>
-      </w:r>
-      <w:r>
-        <w:br/>
-      </w:r>
-      <w:r>
-        <w:rPr>
-          <w:rStyle w:val="VerbatimChar"/>
-        </w:rPr>
-        <w:t xml:space="preserve">##                               0                               0 </w:t>
-      </w:r>
-      <w:r>
-        <w:br/>
-      </w:r>
-      <w:r>
-        <w:rPr>
-          <w:rStyle w:val="VerbatimChar"/>
-        </w:rPr>
-        <w:t xml:space="preserve">##                            LBWT                           EMERG </w:t>
-      </w:r>
-      <w:r>
-        <w:br/>
-      </w:r>
-      <w:r>
-        <w:rPr>
-          <w:rStyle w:val="VerbatimChar"/>
-        </w:rPr>
-        <w:t xml:space="preserve">##                               0                               0 </w:t>
-      </w:r>
-      <w:r>
-        <w:br/>
-      </w:r>
-      <w:r>
-        <w:rPr>
-          <w:rStyle w:val="VerbatimChar"/>
-        </w:rPr>
-        <w:t xml:space="preserve">##                      Attendance                      Attainment </w:t>
-      </w:r>
-      <w:r>
-        <w:br/>
-      </w:r>
-      <w:r>
-        <w:rPr>
-          <w:rStyle w:val="VerbatimChar"/>
-        </w:rPr>
-        <w:t xml:space="preserve">##                               0                               0 </w:t>
-      </w:r>
-      <w:r>
-        <w:br/>
-      </w:r>
-      <w:r>
-        <w:rPr>
-          <w:rStyle w:val="VerbatimChar"/>
-        </w:rPr>
-        <w:t xml:space="preserve">##               no_qualifications               not_participating </w:t>
-      </w:r>
-      <w:r>
-        <w:br/>
-      </w:r>
-      <w:r>
-        <w:rPr>
-          <w:rStyle w:val="VerbatimChar"/>
-        </w:rPr>
-        <w:t xml:space="preserve">##                               0                               0 </w:t>
-      </w:r>
-      <w:r>
-        <w:br/>
-      </w:r>
-      <w:r>
-        <w:rPr>
-          <w:rStyle w:val="VerbatimChar"/>
-        </w:rPr>
-        <w:t xml:space="preserve">##                      University                    drive_petrol </w:t>
-      </w:r>
-      <w:r>
-        <w:br/>
-      </w:r>
-      <w:r>
-        <w:rPr>
-          <w:rStyle w:val="VerbatimChar"/>
-        </w:rPr>
-        <w:t xml:space="preserve">##                               0                               0 </w:t>
-      </w:r>
-      <w:r>
-        <w:br/>
-      </w:r>
-      <w:r>
-        <w:rPr>
-          <w:rStyle w:val="VerbatimChar"/>
-        </w:rPr>
-        <w:t xml:space="preserve">##                        drive_GP                      drive_post </w:t>
-      </w:r>
-      <w:r>
-        <w:br/>
-      </w:r>
-      <w:r>
-        <w:rPr>
-          <w:rStyle w:val="VerbatimChar"/>
-        </w:rPr>
-        <w:t xml:space="preserve">##                               0                               0 </w:t>
-      </w:r>
-      <w:r>
-        <w:br/>
-      </w:r>
-      <w:r>
-        <w:rPr>
-          <w:rStyle w:val="VerbatimChar"/>
-        </w:rPr>
-        <w:t xml:space="preserve">##                   drive_primary                    drive_retail </w:t>
-      </w:r>
-      <w:r>
-        <w:br/>
-      </w:r>
-      <w:r>
-        <w:rPr>
-          <w:rStyle w:val="VerbatimChar"/>
-        </w:rPr>
-        <w:t xml:space="preserve">##                               0                               0 </w:t>
-      </w:r>
-      <w:r>
-        <w:br/>
-      </w:r>
-      <w:r>
-        <w:rPr>
-          <w:rStyle w:val="VerbatimChar"/>
-        </w:rPr>
-        <w:t xml:space="preserve">##                 drive_secondary                           PT_GP </w:t>
-      </w:r>
-      <w:r>
-        <w:br/>
-      </w:r>
-      <w:r>
-        <w:rPr>
-          <w:rStyle w:val="VerbatimChar"/>
-        </w:rPr>
-        <w:t xml:space="preserve">##                               0                               0 </w:t>
-      </w:r>
-      <w:r>
-        <w:br/>
-      </w:r>
-      <w:r>
-        <w:rPr>
-          <w:rStyle w:val="VerbatimChar"/>
-        </w:rPr>
-        <w:t xml:space="preserve">##                         PT_post                       PT_retail </w:t>
-      </w:r>
-      <w:r>
-        <w:br/>
-      </w:r>
-      <w:r>
-        <w:rPr>
-          <w:rStyle w:val="VerbatimChar"/>
-        </w:rPr>
-        <w:t xml:space="preserve">##                               0                               0 </w:t>
-      </w:r>
-      <w:r>
-        <w:br/>
-      </w:r>
-      <w:r>
-        <w:rPr>
-          <w:rStyle w:val="VerbatimChar"/>
-        </w:rPr>
         <w:t xml:space="preserve">##                       Broadband                     crime_count </w:t>
       </w:r>
       <w:r>
@@ -5436,7 +5875,7 @@
         <w:rPr>
           <w:rStyle w:val="VerbatimChar"/>
         </w:rPr>
-        <w:t xml:space="preserve">##                               0                               0 </w:t>
+        <w:t xml:space="preserve">##                               2                            8976 </w:t>
       </w:r>
       <w:r>
         <w:br/>
@@ -5454,7 +5893,7 @@
         <w:rPr>
           <w:rStyle w:val="VerbatimChar"/>
         </w:rPr>
-        <w:t xml:space="preserve">##                               0                               0 </w:t>
+        <w:t xml:space="preserve">##                            8978                               0 </w:t>
       </w:r>
       <w:r>
         <w:br/>
@@ -5731,25 +6170,25 @@
         <w:rPr>
           <w:rStyle w:val="VerbatimChar"/>
         </w:rPr>
-        <w:t xml:space="preserve">##       Income_rate Income_count Employment_rate Employment_count CIF ALCOHOL</w:t>
-      </w:r>
-      <w:r>
-        <w:br/>
-      </w:r>
-      <w:r>
-        <w:rPr>
-          <w:rStyle w:val="VerbatimChar"/>
-        </w:rPr>
-        <w:t xml:space="preserve">## 84706           *            0               *                0   *       *</w:t>
-      </w:r>
-      <w:r>
-        <w:br/>
-      </w:r>
-      <w:r>
-        <w:rPr>
-          <w:rStyle w:val="VerbatimChar"/>
-        </w:rPr>
-        <w:t xml:space="preserve">## 85100           *            0               *                0   *   95.22</w:t>
+        <w:t xml:space="preserve">##       Income_rate Income_count Employment_rate Employment_count  CIF ALCOHOL</w:t>
+      </w:r>
+      <w:r>
+        <w:br/>
+      </w:r>
+      <w:r>
+        <w:rPr>
+          <w:rStyle w:val="VerbatimChar"/>
+        </w:rPr>
+        <w:t xml:space="preserve">## 84706        &lt;NA&gt;            0            &lt;NA&gt;                0 &lt;NA&gt;    &lt;NA&gt;</w:t>
+      </w:r>
+      <w:r>
+        <w:br/>
+      </w:r>
+      <w:r>
+        <w:rPr>
+          <w:rStyle w:val="VerbatimChar"/>
+        </w:rPr>
+        <w:t xml:space="preserve">## 85100        &lt;NA&gt;            0            &lt;NA&gt;                0 &lt;NA&gt;   95.22</w:t>
       </w:r>
       <w:r>
         <w:br/>
@@ -5767,16 +6206,16 @@
         <w:rPr>
           <w:rStyle w:val="VerbatimChar"/>
         </w:rPr>
-        <w:t xml:space="preserve">## 84706     *      *       *    *     *          *          *            353.08</w:t>
-      </w:r>
-      <w:r>
-        <w:br/>
-      </w:r>
-      <w:r>
-        <w:rPr>
-          <w:rStyle w:val="VerbatimChar"/>
-        </w:rPr>
-        <w:t xml:space="preserve">## 85100 57.20 153.32    0.01 0.00 87.37       0.84          *            202.42</w:t>
+        <w:t xml:space="preserve">## 84706  &lt;NA&gt;   &lt;NA&gt;    &lt;NA&gt; &lt;NA&gt;  &lt;NA&gt;       &lt;NA&gt;       &lt;NA&gt;            353.08</w:t>
+      </w:r>
+      <w:r>
+        <w:br/>
+      </w:r>
+      <w:r>
+        <w:rPr>
+          <w:rStyle w:val="VerbatimChar"/>
+        </w:rPr>
+        <w:t xml:space="preserve">## 85100 57.20 153.32    0.01 0.00 87.37       0.84       &lt;NA&gt;            202.42</w:t>
       </w:r>
       <w:r>
         <w:br/>
@@ -5794,7 +6233,7 @@
         <w:rPr>
           <w:rStyle w:val="VerbatimChar"/>
         </w:rPr>
-        <w:t xml:space="preserve">## 84706                 *          *         2.64     4.19       4.17</w:t>
+        <w:t xml:space="preserve">## 84706              &lt;NA&gt;       &lt;NA&gt;         2.64     4.19       4.17</w:t>
       </w:r>
       <w:r>
         <w:br/>
@@ -5848,16 +6287,16 @@
         <w:rPr>
           <w:rStyle w:val="VerbatimChar"/>
         </w:rPr>
-        <w:t xml:space="preserve">## 84706         *           *          *               243                  21</w:t>
-      </w:r>
-      <w:r>
-        <w:br/>
-      </w:r>
-      <w:r>
-        <w:rPr>
-          <w:rStyle w:val="VerbatimChar"/>
-        </w:rPr>
-        <w:t xml:space="preserve">## 85100         *           *          *               339                  45</w:t>
+        <w:t xml:space="preserve">## 84706      &lt;NA&gt;        &lt;NA&gt;       &lt;NA&gt;               243                  21</w:t>
+      </w:r>
+      <w:r>
+        <w:br/>
+      </w:r>
+      <w:r>
+        <w:rPr>
+          <w:rStyle w:val="VerbatimChar"/>
+        </w:rPr>
+        <w:t xml:space="preserve">## 85100      &lt;NA&gt;        &lt;NA&gt;       &lt;NA&gt;               339                  45</w:t>
       </w:r>
       <w:r>
         <w:br/>
@@ -6052,7 +6491,7 @@
         <w:rPr>
           <w:rStyle w:val="StringTok"/>
         </w:rPr>
-        <w:t xml:space="preserve">"~/grampian_data/Processed_data/"</w:t>
+        <w:t xml:space="preserve">"~/Scotland_Vulnerability_Resource/Processed_data/"</w:t>
       </w:r>
       <w:r>
         <w:rPr>
@@ -6106,7 +6545,7 @@
         <w:rPr>
           <w:rStyle w:val="StringTok"/>
         </w:rPr>
-        <w:t xml:space="preserve">"Grampian_data_v"</w:t>
+        <w:t xml:space="preserve">"Scotland_Vulnerability_Resource_v"</w:t>
       </w:r>
       <w:r>
         <w:rPr>

</xml_diff>